<commit_message>
Profundización a Diagramas de Secuencia, parte I
</commit_message>
<xml_diff>
--- a/Sena/Registro de Aprendisaje - Analisis y desarrollo de sistemas informaticos/Fase 2.b Análisis/Trabajos y sus directrices/Especificación del modelo conceptual del sistema de información a desarrollar./Diagrama de Secuencias.docx
+++ b/Sena/Registro de Aprendisaje - Analisis y desarrollo de sistemas informaticos/Fase 2.b Análisis/Trabajos y sus directrices/Especificación del modelo conceptual del sistema de información a desarrollar./Diagrama de Secuencias.docx
@@ -65,7 +65,7 @@
         </w:rPr>
         <w:drawing>
           <wp:inline distT="0" distB="0" distL="0" distR="0">
-            <wp:extent cx="5732145" cy="2658110"/>
+            <wp:extent cx="5732780" cy="2658745"/>
             <wp:effectExtent l="0" t="0" r="0" b="0"/>
             <wp:docPr id="9" name="Imagen 1"/>
             <wp:cNvGraphicFramePr>
@@ -75,7 +75,7 @@
               <a:graphicData uri="http://schemas.openxmlformats.org/drawingml/2006/picture">
                 <pic:pic xmlns:pic="http://schemas.openxmlformats.org/drawingml/2006/picture">
                   <pic:nvPicPr>
-                    <pic:cNvPr id="1" name="Picture 1" descr="/Users/robertovelasquezdean/Library/Group Containers/L48J367XN4.com.infraware.PolarisOffice/EngineTemp/399/fImage22453616462.png"/>
+                    <pic:cNvPr id="1" name="Picture 1" descr="/Users/robertovelasquezdean/Library/Group Containers/L48J367XN4.com.infraware.PolarisOffice/EngineTemp/439/fImage22453616462.png"/>
                     <pic:cNvPicPr>
                       <a:picLocks noChangeAspect="1" noChangeArrowheads="1"/>
                     </pic:cNvPicPr>
@@ -95,7 +95,7 @@
                   <pic:spPr>
                     <a:xfrm>
                       <a:off x="0" y="0"/>
-                      <a:ext cx="5732780" cy="2658745"/>
+                      <a:ext cx="5733415" cy="2659380"/>
                     </a:xfrm>
                     <a:prstGeom prst="rect"/>
                     <a:ln cap="flat"/>
@@ -192,7 +192,7 @@
         </w:rPr>
         <w:drawing>
           <wp:inline distT="0" distB="0" distL="0" distR="0">
-            <wp:extent cx="5732145" cy="2874010"/>
+            <wp:extent cx="5732780" cy="2874645"/>
             <wp:effectExtent l="0" t="0" r="0" b="0"/>
             <wp:docPr id="10" name="Imagen 2"/>
             <wp:cNvGraphicFramePr>
@@ -202,7 +202,7 @@
               <a:graphicData uri="http://schemas.openxmlformats.org/drawingml/2006/picture">
                 <pic:pic xmlns:pic="http://schemas.openxmlformats.org/drawingml/2006/picture">
                   <pic:nvPicPr>
-                    <pic:cNvPr id="2" name="Picture 2" descr="/Users/robertovelasquezdean/Library/Group Containers/L48J367XN4.com.infraware.PolarisOffice/EngineTemp/399/fImage146114179010.png"/>
+                    <pic:cNvPr id="2" name="Picture 2" descr="/Users/robertovelasquezdean/Library/Group Containers/L48J367XN4.com.infraware.PolarisOffice/EngineTemp/439/fImage146114179010.png"/>
                     <pic:cNvPicPr>
                       <a:picLocks noChangeAspect="1" noChangeArrowheads="1"/>
                     </pic:cNvPicPr>
@@ -222,7 +222,7 @@
                   <pic:spPr>
                     <a:xfrm>
                       <a:off x="0" y="0"/>
-                      <a:ext cx="5732780" cy="2874645"/>
+                      <a:ext cx="5733415" cy="2875280"/>
                     </a:xfrm>
                     <a:prstGeom prst="rect"/>
                     <a:ln cap="flat"/>
@@ -375,7 +375,31 @@
           <w:szCs w:val="20"/>
           <w:rFonts w:ascii="Times" w:eastAsia="Times" w:hAnsi="Times" w:hint="default"/>
         </w:rPr>
-        <w:t xml:space="preserve">No es casual que las líneas sean verticales, pues, se debe recordar que el tiempo será leído de </w:t>
+        <w:t xml:space="preserve">No es casual que las líneas sean verticales; pues, se debe recordar, que el </w:t>
+      </w:r>
+      <w:r>
+        <w:rPr>
+          <w:spacing w:val="0"/>
+          <w:i w:val="1"/>
+          <w:b w:val="0"/>
+          <w:color w:val="000000"/>
+          <w:sz w:val="20"/>
+          <w:szCs w:val="20"/>
+          <w:rFonts w:ascii="Times" w:eastAsia="Times" w:hAnsi="Times" w:hint="default"/>
+        </w:rPr>
+        <w:t>tiempo</w:t>
+      </w:r>
+      <w:r>
+        <w:rPr>
+          <w:spacing w:val="0"/>
+          <w:i w:val="0"/>
+          <w:b w:val="0"/>
+          <w:color w:val="000000"/>
+          <w:sz w:val="20"/>
+          <w:szCs w:val="20"/>
+          <w:rFonts w:ascii="Times" w:eastAsia="Times" w:hAnsi="Times" w:hint="default"/>
+        </w:rPr>
+        <w:t xml:space="preserve"> será leído de </w:t>
       </w:r>
       <w:r>
         <w:rPr>
@@ -471,7 +495,7 @@
           <w:szCs w:val="20"/>
           <w:rFonts w:ascii="Times" w:eastAsia="Times" w:hAnsi="Times" w:hint="default"/>
         </w:rPr>
-        <w:t xml:space="preserve">solicita algo; en este caso, lo que se está pidiendo (invocando), con ella, es un método de otro objeto para que, </w:t>
+        <w:t xml:space="preserve">solicita algo; en este caso, lo que se está pidiendo (invocando) con ella es un método de otro objeto para que, </w:t>
       </w:r>
       <w:r>
         <w:rPr>
@@ -543,19 +567,19 @@
           <w:szCs w:val="20"/>
           <w:rFonts w:ascii="Times" w:eastAsia="Times" w:hAnsi="Times" w:hint="default"/>
         </w:rPr>
-        <w:t xml:space="preserve">Al mensaje enviado, donde se solicita un método, se le asigna un nombre; </w:t>
-      </w:r>
-      <w:r>
-        <w:rPr>
-          <w:spacing w:val="0"/>
-          <w:i w:val="0"/>
-          <w:b w:val="0"/>
-          <w:color w:val="000000"/>
-          <w:sz w:val="20"/>
-          <w:szCs w:val="20"/>
-          <w:rFonts w:ascii="Times" w:eastAsia="Times" w:hAnsi="Times" w:hint="default"/>
-        </w:rPr>
-        <w:t xml:space="preserve">es decir, al metodo solicitado se le pasa siempre un nombre; ese nombre que recibe se le conoce como: </w:t>
+        <w:t xml:space="preserve">Al mensaje enviado, donde se solicita dicho método, se le asigna un </w:t>
+      </w:r>
+      <w:r>
+        <w:rPr>
+          <w:spacing w:val="0"/>
+          <w:i w:val="0"/>
+          <w:b w:val="0"/>
+          <w:color w:val="000000"/>
+          <w:sz w:val="20"/>
+          <w:szCs w:val="20"/>
+          <w:rFonts w:ascii="Times" w:eastAsia="Times" w:hAnsi="Times" w:hint="default"/>
+        </w:rPr>
+        <w:t xml:space="preserve">nombre; es decir, al metodo solicitado se le pasa siempre un nombre; ese nombre que recibe se le conoce como: </w:t>
       </w:r>
       <w:r>
         <w:rPr>
@@ -723,7 +747,7 @@
           <w:szCs w:val="20"/>
           <w:rFonts w:ascii="Times" w:eastAsia="Times" w:hAnsi="Times" w:hint="default"/>
         </w:rPr>
-        <w:t xml:space="preserve">viene acompañador por un número, este número se coloca de manera intencional para, justamente, </w:t>
+        <w:t xml:space="preserve">viene acompañado por un número, este número se coloca de manera intencional para, justamente, </w:t>
       </w:r>
       <w:r>
         <w:rPr>
@@ -795,55 +819,7 @@
           <w:szCs w:val="20"/>
           <w:rFonts w:ascii="Times" w:eastAsia="Times" w:hAnsi="Times" w:hint="default"/>
         </w:rPr>
-        <w:t xml:space="preserve">es nuestro primer mensaje se le asigna un número 1. </w:t>
-      </w:r>
-    </w:p>
-    <w:p>
-      <w:pPr>
-        <w:numPr>
-          <w:ilvl w:val="0"/>
-          <w:numId w:val="0"/>
-        </w:numPr>
-        <w:jc w:val="left"/>
-        <w:spacing w:lineRule="auto" w:line="259" w:before="0" w:after="160"/>
-        <w:widowControl w:val="1"/>
-        <w:ind w:right="0" w:left="0" w:firstLine="0"/>
-        <w:rPr>
-          <w:spacing w:val="0"/>
-          <w:i w:val="0"/>
-          <w:b w:val="0"/>
-          <w:color w:val="000000"/>
-          <w:sz w:val="20"/>
-          <w:szCs w:val="20"/>
-          <w:rFonts w:ascii="Times" w:eastAsia="Times" w:hAnsi="Times" w:hint="default"/>
-        </w:rPr>
-        <w:wordWrap w:val="0"/>
-        <w:autoSpaceDE w:val="0"/>
-        <w:autoSpaceDN w:val="0"/>
-      </w:pPr>
-      <w:r>
-        <w:rPr>
-          <w:spacing w:val="0"/>
-          <w:i w:val="0"/>
-          <w:b w:val="0"/>
-          <w:color w:val="000000"/>
-          <w:sz w:val="20"/>
-          <w:szCs w:val="20"/>
-          <w:rFonts w:ascii="Times" w:eastAsia="Times" w:hAnsi="Times" w:hint="default"/>
-        </w:rPr>
-        <w:t xml:space="preserve">Las etiquetas pueden venir acompañadas de parametros; en caso que, la solicitud de nuestro método requiera de </w:t>
-      </w:r>
-      <w:r>
-        <w:rPr>
-          <w:spacing w:val="0"/>
-          <w:i w:val="0"/>
-          <w:b w:val="0"/>
-          <w:color w:val="000000"/>
-          <w:sz w:val="20"/>
-          <w:szCs w:val="20"/>
-          <w:rFonts w:ascii="Times" w:eastAsia="Times" w:hAnsi="Times" w:hint="default"/>
-        </w:rPr>
-        <w:t xml:space="preserve">una respuesta más precisa, puntual o más concreta. En caso que el método </w:t>
+        <w:t xml:space="preserve">es nuestro primer mensaje se le asigna un número</w:t>
       </w:r>
       <w:r>
         <w:rPr>
@@ -855,6 +831,66 @@
           <w:szCs w:val="20"/>
           <w:rFonts w:ascii="Times" w:eastAsia="Times" w:hAnsi="Times" w:hint="default"/>
         </w:rPr>
+        <w:t xml:space="preserve"> 1. </w:t>
+      </w:r>
+    </w:p>
+    <w:p>
+      <w:pPr>
+        <w:numPr>
+          <w:ilvl w:val="0"/>
+          <w:numId w:val="0"/>
+        </w:numPr>
+        <w:jc w:val="left"/>
+        <w:spacing w:lineRule="auto" w:line="259" w:before="0" w:after="160"/>
+        <w:widowControl w:val="1"/>
+        <w:ind w:right="0" w:left="0" w:firstLine="0"/>
+        <w:rPr>
+          <w:spacing w:val="0"/>
+          <w:i w:val="0"/>
+          <w:b w:val="0"/>
+          <w:color w:val="000000"/>
+          <w:sz w:val="20"/>
+          <w:szCs w:val="20"/>
+          <w:rFonts w:ascii="Times" w:eastAsia="Times" w:hAnsi="Times" w:hint="default"/>
+        </w:rPr>
+        <w:wordWrap w:val="0"/>
+        <w:autoSpaceDE w:val="0"/>
+        <w:autoSpaceDN w:val="0"/>
+      </w:pPr>
+      <w:r>
+        <w:rPr>
+          <w:spacing w:val="0"/>
+          <w:i w:val="0"/>
+          <w:b w:val="0"/>
+          <w:color w:val="000000"/>
+          <w:sz w:val="20"/>
+          <w:szCs w:val="20"/>
+          <w:rFonts w:ascii="Times" w:eastAsia="Times" w:hAnsi="Times" w:hint="default"/>
+        </w:rPr>
+        <w:t xml:space="preserve">Un parentesis: Las etiquetas pueden venir acompañadas de parametros en caso que, la solicitud de nuestro </w:t>
+      </w:r>
+      <w:r>
+        <w:rPr>
+          <w:spacing w:val="0"/>
+          <w:i w:val="0"/>
+          <w:b w:val="0"/>
+          <w:color w:val="000000"/>
+          <w:sz w:val="20"/>
+          <w:szCs w:val="20"/>
+          <w:rFonts w:ascii="Times" w:eastAsia="Times" w:hAnsi="Times" w:hint="default"/>
+        </w:rPr>
+        <w:t xml:space="preserve">método, requiera de una respuesta más precisa, puntual o más concreta. Por ejemplo, si el método </w:t>
+      </w:r>
+      <w:r>
+        <w:rPr>
+          <w:spacing w:val="0"/>
+          <w:i w:val="1"/>
+          <w:b w:val="0"/>
+          <w:color w:val="000000"/>
+          <w:sz w:val="20"/>
+          <w:szCs w:val="20"/>
+          <w:rFonts w:ascii="Times" w:eastAsia="Times" w:hAnsi="Times" w:hint="default"/>
+        </w:rPr>
         <w:t xml:space="preserve">CalcularTotal </w:t>
       </w:r>
       <w:r>
@@ -867,19 +903,7 @@
           <w:szCs w:val="20"/>
           <w:rFonts w:ascii="Times" w:eastAsia="Times" w:hAnsi="Times" w:hint="default"/>
         </w:rPr>
-        <w:t xml:space="preserve">tuviera parámetros en </w:t>
-      </w:r>
-      <w:r>
-        <w:rPr>
-          <w:spacing w:val="0"/>
-          <w:i w:val="0"/>
-          <w:b w:val="0"/>
-          <w:color w:val="000000"/>
-          <w:sz w:val="20"/>
-          <w:szCs w:val="20"/>
-          <w:rFonts w:ascii="Times" w:eastAsia="Times" w:hAnsi="Times" w:hint="default"/>
-        </w:rPr>
-        <w:t xml:space="preserve">su solicitud se vería así: </w:t>
+        <w:t xml:space="preserve">tuviera parámetros en su solicitud se vería así: </w:t>
       </w:r>
       <w:r>
         <w:rPr>
@@ -903,55 +927,67 @@
           <w:szCs w:val="20"/>
           <w:rFonts w:ascii="Times" w:eastAsia="Times" w:hAnsi="Times" w:hint="default"/>
         </w:rPr>
-        <w:t xml:space="preserve">-entre parentesis se colocan los parámetros de interés.</w:t>
-      </w:r>
-    </w:p>
-    <w:p>
-      <w:pPr>
-        <w:numPr>
-          <w:ilvl w:val="0"/>
-          <w:numId w:val="0"/>
-        </w:numPr>
-        <w:jc w:val="left"/>
-        <w:spacing w:lineRule="auto" w:line="259" w:before="0" w:after="160"/>
-        <w:widowControl w:val="1"/>
-        <w:ind w:right="0" w:left="0" w:firstLine="0"/>
-        <w:rPr>
-          <w:spacing w:val="0"/>
-          <w:i w:val="0"/>
-          <w:b w:val="0"/>
-          <w:color w:val="000000"/>
-          <w:sz w:val="20"/>
-          <w:szCs w:val="20"/>
-          <w:rFonts w:ascii="Times" w:eastAsia="Times" w:hAnsi="Times" w:hint="default"/>
-        </w:rPr>
-        <w:wordWrap w:val="0"/>
-        <w:autoSpaceDE w:val="0"/>
-        <w:autoSpaceDN w:val="0"/>
-      </w:pPr>
-      <w:r>
-        <w:rPr>
-          <w:spacing w:val="0"/>
-          <w:i w:val="0"/>
-          <w:b w:val="0"/>
-          <w:color w:val="000000"/>
-          <w:sz w:val="20"/>
-          <w:szCs w:val="20"/>
-          <w:rFonts w:ascii="Times" w:eastAsia="Times" w:hAnsi="Times" w:hint="default"/>
-        </w:rPr>
-        <w:t xml:space="preserve">En resumidas cuentas, en el mensaje de llamada, hay un objeto A que invoca un método del que se espera una </w:t>
-      </w:r>
-      <w:r>
-        <w:rPr>
-          <w:spacing w:val="0"/>
-          <w:i w:val="0"/>
-          <w:b w:val="0"/>
-          <w:color w:val="000000"/>
-          <w:sz w:val="20"/>
-          <w:szCs w:val="20"/>
-          <w:rFonts w:ascii="Times" w:eastAsia="Times" w:hAnsi="Times" w:hint="default"/>
-        </w:rPr>
-        <w:t xml:space="preserve">respuesta asistida por un objeto B. </w:t>
+        <w:t xml:space="preserve">-entre parentesis se colocan los </w:t>
+      </w:r>
+      <w:r>
+        <w:rPr>
+          <w:spacing w:val="0"/>
+          <w:i w:val="0"/>
+          <w:b w:val="0"/>
+          <w:color w:val="000000"/>
+          <w:sz w:val="20"/>
+          <w:szCs w:val="20"/>
+          <w:rFonts w:ascii="Times" w:eastAsia="Times" w:hAnsi="Times" w:hint="default"/>
+        </w:rPr>
+        <w:t xml:space="preserve">parámetros de interés.</w:t>
+      </w:r>
+    </w:p>
+    <w:p>
+      <w:pPr>
+        <w:numPr>
+          <w:ilvl w:val="0"/>
+          <w:numId w:val="0"/>
+        </w:numPr>
+        <w:jc w:val="left"/>
+        <w:spacing w:lineRule="auto" w:line="259" w:before="0" w:after="160"/>
+        <w:widowControl w:val="1"/>
+        <w:ind w:right="0" w:left="0" w:firstLine="0"/>
+        <w:rPr>
+          <w:spacing w:val="0"/>
+          <w:i w:val="0"/>
+          <w:b w:val="0"/>
+          <w:color w:val="000000"/>
+          <w:sz w:val="20"/>
+          <w:szCs w:val="20"/>
+          <w:rFonts w:ascii="Times" w:eastAsia="Times" w:hAnsi="Times" w:hint="default"/>
+        </w:rPr>
+        <w:wordWrap w:val="0"/>
+        <w:autoSpaceDE w:val="0"/>
+        <w:autoSpaceDN w:val="0"/>
+      </w:pPr>
+      <w:r>
+        <w:rPr>
+          <w:spacing w:val="0"/>
+          <w:i w:val="0"/>
+          <w:b w:val="0"/>
+          <w:color w:val="000000"/>
+          <w:sz w:val="20"/>
+          <w:szCs w:val="20"/>
+          <w:rFonts w:ascii="Times" w:eastAsia="Times" w:hAnsi="Times" w:hint="default"/>
+        </w:rPr>
+        <w:t xml:space="preserve">Retomando, en el mensaje de llamada hay un objeto A que invoca un método del que se espera una respuesta </w:t>
+      </w:r>
+      <w:r>
+        <w:rPr>
+          <w:spacing w:val="0"/>
+          <w:i w:val="0"/>
+          <w:b w:val="0"/>
+          <w:color w:val="000000"/>
+          <w:sz w:val="20"/>
+          <w:szCs w:val="20"/>
+          <w:rFonts w:ascii="Times" w:eastAsia="Times" w:hAnsi="Times" w:hint="default"/>
+        </w:rPr>
+        <w:t xml:space="preserve">asistida por un objeto B. </w:t>
       </w:r>
     </w:p>
     <w:p>
@@ -1095,19 +1131,19 @@
           <w:szCs w:val="20"/>
           <w:rFonts w:ascii="Times" w:eastAsia="Times" w:hAnsi="Times" w:hint="default"/>
         </w:rPr>
-        <w:t xml:space="preserve">respuesta se da en relación a una solicitud número 1; mas, como es la primera respuesta a esa solicitud 1, </w:t>
-      </w:r>
-      <w:r>
-        <w:rPr>
-          <w:spacing w:val="0"/>
-          <w:i w:val="0"/>
-          <w:b w:val="0"/>
-          <w:color w:val="000000"/>
-          <w:sz w:val="20"/>
-          <w:szCs w:val="20"/>
-          <w:rFonts w:ascii="Times" w:eastAsia="Times" w:hAnsi="Times" w:hint="default"/>
-        </w:rPr>
-        <w:t xml:space="preserve">entonces, se pone: </w:t>
+        <w:t xml:space="preserve">respuesta se da en relación a una solicitud número 1 (justamente); mas, como es la primera respuesta a esa </w:t>
+      </w:r>
+      <w:r>
+        <w:rPr>
+          <w:spacing w:val="0"/>
+          <w:i w:val="0"/>
+          <w:b w:val="0"/>
+          <w:color w:val="000000"/>
+          <w:sz w:val="20"/>
+          <w:szCs w:val="20"/>
+          <w:rFonts w:ascii="Times" w:eastAsia="Times" w:hAnsi="Times" w:hint="default"/>
+        </w:rPr>
+        <w:t xml:space="preserve">solicitud 1, entonces, se pone: </w:t>
       </w:r>
       <w:r>
         <w:rPr>
@@ -1239,7 +1275,7 @@
           <w:szCs w:val="22"/>
           <w:rFonts w:ascii="Times" w:eastAsia="Times" w:hAnsi="Times" w:hint="default"/>
         </w:rPr>
-        <w:t xml:space="preserve">Ejempl o 2: Mensaje asíncrono</w:t>
+        <w:t xml:space="preserve">Ejemplo 2: Mensaje asíncrono</w:t>
       </w:r>
     </w:p>
     <w:p>
@@ -1271,7 +1307,7 @@
         </w:rPr>
         <w:drawing>
           <wp:inline distT="0" distB="0" distL="0" distR="0">
-            <wp:extent cx="5732145" cy="2770505"/>
+            <wp:extent cx="5732780" cy="2771140"/>
             <wp:effectExtent l="0" t="0" r="0" b="0"/>
             <wp:docPr id="11" name="Imagen 3"/>
             <wp:cNvGraphicFramePr>
@@ -1281,7 +1317,7 @@
               <a:graphicData uri="http://schemas.openxmlformats.org/drawingml/2006/picture">
                 <pic:pic xmlns:pic="http://schemas.openxmlformats.org/drawingml/2006/picture">
                   <pic:nvPicPr>
-                    <pic:cNvPr id="3" name="Picture 3" descr="/Users/robertovelasquezdean/Library/Group Containers/L48J367XN4.com.infraware.PolarisOffice/EngineTemp/399/fImage117235203819.png"/>
+                    <pic:cNvPr id="3" name="Picture 3" descr="/Users/robertovelasquezdean/Library/Group Containers/L48J367XN4.com.infraware.PolarisOffice/EngineTemp/439/fImage117235203819.png"/>
                     <pic:cNvPicPr>
                       <a:picLocks noChangeAspect="1" noChangeArrowheads="1"/>
                     </pic:cNvPicPr>
@@ -1301,7 +1337,7 @@
                   <pic:spPr>
                     <a:xfrm>
                       <a:off x="0" y="0"/>
-                      <a:ext cx="5732780" cy="2771140"/>
+                      <a:ext cx="5733415" cy="2771775"/>
                     </a:xfrm>
                     <a:prstGeom prst="rect"/>
                     <a:ln cap="flat"/>
@@ -1594,7 +1630,7 @@
         </w:rPr>
         <w:drawing>
           <wp:inline distT="0" distB="0" distL="0" distR="0">
-            <wp:extent cx="5732145" cy="2950210"/>
+            <wp:extent cx="5732780" cy="2950845"/>
             <wp:effectExtent l="0" t="0" r="0" b="0"/>
             <wp:docPr id="12" name="Imagen 4"/>
             <wp:cNvGraphicFramePr>
@@ -1604,7 +1640,7 @@
               <a:graphicData uri="http://schemas.openxmlformats.org/drawingml/2006/picture">
                 <pic:pic xmlns:pic="http://schemas.openxmlformats.org/drawingml/2006/picture">
                   <pic:nvPicPr>
-                    <pic:cNvPr id="4" name="Picture 4" descr="/Users/robertovelasquezdean/Library/Group Containers/L48J367XN4.com.infraware.PolarisOffice/EngineTemp/399/fImage119845218150.png"/>
+                    <pic:cNvPr id="4" name="Picture 4" descr="/Users/robertovelasquezdean/Library/Group Containers/L48J367XN4.com.infraware.PolarisOffice/EngineTemp/439/fImage119845218150.png"/>
                     <pic:cNvPicPr>
                       <a:picLocks noChangeAspect="1" noChangeArrowheads="1"/>
                     </pic:cNvPicPr>
@@ -1624,7 +1660,7 @@
                   <pic:spPr>
                     <a:xfrm>
                       <a:off x="0" y="0"/>
-                      <a:ext cx="5732780" cy="2950845"/>
+                      <a:ext cx="5733415" cy="2951480"/>
                     </a:xfrm>
                     <a:prstGeom prst="rect"/>
                     <a:ln cap="flat"/>
@@ -1669,7 +1705,892 @@
           <w:szCs w:val="20"/>
           <w:rFonts w:ascii="Times" w:eastAsia="Times" w:hAnsi="Times" w:hint="default"/>
         </w:rPr>
-        <w:t xml:space="preserve">Acá el Objeto A se manda un mensaje así mismo. Atrás su representación gráfica.</w:t>
+        <w:t xml:space="preserve">Acá el Objeto A se manda un mensaje así mismo. Atrás su representación gráfica. El auto-mensaje también se </w:t>
+      </w:r>
+      <w:r>
+        <w:rPr>
+          <w:spacing w:val="0"/>
+          <w:i w:val="0"/>
+          <w:b w:val="0"/>
+          <w:color w:val="000000"/>
+          <w:sz w:val="20"/>
+          <w:szCs w:val="20"/>
+          <w:rFonts w:ascii="Times" w:eastAsia="Times" w:hAnsi="Times" w:hint="default"/>
+        </w:rPr>
+        <w:t xml:space="preserve">puede rotular, pasarle una etiqueta, justo después de la enumeración número 2., donde se explicaría de qué trata </w:t>
+      </w:r>
+      <w:r>
+        <w:rPr>
+          <w:spacing w:val="0"/>
+          <w:i w:val="0"/>
+          <w:b w:val="0"/>
+          <w:color w:val="000000"/>
+          <w:sz w:val="20"/>
+          <w:szCs w:val="20"/>
+          <w:rFonts w:ascii="Times" w:eastAsia="Times" w:hAnsi="Times" w:hint="default"/>
+        </w:rPr>
+        <w:t xml:space="preserve">el mensaje particular; por ejemplo, “2: descripción, por medio de etiqueta, de este auto-mensaje”.</w:t>
+      </w:r>
+    </w:p>
+    <w:p>
+      <w:pPr>
+        <w:numPr>
+          <w:ilvl w:val="0"/>
+          <w:numId w:val="0"/>
+        </w:numPr>
+        <w:jc w:val="left"/>
+        <w:spacing w:lineRule="auto" w:line="259" w:before="0" w:after="160"/>
+        <w:widowControl w:val="1"/>
+        <w:ind w:right="0" w:left="0" w:firstLine="0"/>
+        <w:rPr>
+          <w:spacing w:val="0"/>
+          <w:i w:val="0"/>
+          <w:b w:val="0"/>
+          <w:color w:val="000000"/>
+          <w:sz w:val="20"/>
+          <w:szCs w:val="20"/>
+          <w:rFonts w:ascii="Times" w:eastAsia="Times" w:hAnsi="Times" w:hint="default"/>
+        </w:rPr>
+        <w:wordWrap w:val="0"/>
+        <w:autoSpaceDE w:val="0"/>
+        <w:autoSpaceDN w:val="0"/>
+      </w:pPr>
+    </w:p>
+    <w:p>
+      <w:pPr>
+        <w:numPr>
+          <w:ilvl w:val="0"/>
+          <w:numId w:val="0"/>
+        </w:numPr>
+        <w:jc w:val="left"/>
+        <w:spacing w:lineRule="auto" w:line="259" w:before="0" w:after="160"/>
+        <w:widowControl w:val="1"/>
+        <w:ind w:right="0" w:left="0" w:firstLine="0"/>
+        <w:rPr>
+          <w:spacing w:val="0"/>
+          <w:i w:val="0"/>
+          <w:b w:val="1"/>
+          <w:color w:val="000000"/>
+          <w:sz w:val="22"/>
+          <w:szCs w:val="22"/>
+          <w:rFonts w:ascii="Times" w:eastAsia="Times" w:hAnsi="Times" w:hint="default"/>
+        </w:rPr>
+        <w:wordWrap w:val="0"/>
+        <w:autoSpaceDE w:val="0"/>
+        <w:autoSpaceDN w:val="0"/>
+      </w:pPr>
+      <w:r>
+        <w:rPr>
+          <w:spacing w:val="0"/>
+          <w:i w:val="0"/>
+          <w:b w:val="1"/>
+          <w:color w:val="000000"/>
+          <w:sz w:val="22"/>
+          <w:szCs w:val="22"/>
+          <w:rFonts w:ascii="Times" w:eastAsia="Times" w:hAnsi="Times" w:hint="default"/>
+        </w:rPr>
+        <w:t xml:space="preserve">Ejempl o 4: Mensaje recursivo</w:t>
+      </w:r>
+    </w:p>
+    <w:p>
+      <w:pPr>
+        <w:numPr>
+          <w:ilvl w:val="0"/>
+          <w:numId w:val="0"/>
+        </w:numPr>
+        <w:jc w:val="left"/>
+        <w:spacing w:lineRule="auto" w:line="259" w:before="0" w:after="160"/>
+        <w:widowControl w:val="1"/>
+        <w:ind w:right="0" w:left="0" w:firstLine="0"/>
+        <w:rPr>
+          <w:spacing w:val="0"/>
+          <w:i w:val="0"/>
+          <w:b w:val="0"/>
+          <w:color w:val="000000"/>
+          <w:sz w:val="20"/>
+          <w:szCs w:val="20"/>
+          <w:rFonts w:ascii="Times" w:eastAsia="Times" w:hAnsi="Times" w:hint="default"/>
+        </w:rPr>
+        <w:wordWrap w:val="0"/>
+        <w:autoSpaceDE w:val="0"/>
+        <w:autoSpaceDN w:val="0"/>
+      </w:pPr>
+      <w:r>
+        <w:rPr>
+          <w:sz w:val="20"/>
+        </w:rPr>
+        <w:drawing>
+          <wp:inline distT="0" distB="0" distL="0" distR="0">
+            <wp:extent cx="5731510" cy="2882265"/>
+            <wp:effectExtent l="0" t="0" r="0" b="0"/>
+            <wp:docPr id="15" name="Imagen 5"/>
+            <wp:cNvGraphicFramePr>
+              <a:graphicFrameLocks xmlns:a="http://schemas.openxmlformats.org/drawingml/2006/main" noChangeAspect="1"/>
+            </wp:cNvGraphicFramePr>
+            <a:graphic xmlns:a="http://schemas.openxmlformats.org/drawingml/2006/main">
+              <a:graphicData uri="http://schemas.openxmlformats.org/drawingml/2006/picture">
+                <pic:pic xmlns:pic="http://schemas.openxmlformats.org/drawingml/2006/picture">
+                  <pic:nvPicPr>
+                    <pic:cNvPr id="5" name="Picture 5" descr="/Users/robertovelasquezdean/Library/Group Containers/L48J367XN4.com.infraware.PolarisOffice/EngineTemp/439/fImage107701151576.png"/>
+                    <pic:cNvPicPr>
+                      <a:picLocks noChangeAspect="1" noChangeArrowheads="1"/>
+                    </pic:cNvPicPr>
+                  </pic:nvPicPr>
+                  <pic:blipFill>
+                    <a:blip r:embed="rId9">
+                      <a:extLst>
+                        <a:ext uri="{28A0092B-C50C-407E-A947-70E740481C1C}">
+                          <a14:useLocalDpi xmlns:a14="http://schemas.microsoft.com/office/drawing/2010/main" val="0"/>
+                        </a:ext>
+                      </a:extLst>
+                    </a:blip>
+                    <a:stretch>
+                      <a:fillRect/>
+                    </a:stretch>
+                  </pic:blipFill>
+                  <pic:spPr>
+                    <a:xfrm>
+                      <a:off x="0" y="0"/>
+                      <a:ext cx="5732145" cy="2882900"/>
+                    </a:xfrm>
+                    <a:prstGeom prst="rect"/>
+                    <a:ln cap="flat"/>
+                  </pic:spPr>
+                </pic:pic>
+              </a:graphicData>
+            </a:graphic>
+          </wp:inline>
+        </w:drawing>
+      </w:r>
+    </w:p>
+    <w:p>
+      <w:pPr>
+        <w:numPr>
+          <w:ilvl w:val="0"/>
+          <w:numId w:val="0"/>
+        </w:numPr>
+        <w:jc w:val="left"/>
+        <w:spacing w:lineRule="auto" w:line="259" w:before="0" w:after="160"/>
+        <w:widowControl w:val="1"/>
+        <w:ind w:right="0" w:left="0" w:firstLine="0"/>
+        <w:rPr>
+          <w:spacing w:val="0"/>
+          <w:i w:val="1"/>
+          <w:b w:val="0"/>
+          <w:color w:val="000000"/>
+          <w:sz w:val="20"/>
+          <w:szCs w:val="20"/>
+          <w:rFonts w:ascii="Times" w:eastAsia="Times" w:hAnsi="Times" w:hint="default"/>
+        </w:rPr>
+        <w:wordWrap w:val="0"/>
+        <w:autoSpaceDE w:val="0"/>
+        <w:autoSpaceDN w:val="0"/>
+      </w:pPr>
+      <w:r>
+        <w:rPr>
+          <w:spacing w:val="0"/>
+          <w:i w:val="0"/>
+          <w:b w:val="0"/>
+          <w:color w:val="000000"/>
+          <w:sz w:val="20"/>
+          <w:szCs w:val="20"/>
+          <w:rFonts w:ascii="Times" w:eastAsia="Times" w:hAnsi="Times" w:hint="default"/>
+        </w:rPr>
+        <w:t xml:space="preserve">Es prácticamente un auto-mensaje con recursión, visualmente la diferencia se nota por la existencia de un </w:t>
+      </w:r>
+      <w:r>
+        <w:rPr>
+          <w:spacing w:val="0"/>
+          <w:i w:val="1"/>
+          <w:b w:val="0"/>
+          <w:color w:val="000000"/>
+          <w:sz w:val="20"/>
+          <w:szCs w:val="20"/>
+          <w:rFonts w:ascii="Times" w:eastAsia="Times" w:hAnsi="Times" w:hint="default"/>
+        </w:rPr>
+        <w:t>mini-</w:t>
+      </w:r>
+      <w:r>
+        <w:rPr>
+          <w:spacing w:val="0"/>
+          <w:i w:val="1"/>
+          <w:b w:val="0"/>
+          <w:color w:val="000000"/>
+          <w:sz w:val="20"/>
+          <w:szCs w:val="20"/>
+          <w:rFonts w:ascii="Times" w:eastAsia="Times" w:hAnsi="Times" w:hint="default"/>
+        </w:rPr>
+        <w:t xml:space="preserve">rectangulo </w:t>
+      </w:r>
+      <w:r>
+        <w:rPr>
+          <w:spacing w:val="0"/>
+          <w:i w:val="0"/>
+          <w:b w:val="0"/>
+          <w:color w:val="000000"/>
+          <w:sz w:val="20"/>
+          <w:szCs w:val="20"/>
+          <w:rFonts w:ascii="Times" w:eastAsia="Times" w:hAnsi="Times" w:hint="default"/>
+        </w:rPr>
+        <w:t xml:space="preserve">superpuesto sobre otro mayor en la misma línea de vida del Objeto A. Este </w:t>
+      </w:r>
+      <w:r>
+        <w:rPr>
+          <w:spacing w:val="0"/>
+          <w:i w:val="1"/>
+          <w:b w:val="0"/>
+          <w:color w:val="000000"/>
+          <w:sz w:val="20"/>
+          <w:szCs w:val="20"/>
+          <w:rFonts w:ascii="Times" w:eastAsia="Times" w:hAnsi="Times" w:hint="default"/>
+        </w:rPr>
+        <w:t xml:space="preserve">mini-rectangulo </w:t>
+      </w:r>
+      <w:r>
+        <w:rPr>
+          <w:spacing w:val="0"/>
+          <w:i w:val="0"/>
+          <w:b w:val="0"/>
+          <w:color w:val="000000"/>
+          <w:sz w:val="20"/>
+          <w:szCs w:val="20"/>
+          <w:rFonts w:ascii="Times" w:eastAsia="Times" w:hAnsi="Times" w:hint="default"/>
+        </w:rPr>
+        <w:t xml:space="preserve">nos </w:t>
+      </w:r>
+      <w:r>
+        <w:rPr>
+          <w:spacing w:val="0"/>
+          <w:i w:val="0"/>
+          <w:b w:val="0"/>
+          <w:color w:val="000000"/>
+          <w:sz w:val="20"/>
+          <w:szCs w:val="20"/>
+          <w:rFonts w:ascii="Times" w:eastAsia="Times" w:hAnsi="Times" w:hint="default"/>
+        </w:rPr>
+        <w:t xml:space="preserve">indica recursión. Lo otro particular que me causa intriga es que, acá, sí se evidencia una </w:t>
+      </w:r>
+      <w:r>
+        <w:rPr>
+          <w:spacing w:val="0"/>
+          <w:i w:val="1"/>
+          <w:b w:val="0"/>
+          <w:color w:val="000000"/>
+          <w:sz w:val="20"/>
+          <w:szCs w:val="20"/>
+          <w:rFonts w:ascii="Times" w:eastAsia="Times" w:hAnsi="Times" w:hint="default"/>
+        </w:rPr>
+        <w:t xml:space="preserve">auto-solicitud </w:t>
+      </w:r>
+      <w:r>
+        <w:rPr>
+          <w:spacing w:val="0"/>
+          <w:i w:val="0"/>
+          <w:b w:val="0"/>
+          <w:color w:val="000000"/>
+          <w:sz w:val="20"/>
+          <w:szCs w:val="20"/>
+          <w:rFonts w:ascii="Times" w:eastAsia="Times" w:hAnsi="Times" w:hint="default"/>
+        </w:rPr>
+        <w:t xml:space="preserve">de un </w:t>
+      </w:r>
+      <w:r>
+        <w:rPr>
+          <w:spacing w:val="0"/>
+          <w:i w:val="0"/>
+          <w:b w:val="0"/>
+          <w:color w:val="000000"/>
+          <w:sz w:val="20"/>
+          <w:szCs w:val="20"/>
+          <w:rFonts w:ascii="Times" w:eastAsia="Times" w:hAnsi="Times" w:hint="default"/>
+        </w:rPr>
+        <w:t xml:space="preserve">método, el cual es: </w:t>
+      </w:r>
+      <w:r>
+        <w:rPr>
+          <w:spacing w:val="0"/>
+          <w:i w:val="1"/>
+          <w:b w:val="0"/>
+          <w:color w:val="000000"/>
+          <w:sz w:val="20"/>
+          <w:szCs w:val="20"/>
+          <w:rFonts w:ascii="Times" w:eastAsia="Times" w:hAnsi="Times" w:hint="default"/>
+        </w:rPr>
+        <w:t>CalcularCosto.</w:t>
+      </w:r>
+    </w:p>
+    <w:p>
+      <w:pPr>
+        <w:numPr>
+          <w:ilvl w:val="0"/>
+          <w:numId w:val="0"/>
+        </w:numPr>
+        <w:jc w:val="left"/>
+        <w:spacing w:lineRule="auto" w:line="259" w:before="0" w:after="160"/>
+        <w:widowControl w:val="1"/>
+        <w:ind w:right="0" w:left="0" w:firstLine="0"/>
+        <w:rPr>
+          <w:spacing w:val="0"/>
+          <w:i w:val="1"/>
+          <w:b w:val="0"/>
+          <w:color w:val="000000"/>
+          <w:sz w:val="20"/>
+          <w:szCs w:val="20"/>
+          <w:rFonts w:ascii="Times" w:eastAsia="Times" w:hAnsi="Times" w:hint="default"/>
+        </w:rPr>
+        <w:wordWrap w:val="0"/>
+        <w:autoSpaceDE w:val="0"/>
+        <w:autoSpaceDN w:val="0"/>
+      </w:pPr>
+    </w:p>
+    <w:p>
+      <w:pPr>
+        <w:numPr>
+          <w:ilvl w:val="0"/>
+          <w:numId w:val="0"/>
+        </w:numPr>
+        <w:jc w:val="left"/>
+        <w:spacing w:lineRule="auto" w:line="259" w:before="0" w:after="160"/>
+        <w:widowControl w:val="1"/>
+        <w:ind w:right="0" w:left="0" w:firstLine="0"/>
+        <w:rPr>
+          <w:spacing w:val="0"/>
+          <w:i w:val="1"/>
+          <w:b w:val="0"/>
+          <w:color w:val="000000"/>
+          <w:sz w:val="20"/>
+          <w:szCs w:val="20"/>
+          <w:rFonts w:ascii="Times" w:eastAsia="Times" w:hAnsi="Times" w:hint="default"/>
+        </w:rPr>
+        <w:wordWrap w:val="0"/>
+        <w:autoSpaceDE w:val="0"/>
+        <w:autoSpaceDN w:val="0"/>
+      </w:pPr>
+    </w:p>
+    <w:p>
+      <w:pPr>
+        <w:numPr>
+          <w:ilvl w:val="0"/>
+          <w:numId w:val="0"/>
+        </w:numPr>
+        <w:jc w:val="left"/>
+        <w:spacing w:lineRule="auto" w:line="259" w:before="0" w:after="160"/>
+        <w:widowControl w:val="1"/>
+        <w:ind w:right="0" w:left="0" w:firstLine="0"/>
+        <w:rPr>
+          <w:spacing w:val="0"/>
+          <w:i w:val="0"/>
+          <w:b w:val="1"/>
+          <w:color w:val="000000"/>
+          <w:sz w:val="22"/>
+          <w:szCs w:val="22"/>
+          <w:rFonts w:ascii="Times" w:eastAsia="Times" w:hAnsi="Times" w:hint="default"/>
+        </w:rPr>
+        <w:wordWrap w:val="0"/>
+        <w:autoSpaceDE w:val="0"/>
+        <w:autoSpaceDN w:val="0"/>
+      </w:pPr>
+      <w:r>
+        <w:rPr>
+          <w:spacing w:val="0"/>
+          <w:i w:val="0"/>
+          <w:b w:val="1"/>
+          <w:color w:val="000000"/>
+          <w:sz w:val="22"/>
+          <w:szCs w:val="22"/>
+          <w:rFonts w:ascii="Times" w:eastAsia="Times" w:hAnsi="Times" w:hint="default"/>
+        </w:rPr>
+        <w:t xml:space="preserve">Ejempl o 5: Mensaje encontrado</w:t>
+      </w:r>
+    </w:p>
+    <w:p>
+      <w:pPr>
+        <w:numPr>
+          <w:ilvl w:val="0"/>
+          <w:numId w:val="0"/>
+        </w:numPr>
+        <w:jc w:val="left"/>
+        <w:spacing w:lineRule="auto" w:line="259" w:before="0" w:after="160"/>
+        <w:widowControl w:val="1"/>
+        <w:ind w:right="0" w:left="0" w:firstLine="0"/>
+        <w:rPr>
+          <w:spacing w:val="0"/>
+          <w:i w:val="0"/>
+          <w:b w:val="1"/>
+          <w:color w:val="000000"/>
+          <w:sz w:val="22"/>
+          <w:szCs w:val="22"/>
+          <w:rFonts w:ascii="Times" w:eastAsia="Times" w:hAnsi="Times" w:hint="default"/>
+        </w:rPr>
+        <w:wordWrap w:val="0"/>
+        <w:autoSpaceDE w:val="0"/>
+        <w:autoSpaceDN w:val="0"/>
+      </w:pPr>
+      <w:r>
+        <w:rPr>
+          <w:sz w:val="20"/>
+        </w:rPr>
+        <w:drawing>
+          <wp:inline distT="0" distB="0" distL="0" distR="0">
+            <wp:extent cx="5731510" cy="2994025"/>
+            <wp:effectExtent l="0" t="0" r="0" b="0"/>
+            <wp:docPr id="18" name="Imagen 6"/>
+            <wp:cNvGraphicFramePr>
+              <a:graphicFrameLocks xmlns:a="http://schemas.openxmlformats.org/drawingml/2006/main" noChangeAspect="1"/>
+            </wp:cNvGraphicFramePr>
+            <a:graphic xmlns:a="http://schemas.openxmlformats.org/drawingml/2006/main">
+              <a:graphicData uri="http://schemas.openxmlformats.org/drawingml/2006/picture">
+                <pic:pic xmlns:pic="http://schemas.openxmlformats.org/drawingml/2006/picture">
+                  <pic:nvPicPr>
+                    <pic:cNvPr id="6" name="Picture 6" descr="/Users/robertovelasquezdean/Library/Group Containers/L48J367XN4.com.infraware.PolarisOffice/EngineTemp/439/fImage123943188666.png"/>
+                    <pic:cNvPicPr>
+                      <a:picLocks noChangeAspect="1" noChangeArrowheads="1"/>
+                    </pic:cNvPicPr>
+                  </pic:nvPicPr>
+                  <pic:blipFill>
+                    <a:blip r:embed="rId10">
+                      <a:extLst>
+                        <a:ext uri="{28A0092B-C50C-407E-A947-70E740481C1C}">
+                          <a14:useLocalDpi xmlns:a14="http://schemas.microsoft.com/office/drawing/2010/main" val="0"/>
+                        </a:ext>
+                      </a:extLst>
+                    </a:blip>
+                    <a:stretch>
+                      <a:fillRect/>
+                    </a:stretch>
+                  </pic:blipFill>
+                  <pic:spPr>
+                    <a:xfrm>
+                      <a:off x="0" y="0"/>
+                      <a:ext cx="5732145" cy="2994660"/>
+                    </a:xfrm>
+                    <a:prstGeom prst="rect"/>
+                    <a:ln cap="flat"/>
+                  </pic:spPr>
+                </pic:pic>
+              </a:graphicData>
+            </a:graphic>
+          </wp:inline>
+        </w:drawing>
+      </w:r>
+    </w:p>
+    <w:p>
+      <w:pPr>
+        <w:numPr>
+          <w:ilvl w:val="0"/>
+          <w:numId w:val="0"/>
+        </w:numPr>
+        <w:jc w:val="left"/>
+        <w:spacing w:lineRule="auto" w:line="259" w:before="0" w:after="160"/>
+        <w:widowControl w:val="1"/>
+        <w:ind w:right="0" w:left="0" w:firstLine="0"/>
+        <w:rPr>
+          <w:spacing w:val="0"/>
+          <w:i w:val="0"/>
+          <w:b w:val="0"/>
+          <w:color w:val="000000"/>
+          <w:sz w:val="20"/>
+          <w:szCs w:val="20"/>
+          <w:rFonts w:ascii="Times" w:eastAsia="Times" w:hAnsi="Times" w:hint="default"/>
+        </w:rPr>
+        <w:wordWrap w:val="0"/>
+        <w:autoSpaceDE w:val="0"/>
+        <w:autoSpaceDN w:val="0"/>
+      </w:pPr>
+      <w:r>
+        <w:rPr>
+          <w:spacing w:val="0"/>
+          <w:i w:val="0"/>
+          <w:b w:val="0"/>
+          <w:color w:val="000000"/>
+          <w:sz w:val="20"/>
+          <w:szCs w:val="20"/>
+          <w:rFonts w:ascii="Times" w:eastAsia="Times" w:hAnsi="Times" w:hint="default"/>
+        </w:rPr>
+        <w:t xml:space="preserve">Un Mensaje Encontrado consiste en que, uno de nuestros Objetos que hacen parte de nuestro diagrama, recibe </w:t>
+      </w:r>
+      <w:r>
+        <w:rPr>
+          <w:spacing w:val="0"/>
+          <w:i w:val="0"/>
+          <w:b w:val="0"/>
+          <w:color w:val="000000"/>
+          <w:sz w:val="20"/>
+          <w:szCs w:val="20"/>
+          <w:rFonts w:ascii="Times" w:eastAsia="Times" w:hAnsi="Times" w:hint="default"/>
+        </w:rPr>
+        <w:t xml:space="preserve">un mensaje donde se </w:t>
+      </w:r>
+      <w:r>
+        <w:rPr>
+          <w:spacing w:val="0"/>
+          <w:i w:val="1"/>
+          <w:b w:val="0"/>
+          <w:color w:val="000000"/>
+          <w:sz w:val="20"/>
+          <w:szCs w:val="20"/>
+          <w:rFonts w:ascii="Times" w:eastAsia="Times" w:hAnsi="Times" w:hint="default"/>
+        </w:rPr>
+        <w:t xml:space="preserve">invoca </w:t>
+      </w:r>
+      <w:r>
+        <w:rPr>
+          <w:spacing w:val="0"/>
+          <w:i w:val="0"/>
+          <w:b w:val="0"/>
+          <w:color w:val="000000"/>
+          <w:sz w:val="20"/>
+          <w:szCs w:val="20"/>
+          <w:rFonts w:ascii="Times" w:eastAsia="Times" w:hAnsi="Times" w:hint="default"/>
+        </w:rPr>
+        <w:t xml:space="preserve">un método; pero, el Objeto que envía dicho mensaje realmente no hace parte del </w:t>
+      </w:r>
+      <w:r>
+        <w:rPr>
+          <w:spacing w:val="0"/>
+          <w:i w:val="0"/>
+          <w:b w:val="0"/>
+          <w:color w:val="000000"/>
+          <w:sz w:val="20"/>
+          <w:szCs w:val="20"/>
+          <w:rFonts w:ascii="Times" w:eastAsia="Times" w:hAnsi="Times" w:hint="default"/>
+        </w:rPr>
+        <w:t xml:space="preserve">diagrame, sí del sistema en su conjunto, pero no del diagrama (está fuera de nuestro análisis dentro del diagrama </w:t>
+      </w:r>
+      <w:r>
+        <w:rPr>
+          <w:spacing w:val="0"/>
+          <w:i w:val="0"/>
+          <w:b w:val="0"/>
+          <w:color w:val="000000"/>
+          <w:sz w:val="20"/>
+          <w:szCs w:val="20"/>
+          <w:rFonts w:ascii="Times" w:eastAsia="Times" w:hAnsi="Times" w:hint="default"/>
+        </w:rPr>
+        <w:t xml:space="preserve">secuencia); entonces, sepa siempre que, a ese Objeto </w:t>
+      </w:r>
+      <w:r>
+        <w:rPr>
+          <w:spacing w:val="0"/>
+          <w:i w:val="1"/>
+          <w:b w:val="0"/>
+          <w:color w:val="000000"/>
+          <w:sz w:val="20"/>
+          <w:szCs w:val="20"/>
+          <w:rFonts w:ascii="Times" w:eastAsia="Times" w:hAnsi="Times" w:hint="default"/>
+        </w:rPr>
+        <w:t xml:space="preserve">unknown </w:t>
+      </w:r>
+      <w:r>
+        <w:rPr>
+          <w:spacing w:val="0"/>
+          <w:i w:val="0"/>
+          <w:b w:val="0"/>
+          <w:color w:val="000000"/>
+          <w:sz w:val="20"/>
+          <w:szCs w:val="20"/>
+          <w:rFonts w:ascii="Times" w:eastAsia="Times" w:hAnsi="Times" w:hint="default"/>
+        </w:rPr>
+        <w:t xml:space="preserve">se le representa con un circulo negro relleno y </w:t>
+      </w:r>
+      <w:r>
+        <w:rPr>
+          <w:spacing w:val="0"/>
+          <w:i w:val="0"/>
+          <w:b w:val="0"/>
+          <w:color w:val="000000"/>
+          <w:sz w:val="20"/>
+          <w:szCs w:val="20"/>
+          <w:rFonts w:ascii="Times" w:eastAsia="Times" w:hAnsi="Times" w:hint="default"/>
+        </w:rPr>
+        <w:t xml:space="preserve">que, luego, se complementa con una flecha puntera </w:t>
+      </w:r>
+      <w:r>
+        <w:rPr>
+          <w:spacing w:val="0"/>
+          <w:i w:val="1"/>
+          <w:b w:val="0"/>
+          <w:color w:val="000000"/>
+          <w:sz w:val="20"/>
+          <w:szCs w:val="20"/>
+          <w:rFonts w:ascii="Times" w:eastAsia="Times" w:hAnsi="Times" w:hint="default"/>
+        </w:rPr>
+        <w:t xml:space="preserve">que apunta </w:t>
+      </w:r>
+      <w:r>
+        <w:rPr>
+          <w:spacing w:val="0"/>
+          <w:i w:val="0"/>
+          <w:b w:val="0"/>
+          <w:color w:val="000000"/>
+          <w:sz w:val="20"/>
+          <w:szCs w:val="20"/>
+          <w:rFonts w:ascii="Times" w:eastAsia="Times" w:hAnsi="Times" w:hint="default"/>
+        </w:rPr>
+        <w:t xml:space="preserve">hacia el Objeto de interés que sí hace parte de </w:t>
+      </w:r>
+      <w:r>
+        <w:rPr>
+          <w:spacing w:val="0"/>
+          <w:i w:val="0"/>
+          <w:b w:val="0"/>
+          <w:color w:val="000000"/>
+          <w:sz w:val="20"/>
+          <w:szCs w:val="20"/>
+          <w:rFonts w:ascii="Times" w:eastAsia="Times" w:hAnsi="Times" w:hint="default"/>
+        </w:rPr>
+        <w:t xml:space="preserve">nuestro diagrama y al que se le solicita la respuesta de un método; en este caso, el método es: </w:t>
+      </w:r>
+      <w:r>
+        <w:rPr>
+          <w:spacing w:val="0"/>
+          <w:i w:val="1"/>
+          <w:b w:val="0"/>
+          <w:color w:val="000000"/>
+          <w:sz w:val="20"/>
+          <w:szCs w:val="20"/>
+          <w:rFonts w:ascii="Times" w:eastAsia="Times" w:hAnsi="Times" w:hint="default"/>
+        </w:rPr>
+        <w:t xml:space="preserve">Imprimir </w:t>
+      </w:r>
+      <w:r>
+        <w:rPr>
+          <w:spacing w:val="0"/>
+          <w:i w:val="0"/>
+          <w:b w:val="0"/>
+          <w:color w:val="000000"/>
+          <w:sz w:val="20"/>
+          <w:szCs w:val="20"/>
+          <w:rFonts w:ascii="Times" w:eastAsia="Times" w:hAnsi="Times" w:hint="default"/>
+        </w:rPr>
+        <w:t xml:space="preserve">(tal </w:t>
+      </w:r>
+      <w:r>
+        <w:rPr>
+          <w:spacing w:val="0"/>
+          <w:i w:val="0"/>
+          <w:b w:val="0"/>
+          <w:color w:val="000000"/>
+          <w:sz w:val="20"/>
+          <w:szCs w:val="20"/>
+          <w:rFonts w:ascii="Times" w:eastAsia="Times" w:hAnsi="Times" w:hint="default"/>
+        </w:rPr>
+        <w:t xml:space="preserve">como se ve en en nuestro ejemplo).</w:t>
+      </w:r>
+    </w:p>
+    <w:p>
+      <w:pPr>
+        <w:numPr>
+          <w:ilvl w:val="0"/>
+          <w:numId w:val="0"/>
+        </w:numPr>
+        <w:jc w:val="left"/>
+        <w:spacing w:lineRule="auto" w:line="259" w:before="0" w:after="160"/>
+        <w:widowControl w:val="1"/>
+        <w:ind w:right="0" w:left="0" w:firstLine="0"/>
+        <w:rPr>
+          <w:spacing w:val="0"/>
+          <w:i w:val="1"/>
+          <w:b w:val="0"/>
+          <w:color w:val="000000"/>
+          <w:sz w:val="20"/>
+          <w:szCs w:val="20"/>
+          <w:rFonts w:ascii="Times" w:eastAsia="Times" w:hAnsi="Times" w:hint="default"/>
+        </w:rPr>
+        <w:wordWrap w:val="0"/>
+        <w:autoSpaceDE w:val="0"/>
+        <w:autoSpaceDN w:val="0"/>
+      </w:pPr>
+      <w:r>
+        <w:rPr>
+          <w:sz w:val="20"/>
+        </w:rPr>
+        <w:drawing>
+          <wp:inline distT="0" distB="0" distL="0" distR="0">
+            <wp:extent cx="5731510" cy="3115310"/>
+            <wp:effectExtent l="0" t="0" r="0" b="0"/>
+            <wp:docPr id="19" name="Imagen 7"/>
+            <wp:cNvGraphicFramePr>
+              <a:graphicFrameLocks xmlns:a="http://schemas.openxmlformats.org/drawingml/2006/main" noChangeAspect="1"/>
+            </wp:cNvGraphicFramePr>
+            <a:graphic xmlns:a="http://schemas.openxmlformats.org/drawingml/2006/main">
+              <a:graphicData uri="http://schemas.openxmlformats.org/drawingml/2006/picture">
+                <pic:pic xmlns:pic="http://schemas.openxmlformats.org/drawingml/2006/picture">
+                  <pic:nvPicPr>
+                    <pic:cNvPr id="7" name="Picture 7" descr="/Users/robertovelasquezdean/Library/Group Containers/L48J367XN4.com.infraware.PolarisOffice/EngineTemp/439/fImage124050197467.png"/>
+                    <pic:cNvPicPr>
+                      <a:picLocks noChangeAspect="1" noChangeArrowheads="1"/>
+                    </pic:cNvPicPr>
+                  </pic:nvPicPr>
+                  <pic:blipFill>
+                    <a:blip r:embed="rId11">
+                      <a:extLst>
+                        <a:ext uri="{28A0092B-C50C-407E-A947-70E740481C1C}">
+                          <a14:useLocalDpi xmlns:a14="http://schemas.microsoft.com/office/drawing/2010/main" val="0"/>
+                        </a:ext>
+                      </a:extLst>
+                    </a:blip>
+                    <a:stretch>
+                      <a:fillRect/>
+                    </a:stretch>
+                  </pic:blipFill>
+                  <pic:spPr>
+                    <a:xfrm>
+                      <a:off x="0" y="0"/>
+                      <a:ext cx="5732145" cy="3115945"/>
+                    </a:xfrm>
+                    <a:prstGeom prst="rect"/>
+                    <a:ln cap="flat"/>
+                  </pic:spPr>
+                </pic:pic>
+              </a:graphicData>
+            </a:graphic>
+          </wp:inline>
+        </w:drawing>
+      </w:r>
+    </w:p>
+    <w:p>
+      <w:pPr>
+        <w:numPr>
+          <w:ilvl w:val="0"/>
+          <w:numId w:val="0"/>
+        </w:numPr>
+        <w:jc w:val="left"/>
+        <w:spacing w:lineRule="auto" w:line="259" w:before="0" w:after="160"/>
+        <w:widowControl w:val="1"/>
+        <w:ind w:right="0" w:left="0" w:firstLine="0"/>
+        <w:rPr>
+          <w:spacing w:val="0"/>
+          <w:i w:val="0"/>
+          <w:b w:val="0"/>
+          <w:color w:val="000000"/>
+          <w:sz w:val="20"/>
+          <w:szCs w:val="20"/>
+          <w:rFonts w:ascii="Times" w:eastAsia="Times" w:hAnsi="Times" w:hint="default"/>
+        </w:rPr>
+        <w:wordWrap w:val="0"/>
+        <w:autoSpaceDE w:val="0"/>
+        <w:autoSpaceDN w:val="0"/>
+      </w:pPr>
+      <w:r>
+        <w:rPr>
+          <w:spacing w:val="0"/>
+          <w:i w:val="0"/>
+          <w:b w:val="0"/>
+          <w:color w:val="000000"/>
+          <w:sz w:val="20"/>
+          <w:szCs w:val="20"/>
+          <w:rFonts w:ascii="Times" w:eastAsia="Times" w:hAnsi="Times" w:hint="default"/>
+        </w:rPr>
+        <w:t xml:space="preserve">Un Mensaje Perdido es todo lo contrario a un mensaje Encontrado; es decir, seremos nosotros los que vamos a </w:t>
+      </w:r>
+      <w:r>
+        <w:rPr>
+          <w:spacing w:val="0"/>
+          <w:i w:val="0"/>
+          <w:b w:val="0"/>
+          <w:color w:val="000000"/>
+          <w:sz w:val="20"/>
+          <w:szCs w:val="20"/>
+          <w:rFonts w:ascii="Times" w:eastAsia="Times" w:hAnsi="Times" w:hint="default"/>
+        </w:rPr>
+        <w:t xml:space="preserve">tener un Objeto dentro de nuestro diagrama que enviará un mensaje, pero, quién lo estará recibiendo, será un </w:t>
+      </w:r>
+      <w:r>
+        <w:rPr>
+          <w:spacing w:val="0"/>
+          <w:i w:val="0"/>
+          <w:b w:val="0"/>
+          <w:color w:val="000000"/>
+          <w:sz w:val="20"/>
+          <w:szCs w:val="20"/>
+          <w:rFonts w:ascii="Times" w:eastAsia="Times" w:hAnsi="Times" w:hint="default"/>
+        </w:rPr>
+        <w:t xml:space="preserve">Objeto que no hace parte del diagrama en sí mismo (sí hace parte del sistema, mas no del diagrama) y, recuerde, </w:t>
+      </w:r>
+      <w:r>
+        <w:rPr>
+          <w:spacing w:val="0"/>
+          <w:i w:val="0"/>
+          <w:b w:val="0"/>
+          <w:color w:val="000000"/>
+          <w:sz w:val="20"/>
+          <w:szCs w:val="20"/>
+          <w:rFonts w:ascii="Times" w:eastAsia="Times" w:hAnsi="Times" w:hint="default"/>
+        </w:rPr>
+        <w:t xml:space="preserve">todo Objeto que no haga parte del diagrama se representa con un circulo relleno de color negro. En nuestro caso </w:t>
+      </w:r>
+      <w:r>
+        <w:rPr>
+          <w:spacing w:val="0"/>
+          <w:i w:val="0"/>
+          <w:b w:val="0"/>
+          <w:color w:val="000000"/>
+          <w:sz w:val="20"/>
+          <w:szCs w:val="20"/>
+          <w:rFonts w:ascii="Times" w:eastAsia="Times" w:hAnsi="Times" w:hint="default"/>
+        </w:rPr>
+        <w:t xml:space="preserve">el Mensaje Pérdido será el método que lleva por etiqueta el nombre de: </w:t>
+      </w:r>
+      <w:r>
+        <w:rPr>
+          <w:spacing w:val="0"/>
+          <w:i w:val="1"/>
+          <w:b w:val="0"/>
+          <w:color w:val="000000"/>
+          <w:sz w:val="20"/>
+          <w:szCs w:val="20"/>
+          <w:rFonts w:ascii="Times" w:eastAsia="Times" w:hAnsi="Times" w:hint="default"/>
+        </w:rPr>
+        <w:t>Notificar;</w:t>
+      </w:r>
+      <w:r>
+        <w:rPr>
+          <w:spacing w:val="0"/>
+          <w:i w:val="0"/>
+          <w:b w:val="0"/>
+          <w:color w:val="000000"/>
+          <w:sz w:val="20"/>
+          <w:szCs w:val="20"/>
+          <w:rFonts w:ascii="Times" w:eastAsia="Times" w:hAnsi="Times" w:hint="default"/>
+        </w:rPr>
+        <w:t xml:space="preserve"> se espera entonces que, el </w:t>
+      </w:r>
+      <w:r>
+        <w:rPr>
+          <w:spacing w:val="0"/>
+          <w:i w:val="0"/>
+          <w:b w:val="0"/>
+          <w:color w:val="000000"/>
+          <w:sz w:val="20"/>
+          <w:szCs w:val="20"/>
+          <w:rFonts w:ascii="Times" w:eastAsia="Times" w:hAnsi="Times" w:hint="default"/>
+        </w:rPr>
+        <w:t xml:space="preserve">método invocado </w:t>
+      </w:r>
+      <w:r>
+        <w:rPr>
+          <w:spacing w:val="0"/>
+          <w:i w:val="1"/>
+          <w:b w:val="0"/>
+          <w:color w:val="000000"/>
+          <w:sz w:val="20"/>
+          <w:szCs w:val="20"/>
+          <w:rFonts w:ascii="Times" w:eastAsia="Times" w:hAnsi="Times" w:hint="default"/>
+        </w:rPr>
+        <w:t>Notificar</w:t>
+      </w:r>
+      <w:r>
+        <w:rPr>
+          <w:spacing w:val="0"/>
+          <w:i w:val="0"/>
+          <w:b w:val="0"/>
+          <w:color w:val="000000"/>
+          <w:sz w:val="20"/>
+          <w:szCs w:val="20"/>
+          <w:rFonts w:ascii="Times" w:eastAsia="Times" w:hAnsi="Times" w:hint="default"/>
+        </w:rPr>
+        <w:t xml:space="preserve">, sea respondido por un Objeto que está por fuera del diagrama.</w:t>
       </w:r>
     </w:p>
     <w:sectPr>
@@ -1685,8 +2606,8 @@
         <w:numStart w:val="1"/>
         <w:pos w:val="docEnd"/>
       </w:endnotePr>
-      <w:headerReference w:type="default" r:id="rId9"/>
-      <w:footerReference w:type="default" r:id="rId10"/>
+      <w:headerReference w:type="default" r:id="rId12"/>
+      <w:footerReference w:type="default" r:id="rId13"/>
       <w:pgSz w:w="11906" w:h="16838"/>
       <w:pgMar w:top="1701" w:left="1440" w:bottom="1440" w:right="1440" w:header="708" w:footer="708" w:gutter="0"/>
       <w:pgNumType w:fmt="decimal"/>

</xml_diff>

<commit_message>
Diagrama de Secuencias, parte 2
</commit_message>
<xml_diff>
--- a/Sena/Registro de Aprendisaje - Analisis y desarrollo de sistemas informaticos/Fase 2.b Análisis/Trabajos y sus directrices/Especificación del modelo conceptual del sistema de información a desarrollar./Diagrama de Secuencias.docx
+++ b/Sena/Registro de Aprendisaje - Analisis y desarrollo de sistemas informaticos/Fase 2.b Análisis/Trabajos y sus directrices/Especificación del modelo conceptual del sistema de información a desarrollar./Diagrama de Secuencias.docx
@@ -65,7 +65,7 @@
         </w:rPr>
         <w:drawing>
           <wp:inline distT="0" distB="0" distL="0" distR="0">
-            <wp:extent cx="5732780" cy="2658745"/>
+            <wp:extent cx="5733415" cy="2659380"/>
             <wp:effectExtent l="0" t="0" r="0" b="0"/>
             <wp:docPr id="9" name="Imagen 1"/>
             <wp:cNvGraphicFramePr>
@@ -75,7 +75,7 @@
               <a:graphicData uri="http://schemas.openxmlformats.org/drawingml/2006/picture">
                 <pic:pic xmlns:pic="http://schemas.openxmlformats.org/drawingml/2006/picture">
                   <pic:nvPicPr>
-                    <pic:cNvPr id="1" name="Picture 1" descr="/Users/robertovelasquezdean/Library/Group Containers/L48J367XN4.com.infraware.PolarisOffice/EngineTemp/439/fImage22453616462.png"/>
+                    <pic:cNvPr id="1" name="Picture 1" descr="/Users/robertovelasquezdean/Library/Group Containers/L48J367XN4.com.infraware.PolarisOffice/EngineTemp/628/fImage22453616462.png"/>
                     <pic:cNvPicPr>
                       <a:picLocks noChangeAspect="1" noChangeArrowheads="1"/>
                     </pic:cNvPicPr>
@@ -95,7 +95,7 @@
                   <pic:spPr>
                     <a:xfrm>
                       <a:off x="0" y="0"/>
-                      <a:ext cx="5733415" cy="2659380"/>
+                      <a:ext cx="5734050" cy="2660015"/>
                     </a:xfrm>
                     <a:prstGeom prst="rect"/>
                     <a:ln cap="flat"/>
@@ -192,7 +192,7 @@
         </w:rPr>
         <w:drawing>
           <wp:inline distT="0" distB="0" distL="0" distR="0">
-            <wp:extent cx="5732780" cy="2874645"/>
+            <wp:extent cx="5733415" cy="2875280"/>
             <wp:effectExtent l="0" t="0" r="0" b="0"/>
             <wp:docPr id="10" name="Imagen 2"/>
             <wp:cNvGraphicFramePr>
@@ -202,7 +202,7 @@
               <a:graphicData uri="http://schemas.openxmlformats.org/drawingml/2006/picture">
                 <pic:pic xmlns:pic="http://schemas.openxmlformats.org/drawingml/2006/picture">
                   <pic:nvPicPr>
-                    <pic:cNvPr id="2" name="Picture 2" descr="/Users/robertovelasquezdean/Library/Group Containers/L48J367XN4.com.infraware.PolarisOffice/EngineTemp/439/fImage146114179010.png"/>
+                    <pic:cNvPr id="2" name="Picture 2" descr="/Users/robertovelasquezdean/Library/Group Containers/L48J367XN4.com.infraware.PolarisOffice/EngineTemp/628/fImage146114179010.png"/>
                     <pic:cNvPicPr>
                       <a:picLocks noChangeAspect="1" noChangeArrowheads="1"/>
                     </pic:cNvPicPr>
@@ -222,7 +222,7 @@
                   <pic:spPr>
                     <a:xfrm>
                       <a:off x="0" y="0"/>
-                      <a:ext cx="5733415" cy="2875280"/>
+                      <a:ext cx="5734050" cy="2875915"/>
                     </a:xfrm>
                     <a:prstGeom prst="rect"/>
                     <a:ln cap="flat"/>
@@ -1307,7 +1307,7 @@
         </w:rPr>
         <w:drawing>
           <wp:inline distT="0" distB="0" distL="0" distR="0">
-            <wp:extent cx="5732780" cy="2771140"/>
+            <wp:extent cx="5733415" cy="2771775"/>
             <wp:effectExtent l="0" t="0" r="0" b="0"/>
             <wp:docPr id="11" name="Imagen 3"/>
             <wp:cNvGraphicFramePr>
@@ -1317,7 +1317,7 @@
               <a:graphicData uri="http://schemas.openxmlformats.org/drawingml/2006/picture">
                 <pic:pic xmlns:pic="http://schemas.openxmlformats.org/drawingml/2006/picture">
                   <pic:nvPicPr>
-                    <pic:cNvPr id="3" name="Picture 3" descr="/Users/robertovelasquezdean/Library/Group Containers/L48J367XN4.com.infraware.PolarisOffice/EngineTemp/439/fImage117235203819.png"/>
+                    <pic:cNvPr id="3" name="Picture 3" descr="/Users/robertovelasquezdean/Library/Group Containers/L48J367XN4.com.infraware.PolarisOffice/EngineTemp/628/fImage117235203819.png"/>
                     <pic:cNvPicPr>
                       <a:picLocks noChangeAspect="1" noChangeArrowheads="1"/>
                     </pic:cNvPicPr>
@@ -1337,7 +1337,7 @@
                   <pic:spPr>
                     <a:xfrm>
                       <a:off x="0" y="0"/>
-                      <a:ext cx="5733415" cy="2771775"/>
+                      <a:ext cx="5734050" cy="2772410"/>
                     </a:xfrm>
                     <a:prstGeom prst="rect"/>
                     <a:ln cap="flat"/>
@@ -1630,7 +1630,7 @@
         </w:rPr>
         <w:drawing>
           <wp:inline distT="0" distB="0" distL="0" distR="0">
-            <wp:extent cx="5732780" cy="2950845"/>
+            <wp:extent cx="5733415" cy="2951480"/>
             <wp:effectExtent l="0" t="0" r="0" b="0"/>
             <wp:docPr id="12" name="Imagen 4"/>
             <wp:cNvGraphicFramePr>
@@ -1640,7 +1640,7 @@
               <a:graphicData uri="http://schemas.openxmlformats.org/drawingml/2006/picture">
                 <pic:pic xmlns:pic="http://schemas.openxmlformats.org/drawingml/2006/picture">
                   <pic:nvPicPr>
-                    <pic:cNvPr id="4" name="Picture 4" descr="/Users/robertovelasquezdean/Library/Group Containers/L48J367XN4.com.infraware.PolarisOffice/EngineTemp/439/fImage119845218150.png"/>
+                    <pic:cNvPr id="4" name="Picture 4" descr="/Users/robertovelasquezdean/Library/Group Containers/L48J367XN4.com.infraware.PolarisOffice/EngineTemp/628/fImage119845218150.png"/>
                     <pic:cNvPicPr>
                       <a:picLocks noChangeAspect="1" noChangeArrowheads="1"/>
                     </pic:cNvPicPr>
@@ -1660,7 +1660,7 @@
                   <pic:spPr>
                     <a:xfrm>
                       <a:off x="0" y="0"/>
-                      <a:ext cx="5733415" cy="2951480"/>
+                      <a:ext cx="5734050" cy="2952115"/>
                     </a:xfrm>
                     <a:prstGeom prst="rect"/>
                     <a:ln cap="flat"/>
@@ -1821,7 +1821,7 @@
         </w:rPr>
         <w:drawing>
           <wp:inline distT="0" distB="0" distL="0" distR="0">
-            <wp:extent cx="5731510" cy="2882265"/>
+            <wp:extent cx="5732145" cy="2882900"/>
             <wp:effectExtent l="0" t="0" r="0" b="0"/>
             <wp:docPr id="15" name="Imagen 5"/>
             <wp:cNvGraphicFramePr>
@@ -1831,7 +1831,7 @@
               <a:graphicData uri="http://schemas.openxmlformats.org/drawingml/2006/picture">
                 <pic:pic xmlns:pic="http://schemas.openxmlformats.org/drawingml/2006/picture">
                   <pic:nvPicPr>
-                    <pic:cNvPr id="5" name="Picture 5" descr="/Users/robertovelasquezdean/Library/Group Containers/L48J367XN4.com.infraware.PolarisOffice/EngineTemp/439/fImage107701151576.png"/>
+                    <pic:cNvPr id="5" name="Picture 5" descr="/Users/robertovelasquezdean/Library/Group Containers/L48J367XN4.com.infraware.PolarisOffice/EngineTemp/628/fImage107701151576.png"/>
                     <pic:cNvPicPr>
                       <a:picLocks noChangeAspect="1" noChangeArrowheads="1"/>
                     </pic:cNvPicPr>
@@ -1851,7 +1851,7 @@
                   <pic:spPr>
                     <a:xfrm>
                       <a:off x="0" y="0"/>
-                      <a:ext cx="5732145" cy="2882900"/>
+                      <a:ext cx="5732780" cy="2883535"/>
                     </a:xfrm>
                     <a:prstGeom prst="rect"/>
                     <a:ln cap="flat"/>
@@ -2055,30 +2055,6 @@
         <w:ind w:right="0" w:left="0" w:firstLine="0"/>
         <w:rPr>
           <w:spacing w:val="0"/>
-          <w:i w:val="1"/>
-          <w:b w:val="0"/>
-          <w:color w:val="000000"/>
-          <w:sz w:val="20"/>
-          <w:szCs w:val="20"/>
-          <w:rFonts w:ascii="Times" w:eastAsia="Times" w:hAnsi="Times" w:hint="default"/>
-        </w:rPr>
-        <w:wordWrap w:val="0"/>
-        <w:autoSpaceDE w:val="0"/>
-        <w:autoSpaceDN w:val="0"/>
-      </w:pPr>
-    </w:p>
-    <w:p>
-      <w:pPr>
-        <w:numPr>
-          <w:ilvl w:val="0"/>
-          <w:numId w:val="0"/>
-        </w:numPr>
-        <w:jc w:val="left"/>
-        <w:spacing w:lineRule="auto" w:line="259" w:before="0" w:after="160"/>
-        <w:widowControl w:val="1"/>
-        <w:ind w:right="0" w:left="0" w:firstLine="0"/>
-        <w:rPr>
-          <w:spacing w:val="0"/>
           <w:i w:val="0"/>
           <w:b w:val="1"/>
           <w:color w:val="000000"/>
@@ -2132,9 +2108,9 @@
         </w:rPr>
         <w:drawing>
           <wp:inline distT="0" distB="0" distL="0" distR="0">
-            <wp:extent cx="5731510" cy="2994025"/>
+            <wp:extent cx="5732145" cy="2994660"/>
             <wp:effectExtent l="0" t="0" r="0" b="0"/>
-            <wp:docPr id="18" name="Imagen 6"/>
+            <wp:docPr id="16" name="Imagen 6"/>
             <wp:cNvGraphicFramePr>
               <a:graphicFrameLocks xmlns:a="http://schemas.openxmlformats.org/drawingml/2006/main" noChangeAspect="1"/>
             </wp:cNvGraphicFramePr>
@@ -2142,7 +2118,7 @@
               <a:graphicData uri="http://schemas.openxmlformats.org/drawingml/2006/picture">
                 <pic:pic xmlns:pic="http://schemas.openxmlformats.org/drawingml/2006/picture">
                   <pic:nvPicPr>
-                    <pic:cNvPr id="6" name="Picture 6" descr="/Users/robertovelasquezdean/Library/Group Containers/L48J367XN4.com.infraware.PolarisOffice/EngineTemp/439/fImage123943188666.png"/>
+                    <pic:cNvPr id="6" name="Picture 6" descr="/Users/robertovelasquezdean/Library/Group Containers/L48J367XN4.com.infraware.PolarisOffice/EngineTemp/628/fImage123943188666.png"/>
                     <pic:cNvPicPr>
                       <a:picLocks noChangeAspect="1" noChangeArrowheads="1"/>
                     </pic:cNvPicPr>
@@ -2162,7 +2138,7 @@
                   <pic:spPr>
                     <a:xfrm>
                       <a:off x="0" y="0"/>
-                      <a:ext cx="5732145" cy="2994660"/>
+                      <a:ext cx="5732780" cy="2995295"/>
                     </a:xfrm>
                     <a:prstGeom prst="rect"/>
                     <a:ln cap="flat"/>
@@ -2390,6 +2366,66 @@
         <w:ind w:right="0" w:left="0" w:firstLine="0"/>
         <w:rPr>
           <w:spacing w:val="0"/>
+          <w:i w:val="0"/>
+          <w:b w:val="0"/>
+          <w:color w:val="000000"/>
+          <w:sz w:val="20"/>
+          <w:szCs w:val="20"/>
+          <w:rFonts w:ascii="Times" w:eastAsia="Times" w:hAnsi="Times" w:hint="default"/>
+        </w:rPr>
+        <w:wordWrap w:val="0"/>
+        <w:autoSpaceDE w:val="0"/>
+        <w:autoSpaceDN w:val="0"/>
+      </w:pPr>
+    </w:p>
+    <w:p>
+      <w:pPr>
+        <w:numPr>
+          <w:ilvl w:val="0"/>
+          <w:numId w:val="0"/>
+        </w:numPr>
+        <w:jc w:val="left"/>
+        <w:spacing w:lineRule="auto" w:line="259" w:before="0" w:after="160"/>
+        <w:widowControl w:val="1"/>
+        <w:ind w:right="0" w:left="0" w:firstLine="0"/>
+        <w:rPr>
+          <w:spacing w:val="0"/>
+          <w:i w:val="0"/>
+          <w:b w:val="1"/>
+          <w:color w:val="000000"/>
+          <w:sz w:val="22"/>
+          <w:szCs w:val="22"/>
+          <w:rFonts w:ascii="Times" w:eastAsia="Times" w:hAnsi="Times" w:hint="default"/>
+        </w:rPr>
+        <w:wordWrap w:val="0"/>
+        <w:autoSpaceDE w:val="0"/>
+        <w:autoSpaceDN w:val="0"/>
+      </w:pPr>
+      <w:r>
+        <w:rPr>
+          <w:spacing w:val="0"/>
+          <w:i w:val="0"/>
+          <w:b w:val="1"/>
+          <w:color w:val="000000"/>
+          <w:sz w:val="22"/>
+          <w:szCs w:val="22"/>
+          <w:rFonts w:ascii="Times" w:eastAsia="Times" w:hAnsi="Times" w:hint="default"/>
+        </w:rPr>
+        <w:t xml:space="preserve">Ejempl o 6: Mensaje pérdido</w:t>
+      </w:r>
+    </w:p>
+    <w:p>
+      <w:pPr>
+        <w:numPr>
+          <w:ilvl w:val="0"/>
+          <w:numId w:val="0"/>
+        </w:numPr>
+        <w:jc w:val="left"/>
+        <w:spacing w:lineRule="auto" w:line="259" w:before="0" w:after="160"/>
+        <w:widowControl w:val="1"/>
+        <w:ind w:right="0" w:left="0" w:firstLine="0"/>
+        <w:rPr>
+          <w:spacing w:val="0"/>
           <w:i w:val="1"/>
           <w:b w:val="0"/>
           <w:color w:val="000000"/>
@@ -2407,9 +2443,9 @@
         </w:rPr>
         <w:drawing>
           <wp:inline distT="0" distB="0" distL="0" distR="0">
-            <wp:extent cx="5731510" cy="3115310"/>
+            <wp:extent cx="5732145" cy="3115945"/>
             <wp:effectExtent l="0" t="0" r="0" b="0"/>
-            <wp:docPr id="19" name="Imagen 7"/>
+            <wp:docPr id="17" name="Imagen 7"/>
             <wp:cNvGraphicFramePr>
               <a:graphicFrameLocks xmlns:a="http://schemas.openxmlformats.org/drawingml/2006/main" noChangeAspect="1"/>
             </wp:cNvGraphicFramePr>
@@ -2417,7 +2453,7 @@
               <a:graphicData uri="http://schemas.openxmlformats.org/drawingml/2006/picture">
                 <pic:pic xmlns:pic="http://schemas.openxmlformats.org/drawingml/2006/picture">
                   <pic:nvPicPr>
-                    <pic:cNvPr id="7" name="Picture 7" descr="/Users/robertovelasquezdean/Library/Group Containers/L48J367XN4.com.infraware.PolarisOffice/EngineTemp/439/fImage124050197467.png"/>
+                    <pic:cNvPr id="7" name="Picture 7" descr="/Users/robertovelasquezdean/Library/Group Containers/L48J367XN4.com.infraware.PolarisOffice/EngineTemp/628/fImage124050197467.png"/>
                     <pic:cNvPicPr>
                       <a:picLocks noChangeAspect="1" noChangeArrowheads="1"/>
                     </pic:cNvPicPr>
@@ -2437,7 +2473,7 @@
                   <pic:spPr>
                     <a:xfrm>
                       <a:off x="0" y="0"/>
-                      <a:ext cx="5732145" cy="3115945"/>
+                      <a:ext cx="5732780" cy="3116580"/>
                     </a:xfrm>
                     <a:prstGeom prst="rect"/>
                     <a:ln cap="flat"/>
@@ -2472,6 +2508,30 @@
         <w:autoSpaceDE w:val="0"/>
         <w:autoSpaceDN w:val="0"/>
       </w:pPr>
+    </w:p>
+    <w:p>
+      <w:pPr>
+        <w:numPr>
+          <w:ilvl w:val="0"/>
+          <w:numId w:val="0"/>
+        </w:numPr>
+        <w:jc w:val="left"/>
+        <w:spacing w:lineRule="auto" w:line="259" w:before="0" w:after="160"/>
+        <w:widowControl w:val="1"/>
+        <w:ind w:right="0" w:left="0" w:firstLine="0"/>
+        <w:rPr>
+          <w:spacing w:val="0"/>
+          <w:i w:val="0"/>
+          <w:b w:val="0"/>
+          <w:color w:val="000000"/>
+          <w:sz w:val="20"/>
+          <w:szCs w:val="20"/>
+          <w:rFonts w:ascii="Times" w:eastAsia="Times" w:hAnsi="Times" w:hint="default"/>
+        </w:rPr>
+        <w:wordWrap w:val="0"/>
+        <w:autoSpaceDE w:val="0"/>
+        <w:autoSpaceDN w:val="0"/>
+      </w:pPr>
       <w:r>
         <w:rPr>
           <w:spacing w:val="0"/>
@@ -2591,6 +2651,3549 @@
           <w:rFonts w:ascii="Times" w:eastAsia="Times" w:hAnsi="Times" w:hint="default"/>
         </w:rPr>
         <w:t xml:space="preserve">, sea respondido por un Objeto que está por fuera del diagrama.</w:t>
+      </w:r>
+    </w:p>
+    <w:p>
+      <w:pPr>
+        <w:numPr>
+          <w:ilvl w:val="0"/>
+          <w:numId w:val="0"/>
+        </w:numPr>
+        <w:jc w:val="left"/>
+        <w:spacing w:lineRule="auto" w:line="259" w:before="0" w:after="160"/>
+        <w:widowControl w:val="1"/>
+        <w:ind w:right="0" w:left="0" w:firstLine="0"/>
+        <w:rPr>
+          <w:spacing w:val="0"/>
+          <w:i w:val="0"/>
+          <w:b w:val="0"/>
+          <w:color w:val="000000"/>
+          <w:sz w:val="20"/>
+          <w:szCs w:val="20"/>
+          <w:rFonts w:ascii="Times" w:eastAsia="Times" w:hAnsi="Times" w:hint="default"/>
+        </w:rPr>
+        <w:wordWrap w:val="0"/>
+        <w:autoSpaceDE w:val="0"/>
+        <w:autoSpaceDN w:val="0"/>
+      </w:pPr>
+    </w:p>
+    <w:p>
+      <w:pPr>
+        <w:numPr>
+          <w:ilvl w:val="0"/>
+          <w:numId w:val="0"/>
+        </w:numPr>
+        <w:jc w:val="left"/>
+        <w:spacing w:lineRule="auto" w:line="259" w:before="0" w:after="160"/>
+        <w:widowControl w:val="1"/>
+        <w:ind w:right="0" w:left="0" w:firstLine="0"/>
+        <w:rPr>
+          <w:spacing w:val="0"/>
+          <w:i w:val="0"/>
+          <w:b w:val="1"/>
+          <w:color w:val="000000"/>
+          <w:sz w:val="24"/>
+          <w:szCs w:val="24"/>
+          <w:rFonts w:ascii="Times" w:eastAsia="Times" w:hAnsi="Times" w:hint="default"/>
+        </w:rPr>
+        <w:wordWrap w:val="0"/>
+        <w:autoSpaceDE w:val="0"/>
+        <w:autoSpaceDN w:val="0"/>
+      </w:pPr>
+      <w:r>
+        <w:rPr>
+          <w:spacing w:val="0"/>
+          <w:i w:val="0"/>
+          <w:b w:val="1"/>
+          <w:color w:val="000000"/>
+          <w:sz w:val="24"/>
+          <w:szCs w:val="24"/>
+          <w:rFonts w:ascii="Times" w:eastAsia="Times" w:hAnsi="Times" w:hint="default"/>
+        </w:rPr>
+        <w:t xml:space="preserve">Crear &amp; Destruir</w:t>
+      </w:r>
+    </w:p>
+    <w:p>
+      <w:pPr>
+        <w:numPr>
+          <w:ilvl w:val="0"/>
+          <w:numId w:val="0"/>
+        </w:numPr>
+        <w:jc w:val="left"/>
+        <w:spacing w:lineRule="auto" w:line="259" w:before="0" w:after="160"/>
+        <w:widowControl w:val="1"/>
+        <w:ind w:right="0" w:left="0" w:firstLine="0"/>
+        <w:rPr>
+          <w:spacing w:val="0"/>
+          <w:i w:val="0"/>
+          <w:b w:val="0"/>
+          <w:color w:val="000000"/>
+          <w:sz w:val="20"/>
+          <w:szCs w:val="20"/>
+          <w:rFonts w:ascii="Times" w:eastAsia="Times" w:hAnsi="Times" w:hint="default"/>
+        </w:rPr>
+        <w:wordWrap w:val="0"/>
+        <w:autoSpaceDE w:val="0"/>
+        <w:autoSpaceDN w:val="0"/>
+      </w:pPr>
+      <w:r>
+        <w:rPr>
+          <w:sz w:val="20"/>
+        </w:rPr>
+        <w:drawing>
+          <wp:inline distT="0" distB="0" distL="0" distR="0">
+            <wp:extent cx="5731510" cy="3151505"/>
+            <wp:effectExtent l="0" t="0" r="0" b="0"/>
+            <wp:docPr id="20" name="Imagen 8"/>
+            <wp:cNvGraphicFramePr>
+              <a:graphicFrameLocks xmlns:a="http://schemas.openxmlformats.org/drawingml/2006/main" noChangeAspect="1"/>
+            </wp:cNvGraphicFramePr>
+            <a:graphic xmlns:a="http://schemas.openxmlformats.org/drawingml/2006/main">
+              <a:graphicData uri="http://schemas.openxmlformats.org/drawingml/2006/picture">
+                <pic:pic xmlns:pic="http://schemas.openxmlformats.org/drawingml/2006/picture">
+                  <pic:nvPicPr>
+                    <pic:cNvPr id="8" name="Picture 8" descr="/Users/robertovelasquezdean/Library/Group Containers/L48J367XN4.com.infraware.PolarisOffice/EngineTemp/628/fImage130659206475.png"/>
+                    <pic:cNvPicPr>
+                      <a:picLocks noChangeAspect="1" noChangeArrowheads="1"/>
+                    </pic:cNvPicPr>
+                  </pic:nvPicPr>
+                  <pic:blipFill>
+                    <a:blip r:embed="rId12">
+                      <a:extLst>
+                        <a:ext uri="{28A0092B-C50C-407E-A947-70E740481C1C}">
+                          <a14:useLocalDpi xmlns:a14="http://schemas.microsoft.com/office/drawing/2010/main" val="0"/>
+                        </a:ext>
+                      </a:extLst>
+                    </a:blip>
+                    <a:srcRect/>
+                    <a:stretch>
+                      <a:fillRect/>
+                    </a:stretch>
+                  </pic:blipFill>
+                  <pic:spPr>
+                    <a:xfrm>
+                      <a:off x="0" y="0"/>
+                      <a:ext cx="5732145" cy="3152140"/>
+                    </a:xfrm>
+                    <a:prstGeom prst="rect"/>
+                    <a:ln cap="flat"/>
+                  </pic:spPr>
+                </pic:pic>
+              </a:graphicData>
+            </a:graphic>
+          </wp:inline>
+        </w:drawing>
+      </w:r>
+    </w:p>
+    <w:p>
+      <w:pPr>
+        <w:numPr>
+          <w:ilvl w:val="0"/>
+          <w:numId w:val="0"/>
+        </w:numPr>
+        <w:jc w:val="left"/>
+        <w:spacing w:lineRule="auto" w:line="259" w:before="0" w:after="160"/>
+        <w:widowControl w:val="1"/>
+        <w:ind w:right="0" w:left="0" w:firstLine="0"/>
+        <w:rPr>
+          <w:spacing w:val="0"/>
+          <w:i w:val="0"/>
+          <w:b w:val="0"/>
+          <w:color w:val="000000"/>
+          <w:sz w:val="20"/>
+          <w:szCs w:val="20"/>
+          <w:rFonts w:ascii="Times" w:eastAsia="Times" w:hAnsi="Times" w:hint="default"/>
+        </w:rPr>
+        <w:wordWrap w:val="0"/>
+        <w:autoSpaceDE w:val="0"/>
+        <w:autoSpaceDN w:val="0"/>
+      </w:pPr>
+      <w:r>
+        <w:rPr>
+          <w:spacing w:val="0"/>
+          <w:i w:val="0"/>
+          <w:b w:val="0"/>
+          <w:color w:val="000000"/>
+          <w:sz w:val="20"/>
+          <w:szCs w:val="20"/>
+          <w:rFonts w:ascii="Times" w:eastAsia="Times" w:hAnsi="Times" w:hint="default"/>
+        </w:rPr>
+        <w:t xml:space="preserve">Quien tiene la facultad de crear y destruir Objetos son los mismos Objetos ya existentes; por ejemplo, si un </w:t>
+      </w:r>
+      <w:r>
+        <w:rPr>
+          <w:spacing w:val="0"/>
+          <w:i w:val="0"/>
+          <w:b w:val="0"/>
+          <w:color w:val="000000"/>
+          <w:sz w:val="20"/>
+          <w:szCs w:val="20"/>
+          <w:rFonts w:ascii="Times" w:eastAsia="Times" w:hAnsi="Times" w:hint="default"/>
+        </w:rPr>
+        <w:t xml:space="preserve">Objeto A crea un nuevo Objeto será el mismo Objeto A quién pueda destruirlo eventualmente (no otro Objeto). </w:t>
+      </w:r>
+      <w:r>
+        <w:rPr>
+          <w:spacing w:val="0"/>
+          <w:i w:val="0"/>
+          <w:b w:val="0"/>
+          <w:color w:val="000000"/>
+          <w:sz w:val="20"/>
+          <w:szCs w:val="20"/>
+          <w:rFonts w:ascii="Times" w:eastAsia="Times" w:hAnsi="Times" w:hint="default"/>
+        </w:rPr>
+        <w:t xml:space="preserve">El mecanismo es más o menos así: un Objeto A ya existente puede mandar un mensaje-sentencia de creación, </w:t>
+      </w:r>
+      <w:r>
+        <w:rPr>
+          <w:spacing w:val="0"/>
+          <w:i w:val="0"/>
+          <w:b w:val="0"/>
+          <w:color w:val="000000"/>
+          <w:sz w:val="20"/>
+          <w:szCs w:val="20"/>
+          <w:rFonts w:ascii="Times" w:eastAsia="Times" w:hAnsi="Times" w:hint="default"/>
+        </w:rPr>
+        <w:t xml:space="preserve">que es </w:t>
+      </w:r>
+      <w:r>
+        <w:rPr>
+          <w:spacing w:val="0"/>
+          <w:i w:val="1"/>
+          <w:b w:val="1"/>
+          <w:color w:val="000000"/>
+          <w:sz w:val="20"/>
+          <w:szCs w:val="20"/>
+          <w:rFonts w:ascii="Times" w:eastAsia="Times" w:hAnsi="Times" w:hint="default"/>
+        </w:rPr>
+        <w:t>&lt;&lt;create&gt;&gt;,</w:t>
+      </w:r>
+      <w:r>
+        <w:rPr>
+          <w:spacing w:val="0"/>
+          <w:i w:val="1"/>
+          <w:b w:val="0"/>
+          <w:color w:val="000000"/>
+          <w:sz w:val="20"/>
+          <w:szCs w:val="20"/>
+          <w:rFonts w:ascii="Times" w:eastAsia="Times" w:hAnsi="Times" w:hint="default"/>
+        </w:rPr>
+        <w:t xml:space="preserve"> </w:t>
+      </w:r>
+      <w:r>
+        <w:rPr>
+          <w:spacing w:val="0"/>
+          <w:i w:val="0"/>
+          <w:b w:val="0"/>
+          <w:color w:val="000000"/>
+          <w:sz w:val="20"/>
+          <w:szCs w:val="20"/>
+          <w:rFonts w:ascii="Times" w:eastAsia="Times" w:hAnsi="Times" w:hint="default"/>
+        </w:rPr>
+        <w:t xml:space="preserve">con el cual se está </w:t>
+      </w:r>
+      <w:r>
+        <w:rPr>
+          <w:spacing w:val="0"/>
+          <w:i w:val="1"/>
+          <w:b w:val="0"/>
+          <w:color w:val="000000"/>
+          <w:sz w:val="20"/>
+          <w:szCs w:val="20"/>
+          <w:rFonts w:ascii="Times" w:eastAsia="Times" w:hAnsi="Times" w:hint="default"/>
+        </w:rPr>
+        <w:t xml:space="preserve">instanciando </w:t>
+      </w:r>
+      <w:r>
+        <w:rPr>
+          <w:spacing w:val="0"/>
+          <w:i w:val="0"/>
+          <w:b w:val="0"/>
+          <w:color w:val="000000"/>
+          <w:sz w:val="20"/>
+          <w:szCs w:val="20"/>
+          <w:rFonts w:ascii="Times" w:eastAsia="Times" w:hAnsi="Times" w:hint="default"/>
+        </w:rPr>
+        <w:t xml:space="preserve">un nuevo Objeto B. Pero, adicionalmente, podría ser el </w:t>
+      </w:r>
+      <w:r>
+        <w:rPr>
+          <w:spacing w:val="0"/>
+          <w:i w:val="0"/>
+          <w:b w:val="0"/>
+          <w:color w:val="000000"/>
+          <w:sz w:val="20"/>
+          <w:szCs w:val="20"/>
+          <w:rFonts w:ascii="Times" w:eastAsia="Times" w:hAnsi="Times" w:hint="default"/>
+        </w:rPr>
+        <w:t xml:space="preserve">mismo Objeto A quién decidiría, si así lo quiere, la destrucción del Objeto B que creó; esto por medio de un </w:t>
+      </w:r>
+      <w:r>
+        <w:rPr>
+          <w:spacing w:val="0"/>
+          <w:i w:val="0"/>
+          <w:b w:val="0"/>
+          <w:color w:val="000000"/>
+          <w:sz w:val="20"/>
+          <w:szCs w:val="20"/>
+          <w:rFonts w:ascii="Times" w:eastAsia="Times" w:hAnsi="Times" w:hint="default"/>
+        </w:rPr>
+        <w:t xml:space="preserve">mensaje-sentencia de destrucción, el cual es </w:t>
+      </w:r>
+      <w:r>
+        <w:rPr>
+          <w:spacing w:val="0"/>
+          <w:i w:val="1"/>
+          <w:b w:val="1"/>
+          <w:color w:val="000000"/>
+          <w:sz w:val="20"/>
+          <w:szCs w:val="20"/>
+          <w:rFonts w:ascii="Times" w:eastAsia="Times" w:hAnsi="Times" w:hint="default"/>
+        </w:rPr>
+        <w:t>&lt;&lt;destroy&gt;&gt;.</w:t>
+      </w:r>
+    </w:p>
+    <w:p>
+      <w:pPr>
+        <w:numPr>
+          <w:ilvl w:val="0"/>
+          <w:numId w:val="0"/>
+        </w:numPr>
+        <w:jc w:val="left"/>
+        <w:spacing w:lineRule="auto" w:line="259" w:before="0" w:after="160"/>
+        <w:widowControl w:val="1"/>
+        <w:ind w:right="0" w:left="0" w:firstLine="0"/>
+        <w:rPr>
+          <w:spacing w:val="0"/>
+          <w:i w:val="0"/>
+          <w:b w:val="0"/>
+          <w:color w:val="000000"/>
+          <w:sz w:val="20"/>
+          <w:szCs w:val="20"/>
+          <w:rFonts w:ascii="Times" w:eastAsia="Times" w:hAnsi="Times" w:hint="default"/>
+        </w:rPr>
+        <w:wordWrap w:val="0"/>
+        <w:autoSpaceDE w:val="0"/>
+        <w:autoSpaceDN w:val="0"/>
+      </w:pPr>
+      <w:r>
+        <w:rPr>
+          <w:spacing w:val="0"/>
+          <w:i w:val="0"/>
+          <w:b w:val="0"/>
+          <w:color w:val="000000"/>
+          <w:sz w:val="20"/>
+          <w:szCs w:val="20"/>
+          <w:rFonts w:ascii="Times" w:eastAsia="Times" w:hAnsi="Times" w:hint="default"/>
+        </w:rPr>
+        <w:t xml:space="preserve">Ahora, gráficamente el mensaje-sentencia </w:t>
+      </w:r>
+      <w:r>
+        <w:rPr>
+          <w:spacing w:val="0"/>
+          <w:i w:val="1"/>
+          <w:b w:val="0"/>
+          <w:color w:val="000000"/>
+          <w:sz w:val="20"/>
+          <w:szCs w:val="20"/>
+          <w:rFonts w:ascii="Times" w:eastAsia="Times" w:hAnsi="Times" w:hint="default"/>
+        </w:rPr>
+        <w:t xml:space="preserve">creación </w:t>
+      </w:r>
+      <w:r>
+        <w:rPr>
+          <w:spacing w:val="0"/>
+          <w:i w:val="0"/>
+          <w:b w:val="0"/>
+          <w:color w:val="000000"/>
+          <w:sz w:val="20"/>
+          <w:szCs w:val="20"/>
+          <w:rFonts w:ascii="Times" w:eastAsia="Times" w:hAnsi="Times" w:hint="default"/>
+        </w:rPr>
+        <w:t xml:space="preserve">emitido se ve así: </w:t>
+      </w:r>
+    </w:p>
+    <w:p>
+      <w:pPr>
+        <w:numPr>
+          <w:ilvl w:val="0"/>
+          <w:numId w:val="0"/>
+        </w:numPr>
+        <w:jc w:val="left"/>
+        <w:spacing w:lineRule="auto" w:line="259" w:before="0" w:after="160"/>
+        <w:widowControl w:val="1"/>
+        <w:ind w:right="0" w:left="0" w:firstLine="0"/>
+        <w:rPr>
+          <w:spacing w:val="0"/>
+          <w:i w:val="0"/>
+          <w:b w:val="0"/>
+          <w:color w:val="000000"/>
+          <w:sz w:val="20"/>
+          <w:szCs w:val="20"/>
+          <w:rFonts w:ascii="Times" w:eastAsia="Times" w:hAnsi="Times" w:hint="default"/>
+        </w:rPr>
+        <w:wordWrap w:val="0"/>
+        <w:autoSpaceDE w:val="0"/>
+        <w:autoSpaceDN w:val="0"/>
+      </w:pPr>
+      <w:r>
+        <w:rPr>
+          <w:sz w:val="20"/>
+        </w:rPr>
+        <w:drawing>
+          <wp:inline distT="0" distB="0" distL="0" distR="0">
+            <wp:extent cx="2085975" cy="419100"/>
+            <wp:effectExtent l="0" t="0" r="0" b="0"/>
+            <wp:docPr id="82" name="Imagen 9"/>
+            <wp:cNvGraphicFramePr>
+              <a:graphicFrameLocks xmlns:a="http://schemas.openxmlformats.org/drawingml/2006/main" noChangeAspect="1"/>
+            </wp:cNvGraphicFramePr>
+            <a:graphic xmlns:a="http://schemas.openxmlformats.org/drawingml/2006/main">
+              <a:graphicData uri="http://schemas.openxmlformats.org/drawingml/2006/picture">
+                <pic:pic xmlns:pic="http://schemas.openxmlformats.org/drawingml/2006/picture">
+                  <pic:nvPicPr>
+                    <pic:cNvPr id="9" name="Picture 9" descr="/Users/robertovelasquezdean/Library/Group Containers/L48J367XN4.com.infraware.PolarisOffice/EngineTemp/628/fImage9048828910.png"/>
+                    <pic:cNvPicPr>
+                      <a:picLocks noChangeAspect="1" noChangeArrowheads="1"/>
+                    </pic:cNvPicPr>
+                  </pic:nvPicPr>
+                  <pic:blipFill>
+                    <a:blip r:embed="rId13">
+                      <a:extLst>
+                        <a:ext uri="{BEBA8EAE-BF5A-486C-A8C5-ECC9F3942E4B}">
+                          <a14:imgProps xmlns:a14="http://schemas.microsoft.com/office/drawing/2010/main">
+                            <a14:imgLayer r:embed="rId14">
+                              <a14:imgEffect>
+                                <a14:sharpenSoften amount="25000"/>
+                              </a14:imgEffect>
+                            </a14:imgLayer>
+                          </a14:imgProps>
+                        </a:ext>
+                        <a:ext uri="{28A0092B-C50C-407E-A947-70E740481C1C}">
+                          <a14:useLocalDpi xmlns:a14="http://schemas.microsoft.com/office/drawing/2010/main" val="0"/>
+                        </a:ext>
+                      </a:extLst>
+                    </a:blip>
+                    <a:stretch>
+                      <a:fillRect/>
+                    </a:stretch>
+                  </pic:blipFill>
+                  <pic:spPr>
+                    <a:xfrm>
+                      <a:off x="0" y="0"/>
+                      <a:ext cx="2086610" cy="419735"/>
+                    </a:xfrm>
+                    <a:prstGeom prst="rect"/>
+                    <a:ln cap="flat"/>
+                  </pic:spPr>
+                </pic:pic>
+              </a:graphicData>
+            </a:graphic>
+          </wp:inline>
+        </w:drawing>
+      </w:r>
+    </w:p>
+    <w:p>
+      <w:pPr>
+        <w:numPr>
+          <w:ilvl w:val="0"/>
+          <w:numId w:val="0"/>
+        </w:numPr>
+        <w:jc w:val="left"/>
+        <w:spacing w:lineRule="auto" w:line="259" w:before="0" w:after="160"/>
+        <w:widowControl w:val="1"/>
+        <w:ind w:right="0" w:left="0" w:firstLine="0"/>
+        <w:rPr>
+          <w:spacing w:val="0"/>
+          <w:i w:val="0"/>
+          <w:b w:val="0"/>
+          <w:color w:val="000000"/>
+          <w:sz w:val="20"/>
+          <w:szCs w:val="20"/>
+          <w:rFonts w:ascii="Times" w:eastAsia="Times" w:hAnsi="Times" w:hint="default"/>
+        </w:rPr>
+        <w:wordWrap w:val="0"/>
+        <w:autoSpaceDE w:val="0"/>
+        <w:autoSpaceDN w:val="0"/>
+      </w:pPr>
+      <w:r>
+        <w:rPr>
+          <w:spacing w:val="0"/>
+          <w:i w:val="0"/>
+          <w:b w:val="0"/>
+          <w:color w:val="000000"/>
+          <w:sz w:val="20"/>
+          <w:szCs w:val="20"/>
+          <w:rFonts w:ascii="Times" w:eastAsia="Times" w:hAnsi="Times" w:hint="default"/>
+        </w:rPr>
+        <w:t xml:space="preserve">Un Objeto A ya existente, y en algún momento de la trayectoria de su línea de vida, decide </w:t>
+      </w:r>
+      <w:r>
+        <w:rPr>
+          <w:spacing w:val="0"/>
+          <w:i w:val="1"/>
+          <w:b w:val="0"/>
+          <w:color w:val="000000"/>
+          <w:sz w:val="20"/>
+          <w:szCs w:val="20"/>
+          <w:rFonts w:ascii="Times" w:eastAsia="Times" w:hAnsi="Times" w:hint="default"/>
+        </w:rPr>
+        <w:t xml:space="preserve">crear </w:t>
+      </w:r>
+      <w:r>
+        <w:rPr>
+          <w:spacing w:val="0"/>
+          <w:i w:val="0"/>
+          <w:b w:val="0"/>
+          <w:color w:val="000000"/>
+          <w:sz w:val="20"/>
+          <w:szCs w:val="20"/>
+          <w:rFonts w:ascii="Times" w:eastAsia="Times" w:hAnsi="Times" w:hint="default"/>
+        </w:rPr>
+        <w:t xml:space="preserve">un nuevo </w:t>
+      </w:r>
+      <w:r>
+        <w:rPr>
+          <w:spacing w:val="0"/>
+          <w:i w:val="0"/>
+          <w:b w:val="0"/>
+          <w:color w:val="000000"/>
+          <w:sz w:val="20"/>
+          <w:szCs w:val="20"/>
+          <w:rFonts w:ascii="Times" w:eastAsia="Times" w:hAnsi="Times" w:hint="default"/>
+        </w:rPr>
+        <w:t xml:space="preserve">objeto B por medio de un nuevo </w:t>
+      </w:r>
+      <w:r>
+        <w:rPr>
+          <w:spacing w:val="0"/>
+          <w:i w:val="1"/>
+          <w:b w:val="0"/>
+          <w:color w:val="000000"/>
+          <w:sz w:val="20"/>
+          <w:szCs w:val="20"/>
+          <w:rFonts w:ascii="Times" w:eastAsia="Times" w:hAnsi="Times" w:hint="default"/>
+        </w:rPr>
+        <w:t>mini-rectangulo.</w:t>
+      </w:r>
+      <w:r>
+        <w:rPr>
+          <w:spacing w:val="0"/>
+          <w:i w:val="0"/>
+          <w:b w:val="0"/>
+          <w:color w:val="000000"/>
+          <w:sz w:val="20"/>
+          <w:szCs w:val="20"/>
+          <w:rFonts w:ascii="Times" w:eastAsia="Times" w:hAnsi="Times" w:hint="default"/>
+        </w:rPr>
+        <w:t xml:space="preserve"> Entonces, el mensaje-sentencia no está solo, se acompaña de </w:t>
+      </w:r>
+      <w:r>
+        <w:rPr>
+          <w:spacing w:val="0"/>
+          <w:i w:val="0"/>
+          <w:b w:val="0"/>
+          <w:color w:val="000000"/>
+          <w:sz w:val="20"/>
+          <w:szCs w:val="20"/>
+          <w:rFonts w:ascii="Times" w:eastAsia="Times" w:hAnsi="Times" w:hint="default"/>
+        </w:rPr>
+        <w:t xml:space="preserve">una flecha que apunta al nuevo Objeto B creado. Es preciso decir que el trazado de la flecha no es </w:t>
+      </w:r>
+      <w:r>
+        <w:rPr>
+          <w:spacing w:val="0"/>
+          <w:i w:val="0"/>
+          <w:b w:val="0"/>
+          <w:color w:val="000000"/>
+          <w:sz w:val="20"/>
+          <w:szCs w:val="20"/>
+          <w:rFonts w:ascii="Times" w:eastAsia="Times" w:hAnsi="Times" w:hint="default"/>
+        </w:rPr>
+        <w:t xml:space="preserve">completamente limpio (tiene intermitencia) y su cabeza o punta no es rellena. </w:t>
+      </w:r>
+    </w:p>
+    <w:p>
+      <w:pPr>
+        <w:numPr>
+          <w:ilvl w:val="0"/>
+          <w:numId w:val="0"/>
+        </w:numPr>
+        <w:jc w:val="left"/>
+        <w:spacing w:lineRule="auto" w:line="259" w:before="0" w:after="160"/>
+        <w:widowControl w:val="1"/>
+        <w:ind w:right="0" w:left="0" w:firstLine="0"/>
+        <w:rPr>
+          <w:spacing w:val="0"/>
+          <w:i w:val="0"/>
+          <w:b w:val="0"/>
+          <w:color w:val="000000"/>
+          <w:sz w:val="20"/>
+          <w:szCs w:val="20"/>
+          <w:rFonts w:ascii="Times" w:eastAsia="Times" w:hAnsi="Times" w:hint="default"/>
+        </w:rPr>
+        <w:wordWrap w:val="0"/>
+        <w:autoSpaceDE w:val="0"/>
+        <w:autoSpaceDN w:val="0"/>
+      </w:pPr>
+      <w:r>
+        <w:rPr>
+          <w:spacing w:val="0"/>
+          <w:i w:val="0"/>
+          <w:b w:val="0"/>
+          <w:color w:val="000000"/>
+          <w:sz w:val="20"/>
+          <w:szCs w:val="20"/>
+          <w:rFonts w:ascii="Times" w:eastAsia="Times" w:hAnsi="Times" w:hint="default"/>
+        </w:rPr>
+        <w:t xml:space="preserve">Luego, el objeto B creado a partir de un Objeto A, adquiere su propia vida y tiene sus propias interacciones </w:t>
+      </w:r>
+      <w:r>
+        <w:rPr>
+          <w:spacing w:val="0"/>
+          <w:i w:val="0"/>
+          <w:b w:val="0"/>
+          <w:color w:val="000000"/>
+          <w:sz w:val="20"/>
+          <w:szCs w:val="20"/>
+          <w:rFonts w:ascii="Times" w:eastAsia="Times" w:hAnsi="Times" w:hint="default"/>
+        </w:rPr>
+        <w:t xml:space="preserve">(puede emitir como recibir mensajes, etc); después, eventualmente con el tiempo, Objeto A ya no necesitará más </w:t>
+      </w:r>
+      <w:r>
+        <w:rPr>
+          <w:spacing w:val="0"/>
+          <w:i w:val="0"/>
+          <w:b w:val="0"/>
+          <w:color w:val="000000"/>
+          <w:sz w:val="20"/>
+          <w:szCs w:val="20"/>
+          <w:rFonts w:ascii="Times" w:eastAsia="Times" w:hAnsi="Times" w:hint="default"/>
+        </w:rPr>
+        <w:t xml:space="preserve">dentro del diagrama a Objeto B y puede proceder a destruirlo.</w:t>
+      </w:r>
+    </w:p>
+    <w:p>
+      <w:pPr>
+        <w:numPr>
+          <w:ilvl w:val="0"/>
+          <w:numId w:val="0"/>
+        </w:numPr>
+        <w:jc w:val="left"/>
+        <w:spacing w:lineRule="auto" w:line="259" w:before="0" w:after="160"/>
+        <w:widowControl w:val="1"/>
+        <w:ind w:right="0" w:left="0" w:firstLine="0"/>
+        <w:rPr>
+          <w:spacing w:val="0"/>
+          <w:i w:val="0"/>
+          <w:b w:val="0"/>
+          <w:color w:val="000000"/>
+          <w:sz w:val="20"/>
+          <w:szCs w:val="20"/>
+          <w:rFonts w:ascii="Times" w:eastAsia="Times" w:hAnsi="Times" w:hint="default"/>
+        </w:rPr>
+        <w:wordWrap w:val="0"/>
+        <w:autoSpaceDE w:val="0"/>
+        <w:autoSpaceDN w:val="0"/>
+      </w:pPr>
+      <w:r>
+        <w:rPr>
+          <w:spacing w:val="0"/>
+          <w:i w:val="0"/>
+          <w:b w:val="0"/>
+          <w:color w:val="000000"/>
+          <w:sz w:val="20"/>
+          <w:szCs w:val="20"/>
+          <w:rFonts w:ascii="Times" w:eastAsia="Times" w:hAnsi="Times" w:hint="default"/>
+        </w:rPr>
+        <w:t xml:space="preserve">Ahora, gráficamente el mensaje-sentencia </w:t>
+      </w:r>
+      <w:r>
+        <w:rPr>
+          <w:spacing w:val="0"/>
+          <w:i w:val="1"/>
+          <w:b w:val="0"/>
+          <w:color w:val="000000"/>
+          <w:sz w:val="20"/>
+          <w:szCs w:val="20"/>
+          <w:rFonts w:ascii="Times" w:eastAsia="Times" w:hAnsi="Times" w:hint="default"/>
+        </w:rPr>
+        <w:t xml:space="preserve">destrucción </w:t>
+      </w:r>
+      <w:r>
+        <w:rPr>
+          <w:spacing w:val="0"/>
+          <w:i w:val="0"/>
+          <w:b w:val="0"/>
+          <w:color w:val="000000"/>
+          <w:sz w:val="20"/>
+          <w:szCs w:val="20"/>
+          <w:rFonts w:ascii="Times" w:eastAsia="Times" w:hAnsi="Times" w:hint="default"/>
+        </w:rPr>
+        <w:t xml:space="preserve">emitido se ve así: </w:t>
+      </w:r>
+    </w:p>
+    <w:p>
+      <w:pPr>
+        <w:numPr>
+          <w:ilvl w:val="0"/>
+          <w:numId w:val="0"/>
+        </w:numPr>
+        <w:jc w:val="left"/>
+        <w:spacing w:lineRule="auto" w:line="259" w:before="0" w:after="160"/>
+        <w:widowControl w:val="1"/>
+        <w:ind w:right="0" w:left="0" w:firstLine="0"/>
+        <w:rPr>
+          <w:spacing w:val="0"/>
+          <w:i w:val="0"/>
+          <w:b w:val="0"/>
+          <w:color w:val="000000"/>
+          <w:sz w:val="20"/>
+          <w:szCs w:val="20"/>
+          <w:rFonts w:ascii="Times" w:eastAsia="Times" w:hAnsi="Times" w:hint="default"/>
+        </w:rPr>
+        <w:wordWrap w:val="0"/>
+        <w:autoSpaceDE w:val="0"/>
+        <w:autoSpaceDN w:val="0"/>
+      </w:pPr>
+      <w:r>
+        <w:rPr>
+          <w:sz w:val="20"/>
+        </w:rPr>
+        <w:drawing>
+          <wp:inline distT="0" distB="0" distL="0" distR="0">
+            <wp:extent cx="2105025" cy="476250"/>
+            <wp:effectExtent l="0" t="0" r="0" b="0"/>
+            <wp:docPr id="83" name="Imagen 10"/>
+            <wp:cNvGraphicFramePr>
+              <a:graphicFrameLocks xmlns:a="http://schemas.openxmlformats.org/drawingml/2006/main" noChangeAspect="1"/>
+            </wp:cNvGraphicFramePr>
+            <a:graphic xmlns:a="http://schemas.openxmlformats.org/drawingml/2006/main">
+              <a:graphicData uri="http://schemas.openxmlformats.org/drawingml/2006/picture">
+                <pic:pic xmlns:pic="http://schemas.openxmlformats.org/drawingml/2006/picture">
+                  <pic:nvPicPr>
+                    <pic:cNvPr id="11" name="Picture 11" descr="/Users/robertovelasquezdean/Library/Group Containers/L48J367XN4.com.infraware.PolarisOffice/EngineTemp/628/fImage3872836162.png"/>
+                    <pic:cNvPicPr>
+                      <a:picLocks noChangeAspect="1" noChangeArrowheads="1"/>
+                    </pic:cNvPicPr>
+                  </pic:nvPicPr>
+                  <pic:blipFill>
+                    <a:blip r:embed="rId15">
+                      <a:extLst>
+                        <a:ext uri="{BEBA8EAE-BF5A-486C-A8C5-ECC9F3942E4B}">
+                          <a14:imgProps xmlns:a14="http://schemas.microsoft.com/office/drawing/2010/main">
+                            <a14:imgLayer r:embed="rId16">
+                              <a14:imgEffect>
+                                <a14:sharpenSoften amount="25000"/>
+                              </a14:imgEffect>
+                            </a14:imgLayer>
+                          </a14:imgProps>
+                        </a:ext>
+                        <a:ext uri="{28A0092B-C50C-407E-A947-70E740481C1C}">
+                          <a14:useLocalDpi xmlns:a14="http://schemas.microsoft.com/office/drawing/2010/main" val="0"/>
+                        </a:ext>
+                      </a:extLst>
+                    </a:blip>
+                    <a:stretch>
+                      <a:fillRect/>
+                    </a:stretch>
+                  </pic:blipFill>
+                  <pic:spPr>
+                    <a:xfrm>
+                      <a:off x="0" y="0"/>
+                      <a:ext cx="2105660" cy="476885"/>
+                    </a:xfrm>
+                    <a:prstGeom prst="rect"/>
+                    <a:ln cap="flat"/>
+                  </pic:spPr>
+                </pic:pic>
+              </a:graphicData>
+            </a:graphic>
+          </wp:inline>
+        </w:drawing>
+      </w:r>
+    </w:p>
+    <w:p>
+      <w:pPr>
+        <w:numPr>
+          <w:ilvl w:val="0"/>
+          <w:numId w:val="0"/>
+        </w:numPr>
+        <w:jc w:val="left"/>
+        <w:spacing w:lineRule="auto" w:line="259" w:before="0" w:after="160"/>
+        <w:widowControl w:val="1"/>
+        <w:ind w:right="0" w:left="0" w:firstLine="0"/>
+        <w:rPr>
+          <w:spacing w:val="0"/>
+          <w:i w:val="0"/>
+          <w:b w:val="0"/>
+          <w:color w:val="000000"/>
+          <w:sz w:val="20"/>
+          <w:szCs w:val="20"/>
+          <w:rFonts w:ascii="Times" w:eastAsia="Times" w:hAnsi="Times" w:hint="default"/>
+        </w:rPr>
+        <w:wordWrap w:val="0"/>
+        <w:autoSpaceDE w:val="0"/>
+        <w:autoSpaceDN w:val="0"/>
+      </w:pPr>
+      <w:r>
+        <w:rPr>
+          <w:spacing w:val="0"/>
+          <w:i w:val="0"/>
+          <w:b w:val="0"/>
+          <w:color w:val="000000"/>
+          <w:sz w:val="20"/>
+          <w:szCs w:val="20"/>
+          <w:rFonts w:ascii="Times" w:eastAsia="Times" w:hAnsi="Times" w:hint="default"/>
+        </w:rPr>
+        <w:t xml:space="preserve">De nuevo, el Objeto A que creó a Objeto B, en algún momento de la trayectoria de su línea de vida, decide </w:t>
+      </w:r>
+      <w:r>
+        <w:rPr>
+          <w:spacing w:val="0"/>
+          <w:i w:val="0"/>
+          <w:b w:val="0"/>
+          <w:color w:val="000000"/>
+          <w:sz w:val="20"/>
+          <w:szCs w:val="20"/>
+          <w:rFonts w:ascii="Times" w:eastAsia="Times" w:hAnsi="Times" w:hint="default"/>
+        </w:rPr>
+        <w:t xml:space="preserve">ahora </w:t>
+      </w:r>
+      <w:r>
+        <w:rPr>
+          <w:spacing w:val="0"/>
+          <w:i w:val="1"/>
+          <w:b w:val="0"/>
+          <w:color w:val="000000"/>
+          <w:sz w:val="20"/>
+          <w:szCs w:val="20"/>
+          <w:rFonts w:ascii="Times" w:eastAsia="Times" w:hAnsi="Times" w:hint="default"/>
+        </w:rPr>
+        <w:t xml:space="preserve">destruir </w:t>
+      </w:r>
+      <w:r>
+        <w:rPr>
+          <w:spacing w:val="0"/>
+          <w:i w:val="0"/>
+          <w:b w:val="0"/>
+          <w:color w:val="000000"/>
+          <w:sz w:val="20"/>
+          <w:szCs w:val="20"/>
+          <w:rFonts w:ascii="Times" w:eastAsia="Times" w:hAnsi="Times" w:hint="default"/>
+        </w:rPr>
+        <w:t xml:space="preserve">al Objeto B mismo; esto mediante un</w:t>
+      </w:r>
+      <w:r>
+        <w:rPr>
+          <w:spacing w:val="0"/>
+          <w:i w:val="1"/>
+          <w:b w:val="0"/>
+          <w:color w:val="000000"/>
+          <w:sz w:val="20"/>
+          <w:szCs w:val="20"/>
+          <w:rFonts w:ascii="Times" w:eastAsia="Times" w:hAnsi="Times" w:hint="default"/>
+        </w:rPr>
+        <w:t xml:space="preserve"> mini-rectangulo </w:t>
+      </w:r>
+      <w:r>
+        <w:rPr>
+          <w:spacing w:val="0"/>
+          <w:i w:val="0"/>
+          <w:b w:val="0"/>
+          <w:color w:val="000000"/>
+          <w:sz w:val="20"/>
+          <w:szCs w:val="20"/>
+          <w:rFonts w:ascii="Times" w:eastAsia="Times" w:hAnsi="Times" w:hint="default"/>
+        </w:rPr>
+        <w:t xml:space="preserve">también. Entonces, el mensaje-sentencia </w:t>
+      </w:r>
+      <w:r>
+        <w:rPr>
+          <w:spacing w:val="0"/>
+          <w:i w:val="0"/>
+          <w:b w:val="0"/>
+          <w:color w:val="000000"/>
+          <w:sz w:val="20"/>
+          <w:szCs w:val="20"/>
+          <w:rFonts w:ascii="Times" w:eastAsia="Times" w:hAnsi="Times" w:hint="default"/>
+        </w:rPr>
+        <w:t xml:space="preserve">no está solo, se acompaña de una flecha que apunta al Objeto B ya existente. Ahora, el trazado de la flecha sí es </w:t>
+      </w:r>
+      <w:r>
+        <w:rPr>
+          <w:spacing w:val="0"/>
+          <w:i w:val="0"/>
+          <w:b w:val="0"/>
+          <w:color w:val="000000"/>
+          <w:sz w:val="20"/>
+          <w:szCs w:val="20"/>
+          <w:rFonts w:ascii="Times" w:eastAsia="Times" w:hAnsi="Times" w:hint="default"/>
+        </w:rPr>
+        <w:t xml:space="preserve">completamente limpio y su cabeza o punta está rellena. Al final, se coloca una X al cierre de la línea de vida del </w:t>
+      </w:r>
+      <w:r>
+        <w:rPr>
+          <w:spacing w:val="0"/>
+          <w:i w:val="0"/>
+          <w:b w:val="0"/>
+          <w:color w:val="000000"/>
+          <w:sz w:val="20"/>
+          <w:szCs w:val="20"/>
+          <w:rFonts w:ascii="Times" w:eastAsia="Times" w:hAnsi="Times" w:hint="default"/>
+        </w:rPr>
+        <w:t xml:space="preserve">Objeto B ya removido.</w:t>
+      </w:r>
+    </w:p>
+    <w:p>
+      <w:pPr>
+        <w:numPr>
+          <w:ilvl w:val="0"/>
+          <w:numId w:val="0"/>
+        </w:numPr>
+        <w:jc w:val="left"/>
+        <w:spacing w:lineRule="auto" w:line="259" w:before="0" w:after="160"/>
+        <w:widowControl w:val="1"/>
+        <w:ind w:right="0" w:left="0" w:firstLine="0"/>
+        <w:rPr>
+          <w:spacing w:val="0"/>
+          <w:i w:val="0"/>
+          <w:b w:val="0"/>
+          <w:color w:val="000000"/>
+          <w:sz w:val="20"/>
+          <w:szCs w:val="20"/>
+          <w:rFonts w:ascii="Times" w:eastAsia="Times" w:hAnsi="Times" w:hint="default"/>
+        </w:rPr>
+        <w:wordWrap w:val="0"/>
+        <w:autoSpaceDE w:val="0"/>
+        <w:autoSpaceDN w:val="0"/>
+      </w:pPr>
+    </w:p>
+    <w:p>
+      <w:pPr>
+        <w:numPr>
+          <w:ilvl w:val="0"/>
+          <w:numId w:val="0"/>
+        </w:numPr>
+        <w:jc w:val="left"/>
+        <w:spacing w:lineRule="auto" w:line="259" w:before="0" w:after="160"/>
+        <w:widowControl w:val="1"/>
+        <w:ind w:right="0" w:left="0" w:firstLine="0"/>
+        <w:rPr>
+          <w:spacing w:val="0"/>
+          <w:i w:val="0"/>
+          <w:b w:val="1"/>
+          <w:color w:val="000000"/>
+          <w:sz w:val="24"/>
+          <w:szCs w:val="24"/>
+          <w:rFonts w:ascii="Times" w:eastAsia="Times" w:hAnsi="Times" w:hint="default"/>
+        </w:rPr>
+        <w:wordWrap w:val="0"/>
+        <w:autoSpaceDE w:val="0"/>
+        <w:autoSpaceDN w:val="0"/>
+      </w:pPr>
+      <w:r>
+        <w:rPr>
+          <w:spacing w:val="0"/>
+          <w:i w:val="0"/>
+          <w:b w:val="1"/>
+          <w:color w:val="000000"/>
+          <w:sz w:val="24"/>
+          <w:szCs w:val="24"/>
+          <w:rFonts w:ascii="Times" w:eastAsia="Times" w:hAnsi="Times" w:hint="default"/>
+        </w:rPr>
+        <w:t xml:space="preserve">Límite, Boundary</w:t>
+      </w:r>
+    </w:p>
+    <w:p>
+      <w:pPr>
+        <w:numPr>
+          <w:ilvl w:val="0"/>
+          <w:numId w:val="0"/>
+        </w:numPr>
+        <w:jc w:val="left"/>
+        <w:spacing w:lineRule="auto" w:line="259" w:before="0" w:after="160"/>
+        <w:widowControl w:val="1"/>
+        <w:ind w:right="0" w:left="0" w:firstLine="0"/>
+        <w:rPr>
+          <w:spacing w:val="0"/>
+          <w:i w:val="0"/>
+          <w:b w:val="0"/>
+          <w:color w:val="000000"/>
+          <w:sz w:val="20"/>
+          <w:szCs w:val="20"/>
+          <w:rFonts w:ascii="Times" w:eastAsia="Times" w:hAnsi="Times" w:hint="default"/>
+        </w:rPr>
+        <w:wordWrap w:val="0"/>
+        <w:autoSpaceDE w:val="0"/>
+        <w:autoSpaceDN w:val="0"/>
+      </w:pPr>
+      <w:r>
+        <w:rPr>
+          <w:spacing w:val="0"/>
+          <w:i w:val="0"/>
+          <w:b w:val="0"/>
+          <w:color w:val="000000"/>
+          <w:sz w:val="20"/>
+          <w:szCs w:val="20"/>
+          <w:rFonts w:ascii="Times" w:eastAsia="Times" w:hAnsi="Times" w:hint="default"/>
+        </w:rPr>
+        <w:t xml:space="preserve">Usualmente el </w:t>
+      </w:r>
+      <w:r>
+        <w:rPr>
+          <w:spacing w:val="0"/>
+          <w:i w:val="1"/>
+          <w:b w:val="0"/>
+          <w:color w:val="000000"/>
+          <w:sz w:val="20"/>
+          <w:szCs w:val="20"/>
+          <w:rFonts w:ascii="Times" w:eastAsia="Times" w:hAnsi="Times" w:hint="default"/>
+        </w:rPr>
+        <w:t>límite</w:t>
+      </w:r>
+      <w:r>
+        <w:rPr>
+          <w:spacing w:val="0"/>
+          <w:i w:val="0"/>
+          <w:b w:val="0"/>
+          <w:color w:val="000000"/>
+          <w:sz w:val="20"/>
+          <w:szCs w:val="20"/>
+          <w:rFonts w:ascii="Times" w:eastAsia="Times" w:hAnsi="Times" w:hint="default"/>
+        </w:rPr>
+        <w:t xml:space="preserve"> representa a la UI; pues, el usuario como tal, desde luego, también puede emitir mensajes, </w:t>
+      </w:r>
+      <w:r>
+        <w:rPr>
+          <w:spacing w:val="0"/>
+          <w:i w:val="0"/>
+          <w:b w:val="0"/>
+          <w:color w:val="000000"/>
+          <w:sz w:val="20"/>
+          <w:szCs w:val="20"/>
+          <w:rFonts w:ascii="Times" w:eastAsia="Times" w:hAnsi="Times" w:hint="default"/>
+        </w:rPr>
+        <w:t xml:space="preserve">solicita respuestas (en este caso, </w:t>
+      </w:r>
+      <w:r>
+        <w:rPr>
+          <w:spacing w:val="0"/>
+          <w:i w:val="1"/>
+          <w:b w:val="0"/>
+          <w:color w:val="000000"/>
+          <w:sz w:val="20"/>
+          <w:szCs w:val="20"/>
+          <w:rFonts w:ascii="Times" w:eastAsia="Times" w:hAnsi="Times" w:hint="default"/>
+        </w:rPr>
+        <w:t>salvar</w:t>
+      </w:r>
+      <w:r>
+        <w:rPr>
+          <w:spacing w:val="0"/>
+          <w:i w:val="0"/>
+          <w:b w:val="0"/>
+          <w:color w:val="000000"/>
+          <w:sz w:val="20"/>
+          <w:szCs w:val="20"/>
+          <w:rFonts w:ascii="Times" w:eastAsia="Times" w:hAnsi="Times" w:hint="default"/>
+        </w:rPr>
+        <w:t xml:space="preserve">) a los Objetos para que éstos puedan ejecutar alguna acción en particular.</w:t>
+      </w:r>
+    </w:p>
+    <w:p>
+      <w:pPr>
+        <w:numPr>
+          <w:ilvl w:val="0"/>
+          <w:numId w:val="0"/>
+        </w:numPr>
+        <w:jc w:val="left"/>
+        <w:spacing w:lineRule="auto" w:line="259" w:before="0" w:after="160"/>
+        <w:widowControl w:val="1"/>
+        <w:ind w:right="0" w:left="0" w:firstLine="0"/>
+        <w:rPr>
+          <w:spacing w:val="0"/>
+          <w:i w:val="0"/>
+          <w:b w:val="0"/>
+          <w:color w:val="000000"/>
+          <w:sz w:val="20"/>
+          <w:szCs w:val="20"/>
+          <w:rFonts w:ascii="Times" w:eastAsia="Times" w:hAnsi="Times" w:hint="default"/>
+        </w:rPr>
+        <w:wordWrap w:val="0"/>
+        <w:autoSpaceDE w:val="0"/>
+        <w:autoSpaceDN w:val="0"/>
+      </w:pPr>
+      <w:r>
+        <w:rPr>
+          <w:sz w:val="20"/>
+        </w:rPr>
+        <w:drawing>
+          <wp:inline distT="0" distB="0" distL="0" distR="0">
+            <wp:extent cx="5731510" cy="3094990"/>
+            <wp:effectExtent l="0" t="0" r="0" b="0"/>
+            <wp:docPr id="119" name="Imagen 13"/>
+            <wp:cNvGraphicFramePr>
+              <a:graphicFrameLocks xmlns:a="http://schemas.openxmlformats.org/drawingml/2006/main" noChangeAspect="1"/>
+            </wp:cNvGraphicFramePr>
+            <a:graphic xmlns:a="http://schemas.openxmlformats.org/drawingml/2006/main">
+              <a:graphicData uri="http://schemas.openxmlformats.org/drawingml/2006/picture">
+                <pic:pic xmlns:pic="http://schemas.openxmlformats.org/drawingml/2006/picture">
+                  <pic:nvPicPr>
+                    <pic:cNvPr id="13" name="Picture 13" descr="/Users/robertovelasquezdean/Library/Group Containers/L48J367XN4.com.infraware.PolarisOffice/EngineTemp/628/fImage1112951193266.png"/>
+                    <pic:cNvPicPr>
+                      <a:picLocks noChangeAspect="1" noChangeArrowheads="1"/>
+                    </pic:cNvPicPr>
+                  </pic:nvPicPr>
+                  <pic:blipFill>
+                    <a:blip r:embed="rId17">
+                      <a:extLst>
+                        <a:ext uri="{28A0092B-C50C-407E-A947-70E740481C1C}">
+                          <a14:useLocalDpi xmlns:a14="http://schemas.microsoft.com/office/drawing/2010/main" val="0"/>
+                        </a:ext>
+                      </a:extLst>
+                    </a:blip>
+                    <a:stretch>
+                      <a:fillRect/>
+                    </a:stretch>
+                  </pic:blipFill>
+                  <pic:spPr>
+                    <a:xfrm>
+                      <a:off x="0" y="0"/>
+                      <a:ext cx="5732145" cy="3095625"/>
+                    </a:xfrm>
+                    <a:prstGeom prst="rect"/>
+                    <a:ln cap="flat"/>
+                  </pic:spPr>
+                </pic:pic>
+              </a:graphicData>
+            </a:graphic>
+          </wp:inline>
+        </w:drawing>
+      </w:r>
+    </w:p>
+    <w:p>
+      <w:pPr>
+        <w:numPr>
+          <w:ilvl w:val="0"/>
+          <w:numId w:val="0"/>
+        </w:numPr>
+        <w:jc w:val="left"/>
+        <w:spacing w:lineRule="auto" w:line="259" w:before="0" w:after="160"/>
+        <w:widowControl w:val="1"/>
+        <w:ind w:right="0" w:left="0" w:firstLine="0"/>
+        <w:rPr>
+          <w:spacing w:val="0"/>
+          <w:i w:val="0"/>
+          <w:b w:val="0"/>
+          <w:color w:val="000000"/>
+          <w:sz w:val="20"/>
+          <w:szCs w:val="20"/>
+          <w:rFonts w:ascii="Times" w:eastAsia="Times" w:hAnsi="Times" w:hint="default"/>
+        </w:rPr>
+        <w:wordWrap w:val="0"/>
+        <w:autoSpaceDE w:val="0"/>
+        <w:autoSpaceDN w:val="0"/>
+      </w:pPr>
+      <w:r>
+        <w:rPr>
+          <w:spacing w:val="0"/>
+          <w:i w:val="0"/>
+          <w:b w:val="0"/>
+          <w:color w:val="000000"/>
+          <w:sz w:val="20"/>
+          <w:szCs w:val="20"/>
+          <w:rFonts w:ascii="Times" w:eastAsia="Times" w:hAnsi="Times" w:hint="default"/>
+        </w:rPr>
+        <w:t xml:space="preserve">El límite </w:t>
+      </w:r>
+      <w:r>
+        <w:rPr>
+          <w:sz w:val="20"/>
+        </w:rPr>
+        <w:drawing>
+          <wp:inline distT="0" distB="0" distL="0" distR="0">
+            <wp:extent cx="488950" cy="254000"/>
+            <wp:effectExtent l="0" t="0" r="0" b="0"/>
+            <wp:docPr id="95" name="Imagen 11"/>
+            <wp:cNvGraphicFramePr>
+              <a:graphicFrameLocks xmlns:a="http://schemas.openxmlformats.org/drawingml/2006/main" noChangeAspect="1"/>
+            </wp:cNvGraphicFramePr>
+            <a:graphic xmlns:a="http://schemas.openxmlformats.org/drawingml/2006/main">
+              <a:graphicData uri="http://schemas.openxmlformats.org/drawingml/2006/picture">
+                <pic:pic xmlns:pic="http://schemas.openxmlformats.org/drawingml/2006/picture">
+                  <pic:nvPicPr>
+                    <pic:cNvPr id="14" name="Picture 14" descr="/Users/robertovelasquezdean/Library/Group Containers/L48J367XN4.com.infraware.PolarisOffice/EngineTemp/628/fImage2453953806.png"/>
+                    <pic:cNvPicPr>
+                      <a:picLocks noChangeAspect="1" noChangeArrowheads="1"/>
+                    </pic:cNvPicPr>
+                  </pic:nvPicPr>
+                  <pic:blipFill>
+                    <a:blip r:embed="rId18">
+                      <a:extLst>
+                        <a:ext uri="{BEBA8EAE-BF5A-486C-A8C5-ECC9F3942E4B}">
+                          <a14:imgProps xmlns:a14="http://schemas.microsoft.com/office/drawing/2010/main">
+                            <a14:imgLayer r:embed="rId19">
+                              <a14:imgEffect>
+                                <a14:sharpenSoften amount="25000"/>
+                              </a14:imgEffect>
+                            </a14:imgLayer>
+                          </a14:imgProps>
+                        </a:ext>
+                        <a:ext uri="{28A0092B-C50C-407E-A947-70E740481C1C}">
+                          <a14:useLocalDpi xmlns:a14="http://schemas.microsoft.com/office/drawing/2010/main" val="0"/>
+                        </a:ext>
+                      </a:extLst>
+                    </a:blip>
+                    <a:stretch>
+                      <a:fillRect/>
+                    </a:stretch>
+                  </pic:blipFill>
+                  <pic:spPr>
+                    <a:xfrm>
+                      <a:off x="0" y="0"/>
+                      <a:ext cx="489585" cy="254635"/>
+                    </a:xfrm>
+                    <a:prstGeom prst="rect"/>
+                    <a:ln cap="flat"/>
+                  </pic:spPr>
+                </pic:pic>
+              </a:graphicData>
+            </a:graphic>
+          </wp:inline>
+        </w:drawing>
+      </w:r>
+      <w:r>
+        <w:rPr>
+          <w:spacing w:val="0"/>
+          <w:i w:val="0"/>
+          <w:b w:val="0"/>
+          <w:color w:val="000000"/>
+          <w:sz w:val="20"/>
+          <w:szCs w:val="20"/>
+          <w:rFonts w:ascii="Times" w:eastAsia="Times" w:hAnsi="Times" w:hint="default"/>
+        </w:rPr>
+        <w:t xml:space="preserve">, en este caso, está representando a una interfaz de usuario (User Interface, UI); es decir, a un </w:t>
+      </w:r>
+      <w:r>
+        <w:rPr>
+          <w:spacing w:val="0"/>
+          <w:i w:val="0"/>
+          <w:b w:val="0"/>
+          <w:color w:val="000000"/>
+          <w:sz w:val="20"/>
+          <w:szCs w:val="20"/>
+          <w:rFonts w:ascii="Times" w:eastAsia="Times" w:hAnsi="Times" w:hint="default"/>
+        </w:rPr>
+        <w:t xml:space="preserve">usuario como tal </w:t>
+      </w:r>
+      <w:r>
+        <w:rPr>
+          <w:sz w:val="20"/>
+        </w:rPr>
+        <w:drawing>
+          <wp:inline distT="0" distB="0" distL="0" distR="0">
+            <wp:extent cx="526415" cy="348615"/>
+            <wp:effectExtent l="0" t="0" r="0" b="0"/>
+            <wp:docPr id="106" name="Imagen 12"/>
+            <wp:cNvGraphicFramePr>
+              <a:graphicFrameLocks xmlns:a="http://schemas.openxmlformats.org/drawingml/2006/main" noChangeAspect="1"/>
+            </wp:cNvGraphicFramePr>
+            <a:graphic xmlns:a="http://schemas.openxmlformats.org/drawingml/2006/main">
+              <a:graphicData uri="http://schemas.openxmlformats.org/drawingml/2006/picture">
+                <pic:pic xmlns:pic="http://schemas.openxmlformats.org/drawingml/2006/picture">
+                  <pic:nvPicPr>
+                    <pic:cNvPr id="16" name="Picture 16" descr="/Users/robertovelasquezdean/Library/Group Containers/L48J367XN4.com.infraware.PolarisOffice/EngineTemp/628/fImage32161065108.png"/>
+                    <pic:cNvPicPr>
+                      <a:picLocks noChangeAspect="1" noChangeArrowheads="1"/>
+                    </pic:cNvPicPr>
+                  </pic:nvPicPr>
+                  <pic:blipFill>
+                    <a:blip r:embed="rId20">
+                      <a:extLst>
+                        <a:ext uri="{BEBA8EAE-BF5A-486C-A8C5-ECC9F3942E4B}">
+                          <a14:imgProps xmlns:a14="http://schemas.microsoft.com/office/drawing/2010/main">
+                            <a14:imgLayer r:embed="rId21">
+                              <a14:imgEffect>
+                                <a14:sharpenSoften amount="25000"/>
+                              </a14:imgEffect>
+                            </a14:imgLayer>
+                          </a14:imgProps>
+                        </a:ext>
+                        <a:ext uri="{28A0092B-C50C-407E-A947-70E740481C1C}">
+                          <a14:useLocalDpi xmlns:a14="http://schemas.microsoft.com/office/drawing/2010/main" val="0"/>
+                        </a:ext>
+                      </a:extLst>
+                    </a:blip>
+                    <a:stretch>
+                      <a:fillRect/>
+                    </a:stretch>
+                  </pic:blipFill>
+                  <pic:spPr>
+                    <a:xfrm>
+                      <a:off x="0" y="0"/>
+                      <a:ext cx="527050" cy="349250"/>
+                    </a:xfrm>
+                    <a:prstGeom prst="rect"/>
+                    <a:ln cap="flat"/>
+                  </pic:spPr>
+                </pic:pic>
+              </a:graphicData>
+            </a:graphic>
+          </wp:inline>
+        </w:drawing>
+      </w:r>
+      <w:r>
+        <w:rPr>
+          <w:spacing w:val="0"/>
+          <w:i w:val="0"/>
+          <w:b w:val="0"/>
+          <w:color w:val="000000"/>
+          <w:sz w:val="20"/>
+          <w:szCs w:val="20"/>
+          <w:rFonts w:ascii="Times" w:eastAsia="Times" w:hAnsi="Times" w:hint="default"/>
+        </w:rPr>
+        <w:t xml:space="preserve">. Entonces, el usuario (ui) en algún momento de su línea de vida, puede solicitar </w:t>
+      </w:r>
+      <w:r>
+        <w:rPr>
+          <w:spacing w:val="0"/>
+          <w:i w:val="0"/>
+          <w:b w:val="0"/>
+          <w:color w:val="000000"/>
+          <w:sz w:val="20"/>
+          <w:szCs w:val="20"/>
+          <w:rFonts w:ascii="Times" w:eastAsia="Times" w:hAnsi="Times" w:hint="default"/>
+        </w:rPr>
+        <w:t xml:space="preserve">respuestas a un Objeto mediante un tipo de mensaje que le esté enviando.</w:t>
+      </w:r>
+    </w:p>
+    <w:p>
+      <w:pPr>
+        <w:numPr>
+          <w:ilvl w:val="0"/>
+          <w:numId w:val="0"/>
+        </w:numPr>
+        <w:jc w:val="left"/>
+        <w:spacing w:lineRule="auto" w:line="259" w:before="0" w:after="160"/>
+        <w:widowControl w:val="1"/>
+        <w:ind w:right="0" w:left="0" w:firstLine="0"/>
+        <w:rPr>
+          <w:spacing w:val="0"/>
+          <w:i w:val="0"/>
+          <w:b w:val="1"/>
+          <w:color w:val="000000"/>
+          <w:sz w:val="24"/>
+          <w:szCs w:val="24"/>
+          <w:rFonts w:ascii="Times" w:eastAsia="Times" w:hAnsi="Times" w:hint="default"/>
+        </w:rPr>
+        <w:wordWrap w:val="0"/>
+        <w:autoSpaceDE w:val="0"/>
+        <w:autoSpaceDN w:val="0"/>
+      </w:pPr>
+      <w:r>
+        <w:rPr>
+          <w:spacing w:val="0"/>
+          <w:i w:val="0"/>
+          <w:b w:val="1"/>
+          <w:color w:val="000000"/>
+          <w:sz w:val="24"/>
+          <w:szCs w:val="24"/>
+          <w:rFonts w:ascii="Times" w:eastAsia="Times" w:hAnsi="Times" w:hint="default"/>
+        </w:rPr>
+        <w:t>Control</w:t>
+      </w:r>
+    </w:p>
+    <w:p>
+      <w:pPr>
+        <w:numPr>
+          <w:ilvl w:val="0"/>
+          <w:numId w:val="0"/>
+        </w:numPr>
+        <w:jc w:val="left"/>
+        <w:spacing w:lineRule="auto" w:line="259" w:before="0" w:after="160"/>
+        <w:widowControl w:val="1"/>
+        <w:ind w:right="0" w:left="0" w:firstLine="0"/>
+        <w:rPr>
+          <w:spacing w:val="0"/>
+          <w:i w:val="0"/>
+          <w:b w:val="1"/>
+          <w:color w:val="000000"/>
+          <w:sz w:val="24"/>
+          <w:szCs w:val="24"/>
+          <w:rFonts w:ascii="Times" w:eastAsia="Times" w:hAnsi="Times" w:hint="default"/>
+        </w:rPr>
+        <w:wordWrap w:val="0"/>
+        <w:autoSpaceDE w:val="0"/>
+        <w:autoSpaceDN w:val="0"/>
+      </w:pPr>
+      <w:r>
+        <w:rPr>
+          <w:sz w:val="20"/>
+        </w:rPr>
+        <w:drawing>
+          <wp:inline distT="0" distB="0" distL="0" distR="0">
+            <wp:extent cx="5731510" cy="2618105"/>
+            <wp:effectExtent l="0" t="0" r="0" b="0"/>
+            <wp:docPr id="133" name="Imagen 15"/>
+            <wp:cNvGraphicFramePr>
+              <a:graphicFrameLocks xmlns:a="http://schemas.openxmlformats.org/drawingml/2006/main" noChangeAspect="1"/>
+            </wp:cNvGraphicFramePr>
+            <a:graphic xmlns:a="http://schemas.openxmlformats.org/drawingml/2006/main">
+              <a:graphicData uri="http://schemas.openxmlformats.org/drawingml/2006/picture">
+                <pic:pic xmlns:pic="http://schemas.openxmlformats.org/drawingml/2006/picture">
+                  <pic:nvPicPr>
+                    <pic:cNvPr id="18" name="Picture 18" descr="/Users/robertovelasquezdean/Library/Group Containers/L48J367XN4.com.infraware.PolarisOffice/EngineTemp/628/fImage1021431337507.png"/>
+                    <pic:cNvPicPr>
+                      <a:picLocks noChangeAspect="1" noChangeArrowheads="1"/>
+                    </pic:cNvPicPr>
+                  </pic:nvPicPr>
+                  <pic:blipFill>
+                    <a:blip r:embed="rId22">
+                      <a:extLst>
+                        <a:ext uri="{28A0092B-C50C-407E-A947-70E740481C1C}">
+                          <a14:useLocalDpi xmlns:a14="http://schemas.microsoft.com/office/drawing/2010/main" val="0"/>
+                        </a:ext>
+                      </a:extLst>
+                    </a:blip>
+                    <a:stretch>
+                      <a:fillRect/>
+                    </a:stretch>
+                  </pic:blipFill>
+                  <pic:spPr>
+                    <a:xfrm>
+                      <a:off x="0" y="0"/>
+                      <a:ext cx="5732145" cy="2618740"/>
+                    </a:xfrm>
+                    <a:prstGeom prst="rect"/>
+                    <a:ln cap="flat"/>
+                  </pic:spPr>
+                </pic:pic>
+              </a:graphicData>
+            </a:graphic>
+          </wp:inline>
+        </w:drawing>
+      </w:r>
+    </w:p>
+    <w:p>
+      <w:pPr>
+        <w:numPr>
+          <w:ilvl w:val="0"/>
+          <w:numId w:val="0"/>
+        </w:numPr>
+        <w:jc w:val="left"/>
+        <w:spacing w:lineRule="auto" w:line="259" w:before="0" w:after="160"/>
+        <w:widowControl w:val="1"/>
+        <w:ind w:right="0" w:left="0" w:firstLine="0"/>
+        <w:rPr>
+          <w:spacing w:val="0"/>
+          <w:i w:val="0"/>
+          <w:b w:val="0"/>
+          <w:color w:val="000000"/>
+          <w:sz w:val="20"/>
+          <w:szCs w:val="20"/>
+          <w:rFonts w:ascii="Times" w:eastAsia="Times" w:hAnsi="Times" w:hint="default"/>
+        </w:rPr>
+        <w:wordWrap w:val="0"/>
+        <w:autoSpaceDE w:val="0"/>
+        <w:autoSpaceDN w:val="0"/>
+      </w:pPr>
+      <w:r>
+        <w:rPr>
+          <w:spacing w:val="0"/>
+          <w:i w:val="0"/>
+          <w:b w:val="1"/>
+          <w:color w:val="000000"/>
+          <w:sz w:val="24"/>
+          <w:szCs w:val="24"/>
+          <w:rFonts w:ascii="Times" w:eastAsia="Times" w:hAnsi="Times" w:hint="default"/>
+        </w:rPr>
+        <w:t xml:space="preserve">Actor y Entidad </w:t>
+      </w:r>
+    </w:p>
+    <w:p>
+      <w:pPr>
+        <w:numPr>
+          <w:ilvl w:val="0"/>
+          <w:numId w:val="0"/>
+        </w:numPr>
+        <w:jc w:val="left"/>
+        <w:spacing w:lineRule="auto" w:line="259" w:before="0" w:after="160"/>
+        <w:widowControl w:val="1"/>
+        <w:ind w:right="0" w:left="0" w:firstLine="0"/>
+        <w:rPr>
+          <w:spacing w:val="0"/>
+          <w:i w:val="1"/>
+          <w:b w:val="0"/>
+          <w:color w:val="000000"/>
+          <w:sz w:val="20"/>
+          <w:szCs w:val="20"/>
+          <w:rFonts w:ascii="Times" w:eastAsia="Times" w:hAnsi="Times" w:hint="default"/>
+        </w:rPr>
+        <w:wordWrap w:val="0"/>
+        <w:autoSpaceDE w:val="0"/>
+        <w:autoSpaceDN w:val="0"/>
+      </w:pPr>
+      <w:r>
+        <w:rPr>
+          <w:spacing w:val="0"/>
+          <w:i w:val="0"/>
+          <w:b w:val="0"/>
+          <w:color w:val="000000"/>
+          <w:sz w:val="20"/>
+          <w:szCs w:val="20"/>
+          <w:rFonts w:ascii="Times" w:eastAsia="Times" w:hAnsi="Times" w:hint="default"/>
+        </w:rPr>
+        <w:t xml:space="preserve">Además de Objetos, en nuestro diagrama de secuencia podemos colocar Actores; en ese sentido, los </w:t>
+      </w:r>
+      <w:r>
+        <w:rPr>
+          <w:spacing w:val="0"/>
+          <w:i w:val="1"/>
+          <w:b w:val="0"/>
+          <w:color w:val="000000"/>
+          <w:sz w:val="20"/>
+          <w:szCs w:val="20"/>
+          <w:rFonts w:ascii="Times" w:eastAsia="Times" w:hAnsi="Times" w:hint="default"/>
+        </w:rPr>
+        <w:t xml:space="preserve">actores </w:t>
+      </w:r>
+      <w:r>
+        <w:rPr>
+          <w:spacing w:val="0"/>
+          <w:i w:val="0"/>
+          <w:b w:val="0"/>
+          <w:color w:val="000000"/>
+          <w:sz w:val="20"/>
+          <w:szCs w:val="20"/>
+          <w:rFonts w:ascii="Times" w:eastAsia="Times" w:hAnsi="Times" w:hint="default"/>
+        </w:rPr>
+        <w:t xml:space="preserve">también podrían emitir mensajes a los diferentes Objetos de su diagrama y poseen, al igual, una línea de vida. </w:t>
+      </w:r>
+      <w:r>
+        <w:rPr>
+          <w:spacing w:val="0"/>
+          <w:i w:val="1"/>
+          <w:b w:val="0"/>
+          <w:color w:val="000000"/>
+          <w:sz w:val="20"/>
+          <w:szCs w:val="20"/>
+          <w:rFonts w:ascii="Times" w:eastAsia="Times" w:hAnsi="Times" w:hint="default"/>
+        </w:rPr>
+        <w:t xml:space="preserve">La representación del Actor es igual a la representación que ve, visualmente, en UML.</w:t>
+      </w:r>
+    </w:p>
+    <w:p>
+      <w:pPr>
+        <w:numPr>
+          <w:ilvl w:val="0"/>
+          <w:numId w:val="0"/>
+        </w:numPr>
+        <w:jc w:val="left"/>
+        <w:spacing w:lineRule="auto" w:line="259" w:before="0" w:after="160"/>
+        <w:widowControl w:val="1"/>
+        <w:ind w:right="0" w:left="0" w:firstLine="0"/>
+        <w:rPr>
+          <w:spacing w:val="0"/>
+          <w:i w:val="1"/>
+          <w:b w:val="0"/>
+          <w:color w:val="000000"/>
+          <w:sz w:val="20"/>
+          <w:szCs w:val="20"/>
+          <w:rFonts w:ascii="Times" w:eastAsia="Times" w:hAnsi="Times" w:hint="default"/>
+        </w:rPr>
+        <w:wordWrap w:val="0"/>
+        <w:autoSpaceDE w:val="0"/>
+        <w:autoSpaceDN w:val="0"/>
+      </w:pPr>
+      <w:r>
+        <w:rPr>
+          <w:sz w:val="20"/>
+        </w:rPr>
+        <w:drawing>
+          <wp:inline distT="0" distB="0" distL="0" distR="0">
+            <wp:extent cx="5731510" cy="2985135"/>
+            <wp:effectExtent l="0" t="0" r="0" b="0"/>
+            <wp:docPr id="134" name="Imagen 15"/>
+            <wp:cNvGraphicFramePr>
+              <a:graphicFrameLocks xmlns:a="http://schemas.openxmlformats.org/drawingml/2006/main" noChangeAspect="1"/>
+            </wp:cNvGraphicFramePr>
+            <a:graphic xmlns:a="http://schemas.openxmlformats.org/drawingml/2006/main">
+              <a:graphicData uri="http://schemas.openxmlformats.org/drawingml/2006/picture">
+                <pic:pic xmlns:pic="http://schemas.openxmlformats.org/drawingml/2006/picture">
+                  <pic:nvPicPr>
+                    <pic:cNvPr id="19" name="Picture 19" descr="/Users/robertovelasquezdean/Library/Group Containers/L48J367XN4.com.infraware.PolarisOffice/EngineTemp/628/fImage1207621342173.png"/>
+                    <pic:cNvPicPr>
+                      <a:picLocks noChangeAspect="1" noChangeArrowheads="1"/>
+                    </pic:cNvPicPr>
+                  </pic:nvPicPr>
+                  <pic:blipFill>
+                    <a:blip r:embed="rId23">
+                      <a:extLst>
+                        <a:ext uri="{28A0092B-C50C-407E-A947-70E740481C1C}">
+                          <a14:useLocalDpi xmlns:a14="http://schemas.microsoft.com/office/drawing/2010/main" val="0"/>
+                        </a:ext>
+                      </a:extLst>
+                    </a:blip>
+                    <a:stretch>
+                      <a:fillRect/>
+                    </a:stretch>
+                  </pic:blipFill>
+                  <pic:spPr>
+                    <a:xfrm>
+                      <a:off x="0" y="0"/>
+                      <a:ext cx="5732145" cy="2985770"/>
+                    </a:xfrm>
+                    <a:prstGeom prst="rect"/>
+                    <a:ln cap="flat"/>
+                  </pic:spPr>
+                </pic:pic>
+              </a:graphicData>
+            </a:graphic>
+          </wp:inline>
+        </w:drawing>
+      </w:r>
+    </w:p>
+    <w:p>
+      <w:pPr>
+        <w:numPr>
+          <w:ilvl w:val="0"/>
+          <w:numId w:val="0"/>
+        </w:numPr>
+        <w:jc w:val="left"/>
+        <w:spacing w:lineRule="auto" w:line="259" w:before="0" w:after="160"/>
+        <w:widowControl w:val="1"/>
+        <w:ind w:right="0" w:left="0" w:firstLine="0"/>
+        <w:rPr>
+          <w:spacing w:val="0"/>
+          <w:i w:val="0"/>
+          <w:b w:val="0"/>
+          <w:color w:val="000000"/>
+          <w:sz w:val="20"/>
+          <w:szCs w:val="20"/>
+          <w:rFonts w:ascii="Times" w:eastAsia="Times" w:hAnsi="Times" w:hint="default"/>
+        </w:rPr>
+        <w:wordWrap w:val="0"/>
+        <w:autoSpaceDE w:val="0"/>
+        <w:autoSpaceDN w:val="0"/>
+      </w:pPr>
+      <w:r>
+        <w:rPr>
+          <w:spacing w:val="0"/>
+          <w:i w:val="0"/>
+          <w:b w:val="0"/>
+          <w:color w:val="000000"/>
+          <w:sz w:val="20"/>
+          <w:szCs w:val="20"/>
+          <w:rFonts w:ascii="Times" w:eastAsia="Times" w:hAnsi="Times" w:hint="default"/>
+        </w:rPr>
+        <w:t xml:space="preserve">En los diagramas de secuencia también podremos notar la existencia de Objetos de tipo Entidad, éstas sirven </w:t>
+      </w:r>
+      <w:r>
+        <w:rPr>
+          <w:spacing w:val="0"/>
+          <w:i w:val="0"/>
+          <w:b w:val="0"/>
+          <w:color w:val="000000"/>
+          <w:sz w:val="20"/>
+          <w:szCs w:val="20"/>
+          <w:rFonts w:ascii="Times" w:eastAsia="Times" w:hAnsi="Times" w:hint="default"/>
+        </w:rPr>
+        <w:t xml:space="preserve">para almacenar el estado de un Objeto en cuestión y, en definición, se conocen por ser </w:t>
+      </w:r>
+      <w:r>
+        <w:rPr>
+          <w:spacing w:val="0"/>
+          <w:i w:val="1"/>
+          <w:b w:val="0"/>
+          <w:color w:val="000000"/>
+          <w:sz w:val="20"/>
+          <w:szCs w:val="20"/>
+          <w:rFonts w:ascii="Times" w:eastAsia="Times" w:hAnsi="Times" w:hint="default"/>
+        </w:rPr>
+        <w:t xml:space="preserve">elementos persistentes. </w:t>
+      </w:r>
+      <w:r>
+        <w:rPr>
+          <w:spacing w:val="0"/>
+          <w:i w:val="0"/>
+          <w:b w:val="0"/>
+          <w:color w:val="000000"/>
+          <w:sz w:val="20"/>
+          <w:szCs w:val="20"/>
+          <w:rFonts w:ascii="Times" w:eastAsia="Times" w:hAnsi="Times" w:hint="default"/>
+        </w:rPr>
+        <w:t xml:space="preserve">Su representación visual es: </w:t>
+      </w:r>
+      <w:r>
+        <w:rPr>
+          <w:sz w:val="20"/>
+        </w:rPr>
+        <w:drawing>
+          <wp:inline distT="0" distB="0" distL="0" distR="0">
+            <wp:extent cx="668655" cy="281940"/>
+            <wp:effectExtent l="0" t="0" r="0" b="0"/>
+            <wp:docPr id="147" name="Imagen 17"/>
+            <wp:cNvGraphicFramePr>
+              <a:graphicFrameLocks xmlns:a="http://schemas.openxmlformats.org/drawingml/2006/main" noChangeAspect="1"/>
+            </wp:cNvGraphicFramePr>
+            <a:graphic xmlns:a="http://schemas.openxmlformats.org/drawingml/2006/main">
+              <a:graphicData uri="http://schemas.openxmlformats.org/drawingml/2006/picture">
+                <pic:pic xmlns:pic="http://schemas.openxmlformats.org/drawingml/2006/picture">
+                  <pic:nvPicPr>
+                    <pic:cNvPr id="20" name="Picture 20" descr="/Users/robertovelasquezdean/Library/Group Containers/L48J367XN4.com.infraware.PolarisOffice/EngineTemp/628/fImage18181477537.png"/>
+                    <pic:cNvPicPr>
+                      <a:picLocks noChangeAspect="1" noChangeArrowheads="1"/>
+                    </pic:cNvPicPr>
+                  </pic:nvPicPr>
+                  <pic:blipFill>
+                    <a:blip r:embed="rId24">
+                      <a:extLst>
+                        <a:ext uri="{BEBA8EAE-BF5A-486C-A8C5-ECC9F3942E4B}">
+                          <a14:imgProps xmlns:a14="http://schemas.microsoft.com/office/drawing/2010/main">
+                            <a14:imgLayer r:embed="rId25">
+                              <a14:imgEffect>
+                                <a14:sharpenSoften amount="25000"/>
+                              </a14:imgEffect>
+                            </a14:imgLayer>
+                          </a14:imgProps>
+                        </a:ext>
+                        <a:ext uri="{28A0092B-C50C-407E-A947-70E740481C1C}">
+                          <a14:useLocalDpi xmlns:a14="http://schemas.microsoft.com/office/drawing/2010/main" val="0"/>
+                        </a:ext>
+                      </a:extLst>
+                    </a:blip>
+                    <a:stretch>
+                      <a:fillRect/>
+                    </a:stretch>
+                  </pic:blipFill>
+                  <pic:spPr>
+                    <a:xfrm>
+                      <a:off x="0" y="0"/>
+                      <a:ext cx="669290" cy="282575"/>
+                    </a:xfrm>
+                    <a:prstGeom prst="rect"/>
+                    <a:ln cap="flat"/>
+                  </pic:spPr>
+                </pic:pic>
+              </a:graphicData>
+            </a:graphic>
+          </wp:inline>
+        </w:drawing>
+      </w:r>
+      <w:r>
+        <w:rPr>
+          <w:spacing w:val="0"/>
+          <w:i w:val="0"/>
+          <w:b w:val="0"/>
+          <w:color w:val="000000"/>
+          <w:sz w:val="20"/>
+          <w:szCs w:val="20"/>
+          <w:rFonts w:ascii="Times" w:eastAsia="Times" w:hAnsi="Times" w:hint="default"/>
+        </w:rPr>
+        <w:t xml:space="preserve"> y, en este caso, la entidad que tratamos es un Archivo. </w:t>
+      </w:r>
+      <w:r>
+        <w:rPr>
+          <w:sz w:val="20"/>
+        </w:rPr>
+        <w:drawing>
+          <wp:inline distT="0" distB="0" distL="0" distR="0">
+            <wp:extent cx="661035" cy="388620"/>
+            <wp:effectExtent l="0" t="0" r="0" b="0"/>
+            <wp:docPr id="146" name="Imagen 16"/>
+            <wp:cNvGraphicFramePr>
+              <a:graphicFrameLocks xmlns:a="http://schemas.openxmlformats.org/drawingml/2006/main" noChangeAspect="1"/>
+            </wp:cNvGraphicFramePr>
+            <a:graphic xmlns:a="http://schemas.openxmlformats.org/drawingml/2006/main">
+              <a:graphicData uri="http://schemas.openxmlformats.org/drawingml/2006/picture">
+                <pic:pic xmlns:pic="http://schemas.openxmlformats.org/drawingml/2006/picture">
+                  <pic:nvPicPr>
+                    <pic:cNvPr id="22" name="Picture 22" descr="/Users/robertovelasquezdean/Library/Group Containers/L48J367XN4.com.infraware.PolarisOffice/EngineTemp/628/fImage26661467896.png"/>
+                    <pic:cNvPicPr>
+                      <a:picLocks noChangeAspect="1" noChangeArrowheads="1"/>
+                    </pic:cNvPicPr>
+                  </pic:nvPicPr>
+                  <pic:blipFill>
+                    <a:blip r:embed="rId26">
+                      <a:extLst>
+                        <a:ext uri="{BEBA8EAE-BF5A-486C-A8C5-ECC9F3942E4B}">
+                          <a14:imgProps xmlns:a14="http://schemas.microsoft.com/office/drawing/2010/main">
+                            <a14:imgLayer r:embed="rId27">
+                              <a14:imgEffect>
+                                <a14:sharpenSoften amount="25000"/>
+                              </a14:imgEffect>
+                            </a14:imgLayer>
+                          </a14:imgProps>
+                        </a:ext>
+                        <a:ext uri="{28A0092B-C50C-407E-A947-70E740481C1C}">
+                          <a14:useLocalDpi xmlns:a14="http://schemas.microsoft.com/office/drawing/2010/main" val="0"/>
+                        </a:ext>
+                      </a:extLst>
+                    </a:blip>
+                    <a:stretch>
+                      <a:fillRect/>
+                    </a:stretch>
+                  </pic:blipFill>
+                  <pic:spPr>
+                    <a:xfrm>
+                      <a:off x="0" y="0"/>
+                      <a:ext cx="661670" cy="389255"/>
+                    </a:xfrm>
+                    <a:prstGeom prst="rect"/>
+                    <a:ln cap="flat"/>
+                  </pic:spPr>
+                </pic:pic>
+              </a:graphicData>
+            </a:graphic>
+          </wp:inline>
+        </w:drawing>
+      </w:r>
+    </w:p>
+    <w:p>
+      <w:pPr>
+        <w:numPr>
+          <w:ilvl w:val="0"/>
+          <w:numId w:val="0"/>
+        </w:numPr>
+        <w:jc w:val="left"/>
+        <w:spacing w:lineRule="auto" w:line="259" w:before="0" w:after="160"/>
+        <w:widowControl w:val="1"/>
+        <w:ind w:right="0" w:left="0" w:firstLine="0"/>
+        <w:rPr>
+          <w:spacing w:val="0"/>
+          <w:i w:val="0"/>
+          <w:b w:val="0"/>
+          <w:color w:val="000000"/>
+          <w:sz w:val="20"/>
+          <w:szCs w:val="20"/>
+          <w:rFonts w:ascii="Times" w:eastAsia="Times" w:hAnsi="Times" w:hint="default"/>
+        </w:rPr>
+        <w:wordWrap w:val="0"/>
+        <w:autoSpaceDE w:val="0"/>
+        <w:autoSpaceDN w:val="0"/>
+      </w:pPr>
+      <w:r>
+        <w:rPr>
+          <w:spacing w:val="0"/>
+          <w:i w:val="0"/>
+          <w:b w:val="0"/>
+          <w:color w:val="000000"/>
+          <w:sz w:val="20"/>
+          <w:szCs w:val="20"/>
+          <w:rFonts w:ascii="Times" w:eastAsia="Times" w:hAnsi="Times" w:hint="default"/>
+        </w:rPr>
+        <w:t xml:space="preserve">Siempre se pone por debajo, de la figura de </w:t>
+      </w:r>
+      <w:r>
+        <w:rPr>
+          <w:spacing w:val="0"/>
+          <w:i w:val="1"/>
+          <w:b w:val="0"/>
+          <w:color w:val="000000"/>
+          <w:sz w:val="20"/>
+          <w:szCs w:val="20"/>
+          <w:rFonts w:ascii="Times" w:eastAsia="Times" w:hAnsi="Times" w:hint="default"/>
+        </w:rPr>
+        <w:t>Entidad,</w:t>
+      </w:r>
+      <w:r>
+        <w:rPr>
+          <w:spacing w:val="0"/>
+          <w:i w:val="0"/>
+          <w:b w:val="0"/>
+          <w:color w:val="000000"/>
+          <w:sz w:val="20"/>
+          <w:szCs w:val="20"/>
+          <w:rFonts w:ascii="Times" w:eastAsia="Times" w:hAnsi="Times" w:hint="default"/>
+        </w:rPr>
+        <w:t xml:space="preserve"> su indicación (qué entidad como tal se está tratando, en </w:t>
+      </w:r>
+      <w:r>
+        <w:rPr>
+          <w:spacing w:val="0"/>
+          <w:i w:val="0"/>
+          <w:b w:val="0"/>
+          <w:color w:val="000000"/>
+          <w:sz w:val="20"/>
+          <w:szCs w:val="20"/>
+          <w:rFonts w:ascii="Times" w:eastAsia="Times" w:hAnsi="Times" w:hint="default"/>
+        </w:rPr>
+        <w:t xml:space="preserve">este caso, un </w:t>
+      </w:r>
+      <w:r>
+        <w:rPr>
+          <w:spacing w:val="0"/>
+          <w:i w:val="1"/>
+          <w:b w:val="0"/>
+          <w:color w:val="000000"/>
+          <w:sz w:val="20"/>
+          <w:szCs w:val="20"/>
+          <w:rFonts w:ascii="Times" w:eastAsia="Times" w:hAnsi="Times" w:hint="default"/>
+        </w:rPr>
+        <w:t>archivo</w:t>
+      </w:r>
+      <w:r>
+        <w:rPr>
+          <w:spacing w:val="0"/>
+          <w:i w:val="0"/>
+          <w:b w:val="0"/>
+          <w:color w:val="000000"/>
+          <w:sz w:val="20"/>
+          <w:szCs w:val="20"/>
+          <w:rFonts w:ascii="Times" w:eastAsia="Times" w:hAnsi="Times" w:hint="default"/>
+        </w:rPr>
+        <w:t xml:space="preserve">). En contexto, hay un actor que le está mandando un mensaje de </w:t>
+      </w:r>
+      <w:r>
+        <w:rPr>
+          <w:spacing w:val="0"/>
+          <w:i w:val="1"/>
+          <w:b w:val="0"/>
+          <w:color w:val="000000"/>
+          <w:sz w:val="20"/>
+          <w:szCs w:val="20"/>
+          <w:rFonts w:ascii="Times" w:eastAsia="Times" w:hAnsi="Times" w:hint="default"/>
+        </w:rPr>
+        <w:t xml:space="preserve">abrir </w:t>
+      </w:r>
+      <w:r>
+        <w:rPr>
+          <w:spacing w:val="0"/>
+          <w:i w:val="0"/>
+          <w:b w:val="0"/>
+          <w:color w:val="000000"/>
+          <w:sz w:val="20"/>
+          <w:szCs w:val="20"/>
+          <w:rFonts w:ascii="Times" w:eastAsia="Times" w:hAnsi="Times" w:hint="default"/>
+        </w:rPr>
+        <w:t xml:space="preserve">a nuestro Objeto de </w:t>
+      </w:r>
+      <w:r>
+        <w:rPr>
+          <w:spacing w:val="0"/>
+          <w:i w:val="0"/>
+          <w:b w:val="0"/>
+          <w:color w:val="000000"/>
+          <w:sz w:val="20"/>
+          <w:szCs w:val="20"/>
+          <w:rFonts w:ascii="Times" w:eastAsia="Times" w:hAnsi="Times" w:hint="default"/>
+        </w:rPr>
+        <w:t xml:space="preserve">tipo Entidad llamado Archivo.</w:t>
+      </w:r>
+    </w:p>
+    <w:p>
+      <w:pPr>
+        <w:numPr>
+          <w:ilvl w:val="0"/>
+          <w:numId w:val="0"/>
+        </w:numPr>
+        <w:jc w:val="left"/>
+        <w:spacing w:lineRule="auto" w:line="259" w:before="0" w:after="160"/>
+        <w:widowControl w:val="1"/>
+        <w:ind w:right="0" w:left="0" w:firstLine="0"/>
+        <w:rPr>
+          <w:spacing w:val="0"/>
+          <w:i w:val="0"/>
+          <w:b w:val="0"/>
+          <w:color w:val="000000"/>
+          <w:sz w:val="20"/>
+          <w:szCs w:val="20"/>
+          <w:rFonts w:ascii="Times" w:eastAsia="Times" w:hAnsi="Times" w:hint="default"/>
+        </w:rPr>
+        <w:wordWrap w:val="0"/>
+        <w:autoSpaceDE w:val="0"/>
+        <w:autoSpaceDN w:val="0"/>
+      </w:pPr>
+      <w:r>
+        <w:rPr>
+          <w:spacing w:val="0"/>
+          <w:i w:val="0"/>
+          <w:b w:val="1"/>
+          <w:color w:val="000000"/>
+          <w:sz w:val="24"/>
+          <w:szCs w:val="24"/>
+          <w:rFonts w:ascii="Times" w:eastAsia="Times" w:hAnsi="Times" w:hint="default"/>
+        </w:rPr>
+        <w:t xml:space="preserve">Marcos de Interacción </w:t>
+      </w:r>
+    </w:p>
+    <w:p>
+      <w:pPr>
+        <w:numPr>
+          <w:ilvl w:val="0"/>
+          <w:numId w:val="0"/>
+        </w:numPr>
+        <w:jc w:val="left"/>
+        <w:spacing w:lineRule="auto" w:line="259" w:before="0" w:after="160"/>
+        <w:widowControl w:val="1"/>
+        <w:ind w:right="0" w:left="0" w:firstLine="0"/>
+        <w:rPr>
+          <w:spacing w:val="0"/>
+          <w:i w:val="0"/>
+          <w:b w:val="0"/>
+          <w:color w:val="000000"/>
+          <w:sz w:val="20"/>
+          <w:szCs w:val="20"/>
+          <w:rFonts w:ascii="Times" w:eastAsia="Times" w:hAnsi="Times" w:hint="default"/>
+        </w:rPr>
+        <w:wordWrap w:val="0"/>
+        <w:autoSpaceDE w:val="0"/>
+        <w:autoSpaceDN w:val="0"/>
+      </w:pPr>
+      <w:r>
+        <w:rPr>
+          <w:sz w:val="20"/>
+        </w:rPr>
+        <w:drawing>
+          <wp:inline distT="0" distB="0" distL="0" distR="0">
+            <wp:extent cx="5731510" cy="3037840"/>
+            <wp:effectExtent l="0" t="0" r="0" b="0"/>
+            <wp:docPr id="188" name="Imagen 18"/>
+            <wp:cNvGraphicFramePr>
+              <a:graphicFrameLocks xmlns:a="http://schemas.openxmlformats.org/drawingml/2006/main" noChangeAspect="1"/>
+            </wp:cNvGraphicFramePr>
+            <a:graphic xmlns:a="http://schemas.openxmlformats.org/drawingml/2006/main">
+              <a:graphicData uri="http://schemas.openxmlformats.org/drawingml/2006/picture">
+                <pic:pic xmlns:pic="http://schemas.openxmlformats.org/drawingml/2006/picture">
+                  <pic:nvPicPr>
+                    <pic:cNvPr id="24" name="Picture 24" descr="/Users/robertovelasquezdean/Library/Group Containers/L48J367XN4.com.infraware.PolarisOffice/EngineTemp/628/fImage15513118855.png"/>
+                    <pic:cNvPicPr>
+                      <a:picLocks noChangeAspect="1" noChangeArrowheads="1"/>
+                    </pic:cNvPicPr>
+                  </pic:nvPicPr>
+                  <pic:blipFill>
+                    <a:blip r:embed="rId28">
+                      <a:extLst>
+                        <a:ext uri="{28A0092B-C50C-407E-A947-70E740481C1C}">
+                          <a14:useLocalDpi xmlns:a14="http://schemas.microsoft.com/office/drawing/2010/main" val="0"/>
+                        </a:ext>
+                      </a:extLst>
+                    </a:blip>
+                    <a:stretch>
+                      <a:fillRect/>
+                    </a:stretch>
+                  </pic:blipFill>
+                  <pic:spPr>
+                    <a:xfrm>
+                      <a:off x="0" y="0"/>
+                      <a:ext cx="5732145" cy="3038475"/>
+                    </a:xfrm>
+                    <a:prstGeom prst="rect"/>
+                    <a:ln cap="flat"/>
+                  </pic:spPr>
+                </pic:pic>
+              </a:graphicData>
+            </a:graphic>
+          </wp:inline>
+        </w:drawing>
+      </w:r>
+    </w:p>
+    <w:p>
+      <w:pPr>
+        <w:numPr>
+          <w:ilvl w:val="0"/>
+          <w:numId w:val="0"/>
+        </w:numPr>
+        <w:jc w:val="left"/>
+        <w:spacing w:lineRule="auto" w:line="259" w:before="0" w:after="160"/>
+        <w:widowControl w:val="1"/>
+        <w:ind w:right="0" w:left="0" w:firstLine="0"/>
+        <w:rPr>
+          <w:spacing w:val="0"/>
+          <w:i w:val="1"/>
+          <w:b w:val="0"/>
+          <w:color w:val="000000"/>
+          <w:sz w:val="20"/>
+          <w:szCs w:val="20"/>
+          <w:rFonts w:ascii="Times" w:eastAsia="Times" w:hAnsi="Times" w:hint="default"/>
+        </w:rPr>
+        <w:wordWrap w:val="0"/>
+        <w:autoSpaceDE w:val="0"/>
+        <w:autoSpaceDN w:val="0"/>
+      </w:pPr>
+      <w:r>
+        <w:rPr>
+          <w:spacing w:val="0"/>
+          <w:i w:val="0"/>
+          <w:b w:val="0"/>
+          <w:color w:val="000000"/>
+          <w:sz w:val="20"/>
+          <w:szCs w:val="20"/>
+          <w:rFonts w:ascii="Times" w:eastAsia="Times" w:hAnsi="Times" w:hint="default"/>
+        </w:rPr>
+        <w:t xml:space="preserve">Los marcos de interacción nos van a servir para que nosotros podamos </w:t>
+      </w:r>
+      <w:r>
+        <w:rPr>
+          <w:spacing w:val="0"/>
+          <w:i w:val="1"/>
+          <w:b w:val="0"/>
+          <w:color w:val="000000"/>
+          <w:sz w:val="20"/>
+          <w:szCs w:val="20"/>
+          <w:rFonts w:ascii="Times" w:eastAsia="Times" w:hAnsi="Times" w:hint="default"/>
+        </w:rPr>
+        <w:t xml:space="preserve">segmentar </w:t>
+      </w:r>
+      <w:r>
+        <w:rPr>
+          <w:spacing w:val="0"/>
+          <w:i w:val="0"/>
+          <w:b w:val="0"/>
+          <w:color w:val="000000"/>
+          <w:sz w:val="20"/>
+          <w:szCs w:val="20"/>
+          <w:rFonts w:ascii="Times" w:eastAsia="Times" w:hAnsi="Times" w:hint="default"/>
+        </w:rPr>
+        <w:t xml:space="preserve">la secuencia, “</w:t>
+      </w:r>
+      <w:r>
+        <w:rPr>
+          <w:spacing w:val="0"/>
+          <w:i w:val="1"/>
+          <w:b w:val="0"/>
+          <w:color w:val="000000"/>
+          <w:sz w:val="20"/>
+          <w:szCs w:val="20"/>
+          <w:rFonts w:ascii="Times" w:eastAsia="Times" w:hAnsi="Times" w:hint="default"/>
+        </w:rPr>
+        <w:t>partir</w:t>
+      </w:r>
+      <w:r>
+        <w:rPr>
+          <w:spacing w:val="0"/>
+          <w:i w:val="0"/>
+          <w:b w:val="0"/>
+          <w:color w:val="000000"/>
+          <w:sz w:val="20"/>
+          <w:szCs w:val="20"/>
+          <w:rFonts w:ascii="Times" w:eastAsia="Times" w:hAnsi="Times" w:hint="default"/>
+        </w:rPr>
+        <w:t xml:space="preserve"> el </w:t>
+      </w:r>
+      <w:r>
+        <w:rPr>
+          <w:spacing w:val="0"/>
+          <w:i w:val="0"/>
+          <w:b w:val="0"/>
+          <w:color w:val="000000"/>
+          <w:sz w:val="20"/>
+          <w:szCs w:val="20"/>
+          <w:rFonts w:ascii="Times" w:eastAsia="Times" w:hAnsi="Times" w:hint="default"/>
+        </w:rPr>
+        <w:t xml:space="preserve">diagrama” antes de avanzar con su secuencia natural; más precisamente, con los marcos de interacción se </w:t>
+      </w:r>
+      <w:r>
+        <w:rPr>
+          <w:spacing w:val="0"/>
+          <w:i w:val="0"/>
+          <w:b w:val="0"/>
+          <w:color w:val="000000"/>
+          <w:sz w:val="20"/>
+          <w:szCs w:val="20"/>
+          <w:rFonts w:ascii="Times" w:eastAsia="Times" w:hAnsi="Times" w:hint="default"/>
+        </w:rPr>
+        <w:t xml:space="preserve">definen puntos o espacios transitorios en el tiempo donde se conforman estructuras básicas de programación y </w:t>
+      </w:r>
+      <w:r>
+        <w:rPr>
+          <w:spacing w:val="0"/>
+          <w:i w:val="0"/>
+          <w:b w:val="0"/>
+          <w:color w:val="000000"/>
+          <w:sz w:val="20"/>
+          <w:szCs w:val="20"/>
+          <w:rFonts w:ascii="Times" w:eastAsia="Times" w:hAnsi="Times" w:hint="default"/>
+        </w:rPr>
+        <w:t xml:space="preserve">de decisión antes de continuar con la natural fluidez del diagrama de secuencia en cuestión. Es común </w:t>
+      </w:r>
+      <w:r>
+        <w:rPr>
+          <w:spacing w:val="0"/>
+          <w:i w:val="0"/>
+          <w:b w:val="0"/>
+          <w:color w:val="000000"/>
+          <w:sz w:val="20"/>
+          <w:szCs w:val="20"/>
+          <w:rFonts w:ascii="Times" w:eastAsia="Times" w:hAnsi="Times" w:hint="default"/>
+        </w:rPr>
+        <w:t xml:space="preserve">encontrarse como </w:t>
+      </w:r>
+      <w:r>
+        <w:rPr>
+          <w:spacing w:val="0"/>
+          <w:i w:val="1"/>
+          <w:b w:val="0"/>
+          <w:color w:val="000000"/>
+          <w:sz w:val="20"/>
+          <w:szCs w:val="20"/>
+          <w:rFonts w:ascii="Times" w:eastAsia="Times" w:hAnsi="Times" w:hint="default"/>
+        </w:rPr>
+        <w:t xml:space="preserve">estructura básica de programación, </w:t>
+      </w:r>
+      <w:r>
+        <w:rPr>
+          <w:spacing w:val="0"/>
+          <w:i w:val="0"/>
+          <w:b w:val="0"/>
+          <w:color w:val="000000"/>
+          <w:sz w:val="20"/>
+          <w:szCs w:val="20"/>
+          <w:rFonts w:ascii="Times" w:eastAsia="Times" w:hAnsi="Times" w:hint="default"/>
+        </w:rPr>
+        <w:t xml:space="preserve">dentro de un marco de interacción, estructuras de tipo </w:t>
+      </w:r>
+      <w:r>
+        <w:rPr>
+          <w:spacing w:val="0"/>
+          <w:i w:val="0"/>
+          <w:b w:val="0"/>
+          <w:color w:val="000000"/>
+          <w:sz w:val="20"/>
+          <w:szCs w:val="20"/>
+          <w:rFonts w:ascii="Times" w:eastAsia="Times" w:hAnsi="Times" w:hint="default"/>
+        </w:rPr>
+        <w:t xml:space="preserve">condicional y/o cíclica; los cuales, trabajan de la mano con un </w:t>
+      </w:r>
+      <w:r>
+        <w:rPr>
+          <w:spacing w:val="0"/>
+          <w:i w:val="1"/>
+          <w:b w:val="0"/>
+          <w:color w:val="000000"/>
+          <w:sz w:val="20"/>
+          <w:szCs w:val="20"/>
+          <w:rFonts w:ascii="Times" w:eastAsia="Times" w:hAnsi="Times" w:hint="default"/>
+        </w:rPr>
+        <w:t xml:space="preserve">operador. </w:t>
+      </w:r>
+    </w:p>
+    <w:p>
+      <w:pPr>
+        <w:numPr>
+          <w:ilvl w:val="0"/>
+          <w:numId w:val="0"/>
+        </w:numPr>
+        <w:jc w:val="left"/>
+        <w:spacing w:lineRule="auto" w:line="259" w:before="0" w:after="160"/>
+        <w:widowControl w:val="1"/>
+        <w:ind w:right="0" w:left="0" w:firstLine="0"/>
+        <w:rPr>
+          <w:spacing w:val="0"/>
+          <w:i w:val="1"/>
+          <w:b w:val="1"/>
+          <w:color w:val="000000"/>
+          <w:sz w:val="22"/>
+          <w:szCs w:val="22"/>
+          <w:rFonts w:ascii="Times" w:eastAsia="Times" w:hAnsi="Times" w:hint="default"/>
+        </w:rPr>
+        <w:wordWrap w:val="0"/>
+        <w:autoSpaceDE w:val="0"/>
+        <w:autoSpaceDN w:val="0"/>
+      </w:pPr>
+      <w:r>
+        <w:rPr>
+          <w:spacing w:val="0"/>
+          <w:i w:val="0"/>
+          <w:b w:val="1"/>
+          <w:color w:val="000000"/>
+          <w:sz w:val="22"/>
+          <w:szCs w:val="22"/>
+          <w:rFonts w:ascii="Times" w:eastAsia="Times" w:hAnsi="Times" w:hint="default"/>
+        </w:rPr>
+        <w:t xml:space="preserve">Marcos de Interacción de estructuras de tipo </w:t>
+      </w:r>
+      <w:r>
+        <w:rPr>
+          <w:spacing w:val="0"/>
+          <w:i w:val="1"/>
+          <w:b w:val="1"/>
+          <w:color w:val="000000"/>
+          <w:sz w:val="22"/>
+          <w:szCs w:val="22"/>
+          <w:rFonts w:ascii="Times" w:eastAsia="Times" w:hAnsi="Times" w:hint="default"/>
+        </w:rPr>
+        <w:t>condicional.</w:t>
+      </w:r>
+    </w:p>
+    <w:p>
+      <w:pPr>
+        <w:numPr>
+          <w:ilvl w:val="0"/>
+          <w:numId w:val="0"/>
+        </w:numPr>
+        <w:jc w:val="left"/>
+        <w:spacing w:lineRule="auto" w:line="259" w:before="0" w:after="160"/>
+        <w:widowControl w:val="1"/>
+        <w:ind w:right="0" w:left="0" w:firstLine="0"/>
+        <w:rPr>
+          <w:spacing w:val="0"/>
+          <w:i w:val="0"/>
+          <w:b w:val="1"/>
+          <w:color w:val="000000"/>
+          <w:sz w:val="20"/>
+          <w:szCs w:val="20"/>
+          <w:rFonts w:ascii="Times" w:eastAsia="Times" w:hAnsi="Times" w:hint="default"/>
+        </w:rPr>
+        <w:wordWrap w:val="0"/>
+        <w:autoSpaceDE w:val="0"/>
+        <w:autoSpaceDN w:val="0"/>
+      </w:pPr>
+      <w:r>
+        <w:rPr>
+          <w:spacing w:val="0"/>
+          <w:i w:val="0"/>
+          <w:b w:val="1"/>
+          <w:color w:val="000000"/>
+          <w:sz w:val="20"/>
+          <w:szCs w:val="20"/>
+          <w:rFonts w:ascii="Times" w:eastAsia="Times" w:hAnsi="Times" w:hint="default"/>
+        </w:rPr>
+        <w:t xml:space="preserve">Opcional (opt).</w:t>
+      </w:r>
+    </w:p>
+    <w:p>
+      <w:pPr>
+        <w:numPr>
+          <w:ilvl w:val="0"/>
+          <w:numId w:val="0"/>
+        </w:numPr>
+        <w:jc w:val="left"/>
+        <w:spacing w:lineRule="auto" w:line="259" w:before="0" w:after="160"/>
+        <w:widowControl w:val="1"/>
+        <w:ind w:right="0" w:left="0" w:firstLine="0"/>
+        <w:rPr>
+          <w:spacing w:val="0"/>
+          <w:i w:val="0"/>
+          <w:b w:val="1"/>
+          <w:color w:val="000000"/>
+          <w:sz w:val="20"/>
+          <w:szCs w:val="20"/>
+          <w:rFonts w:ascii="Times" w:eastAsia="Times" w:hAnsi="Times" w:hint="default"/>
+        </w:rPr>
+        <w:wordWrap w:val="0"/>
+        <w:autoSpaceDE w:val="0"/>
+        <w:autoSpaceDN w:val="0"/>
+      </w:pPr>
+      <w:r>
+        <w:rPr>
+          <w:sz w:val="20"/>
+        </w:rPr>
+        <w:drawing>
+          <wp:inline distT="0" distB="0" distL="0" distR="0">
+            <wp:extent cx="5731510" cy="3057525"/>
+            <wp:effectExtent l="0" t="0" r="0" b="0"/>
+            <wp:docPr id="192" name="Imagen 19"/>
+            <wp:cNvGraphicFramePr>
+              <a:graphicFrameLocks xmlns:a="http://schemas.openxmlformats.org/drawingml/2006/main" noChangeAspect="1"/>
+            </wp:cNvGraphicFramePr>
+            <a:graphic xmlns:a="http://schemas.openxmlformats.org/drawingml/2006/main">
+              <a:graphicData uri="http://schemas.openxmlformats.org/drawingml/2006/picture">
+                <pic:pic xmlns:pic="http://schemas.openxmlformats.org/drawingml/2006/picture">
+                  <pic:nvPicPr>
+                    <pic:cNvPr id="25" name="Picture 25" descr="/Users/robertovelasquezdean/Library/Group Containers/L48J367XN4.com.infraware.PolarisOffice/EngineTemp/628/fImage1484861923224.png"/>
+                    <pic:cNvPicPr>
+                      <a:picLocks noChangeAspect="1" noChangeArrowheads="1"/>
+                    </pic:cNvPicPr>
+                  </pic:nvPicPr>
+                  <pic:blipFill>
+                    <a:blip r:embed="rId29">
+                      <a:extLst>
+                        <a:ext uri="{28A0092B-C50C-407E-A947-70E740481C1C}">
+                          <a14:useLocalDpi xmlns:a14="http://schemas.microsoft.com/office/drawing/2010/main" val="0"/>
+                        </a:ext>
+                      </a:extLst>
+                    </a:blip>
+                    <a:stretch>
+                      <a:fillRect/>
+                    </a:stretch>
+                  </pic:blipFill>
+                  <pic:spPr>
+                    <a:xfrm>
+                      <a:off x="0" y="0"/>
+                      <a:ext cx="5732145" cy="3058160"/>
+                    </a:xfrm>
+                    <a:prstGeom prst="rect"/>
+                    <a:ln cap="flat"/>
+                  </pic:spPr>
+                </pic:pic>
+              </a:graphicData>
+            </a:graphic>
+          </wp:inline>
+        </w:drawing>
+      </w:r>
+    </w:p>
+    <w:p>
+      <w:pPr>
+        <w:numPr>
+          <w:ilvl w:val="0"/>
+          <w:numId w:val="0"/>
+        </w:numPr>
+        <w:jc w:val="left"/>
+        <w:spacing w:lineRule="auto" w:line="259" w:before="0" w:after="160"/>
+        <w:widowControl w:val="1"/>
+        <w:ind w:right="0" w:left="0" w:firstLine="0"/>
+        <w:rPr>
+          <w:spacing w:val="0"/>
+          <w:i w:val="0"/>
+          <w:b w:val="1"/>
+          <w:color w:val="000000"/>
+          <w:sz w:val="20"/>
+          <w:szCs w:val="20"/>
+          <w:rFonts w:ascii="Times" w:eastAsia="Times" w:hAnsi="Times" w:hint="default"/>
+        </w:rPr>
+        <w:wordWrap w:val="0"/>
+        <w:autoSpaceDE w:val="0"/>
+        <w:autoSpaceDN w:val="0"/>
+      </w:pPr>
+    </w:p>
+    <w:p>
+      <w:pPr>
+        <w:numPr>
+          <w:ilvl w:val="0"/>
+          <w:numId w:val="0"/>
+        </w:numPr>
+        <w:jc w:val="left"/>
+        <w:spacing w:lineRule="auto" w:line="259" w:before="0" w:after="160"/>
+        <w:widowControl w:val="1"/>
+        <w:ind w:right="0" w:left="0" w:firstLine="0"/>
+        <w:rPr>
+          <w:spacing w:val="0"/>
+          <w:i w:val="0"/>
+          <w:b w:val="1"/>
+          <w:color w:val="000000"/>
+          <w:sz w:val="20"/>
+          <w:szCs w:val="20"/>
+          <w:rFonts w:ascii="Times" w:eastAsia="Times" w:hAnsi="Times" w:hint="default"/>
+        </w:rPr>
+        <w:wordWrap w:val="0"/>
+        <w:autoSpaceDE w:val="0"/>
+        <w:autoSpaceDN w:val="0"/>
+      </w:pPr>
+      <w:r>
+        <w:rPr>
+          <w:spacing w:val="0"/>
+          <w:i w:val="0"/>
+          <w:b w:val="1"/>
+          <w:color w:val="000000"/>
+          <w:sz w:val="20"/>
+          <w:szCs w:val="20"/>
+          <w:rFonts w:ascii="Times" w:eastAsia="Times" w:hAnsi="Times" w:hint="default"/>
+        </w:rPr>
+        <w:t xml:space="preserve">Alternativas (alt).</w:t>
+      </w:r>
+    </w:p>
+    <w:p>
+      <w:pPr>
+        <w:numPr>
+          <w:ilvl w:val="0"/>
+          <w:numId w:val="0"/>
+        </w:numPr>
+        <w:jc w:val="left"/>
+        <w:spacing w:lineRule="auto" w:line="259" w:before="0" w:after="160"/>
+        <w:widowControl w:val="1"/>
+        <w:ind w:right="0" w:left="0" w:firstLine="0"/>
+        <w:rPr>
+          <w:spacing w:val="0"/>
+          <w:i w:val="0"/>
+          <w:b w:val="1"/>
+          <w:color w:val="000000"/>
+          <w:sz w:val="20"/>
+          <w:szCs w:val="20"/>
+          <w:rFonts w:ascii="Times" w:eastAsia="Times" w:hAnsi="Times" w:hint="default"/>
+        </w:rPr>
+        <w:wordWrap w:val="0"/>
+        <w:autoSpaceDE w:val="0"/>
+        <w:autoSpaceDN w:val="0"/>
+      </w:pPr>
+      <w:r>
+        <w:rPr>
+          <w:sz w:val="20"/>
+        </w:rPr>
+        <w:drawing>
+          <wp:inline distT="0" distB="0" distL="0" distR="0">
+            <wp:extent cx="5731510" cy="3127375"/>
+            <wp:effectExtent l="0" t="0" r="0" b="0"/>
+            <wp:docPr id="193" name="Imagen 20"/>
+            <wp:cNvGraphicFramePr>
+              <a:graphicFrameLocks xmlns:a="http://schemas.openxmlformats.org/drawingml/2006/main" noChangeAspect="1"/>
+            </wp:cNvGraphicFramePr>
+            <a:graphic xmlns:a="http://schemas.openxmlformats.org/drawingml/2006/main">
+              <a:graphicData uri="http://schemas.openxmlformats.org/drawingml/2006/picture">
+                <pic:pic xmlns:pic="http://schemas.openxmlformats.org/drawingml/2006/picture">
+                  <pic:nvPicPr>
+                    <pic:cNvPr id="26" name="Picture 26" descr="/Users/robertovelasquezdean/Library/Group Containers/L48J367XN4.com.infraware.PolarisOffice/EngineTemp/628/fImage1512131934466.png"/>
+                    <pic:cNvPicPr>
+                      <a:picLocks noChangeAspect="1" noChangeArrowheads="1"/>
+                    </pic:cNvPicPr>
+                  </pic:nvPicPr>
+                  <pic:blipFill>
+                    <a:blip r:embed="rId30">
+                      <a:extLst>
+                        <a:ext uri="{28A0092B-C50C-407E-A947-70E740481C1C}">
+                          <a14:useLocalDpi xmlns:a14="http://schemas.microsoft.com/office/drawing/2010/main" val="0"/>
+                        </a:ext>
+                      </a:extLst>
+                    </a:blip>
+                    <a:stretch>
+                      <a:fillRect/>
+                    </a:stretch>
+                  </pic:blipFill>
+                  <pic:spPr>
+                    <a:xfrm>
+                      <a:off x="0" y="0"/>
+                      <a:ext cx="5732145" cy="3128010"/>
+                    </a:xfrm>
+                    <a:prstGeom prst="rect"/>
+                    <a:ln cap="flat"/>
+                  </pic:spPr>
+                </pic:pic>
+              </a:graphicData>
+            </a:graphic>
+          </wp:inline>
+        </w:drawing>
+      </w:r>
+    </w:p>
+    <w:p>
+      <w:pPr>
+        <w:numPr>
+          <w:ilvl w:val="0"/>
+          <w:numId w:val="0"/>
+        </w:numPr>
+        <w:jc w:val="left"/>
+        <w:spacing w:lineRule="auto" w:line="259" w:before="0" w:after="160"/>
+        <w:widowControl w:val="1"/>
+        <w:ind w:right="0" w:left="0" w:firstLine="0"/>
+        <w:rPr>
+          <w:spacing w:val="0"/>
+          <w:i w:val="0"/>
+          <w:b w:val="1"/>
+          <w:color w:val="000000"/>
+          <w:sz w:val="22"/>
+          <w:szCs w:val="22"/>
+          <w:u w:val="none"/>
+          <w:rFonts w:ascii="Times" w:eastAsia="Times" w:hAnsi="Times" w:hint="default"/>
+        </w:rPr>
+        <w:wordWrap w:val="0"/>
+        <w:autoSpaceDE w:val="0"/>
+        <w:autoSpaceDN w:val="0"/>
+      </w:pPr>
+      <w:r>
+        <w:rPr>
+          <w:spacing w:val="0"/>
+          <w:i w:val="0"/>
+          <w:b w:val="1"/>
+          <w:color w:val="000000"/>
+          <w:sz w:val="22"/>
+          <w:szCs w:val="22"/>
+          <w:rFonts w:ascii="Times" w:eastAsia="Times" w:hAnsi="Times" w:hint="default"/>
+        </w:rPr>
+        <w:t xml:space="preserve">Es como tener un if; pero, ahora sí, con un</w:t>
+      </w:r>
+      <w:r>
+        <w:rPr>
+          <w:spacing w:val="0"/>
+          <w:i w:val="0"/>
+          <w:b w:val="1"/>
+          <w:color w:val="000000"/>
+          <w:sz w:val="22"/>
+          <w:szCs w:val="22"/>
+          <w:u w:val="none"/>
+          <w:rFonts w:ascii="Times" w:eastAsia="Times" w:hAnsi="Times" w:hint="default"/>
+        </w:rPr>
+        <w:t xml:space="preserve"> </w:t>
+      </w:r>
+      <w:r>
+        <w:rPr>
+          <w:spacing w:val="0"/>
+          <w:i w:val="0"/>
+          <w:b w:val="1"/>
+          <w:color w:val="000000"/>
+          <w:sz w:val="22"/>
+          <w:szCs w:val="22"/>
+          <w:u w:val="single"/>
+          <w:rFonts w:ascii="Times" w:eastAsia="Times" w:hAnsi="Times" w:hint="default"/>
+        </w:rPr>
+        <w:t>Else.</w:t>
+      </w:r>
+      <w:r>
+        <w:rPr>
+          <w:spacing w:val="0"/>
+          <w:i w:val="0"/>
+          <w:b w:val="1"/>
+          <w:color w:val="000000"/>
+          <w:sz w:val="22"/>
+          <w:szCs w:val="22"/>
+          <w:u w:val="none"/>
+          <w:rFonts w:ascii="Times" w:eastAsia="Times" w:hAnsi="Times" w:hint="default"/>
+        </w:rPr>
+        <w:t xml:space="preserve"> Si no se cumple una sección, se cumple otra.</w:t>
+      </w:r>
+    </w:p>
+    <w:p>
+      <w:pPr>
+        <w:numPr>
+          <w:ilvl w:val="0"/>
+          <w:numId w:val="0"/>
+        </w:numPr>
+        <w:jc w:val="left"/>
+        <w:spacing w:lineRule="auto" w:line="259" w:before="0" w:after="160"/>
+        <w:widowControl w:val="1"/>
+        <w:ind w:right="0" w:left="0" w:firstLine="0"/>
+        <w:rPr>
+          <w:spacing w:val="0"/>
+          <w:i w:val="1"/>
+          <w:b w:val="1"/>
+          <w:color w:val="000000"/>
+          <w:sz w:val="22"/>
+          <w:szCs w:val="22"/>
+          <w:rFonts w:ascii="Times" w:eastAsia="Times" w:hAnsi="Times" w:hint="default"/>
+        </w:rPr>
+        <w:wordWrap w:val="0"/>
+        <w:autoSpaceDE w:val="0"/>
+        <w:autoSpaceDN w:val="0"/>
+      </w:pPr>
+      <w:r>
+        <w:rPr>
+          <w:spacing w:val="0"/>
+          <w:i w:val="0"/>
+          <w:b w:val="1"/>
+          <w:color w:val="000000"/>
+          <w:sz w:val="22"/>
+          <w:szCs w:val="22"/>
+          <w:rFonts w:ascii="Times" w:eastAsia="Times" w:hAnsi="Times" w:hint="default"/>
+        </w:rPr>
+        <w:t xml:space="preserve">Marcos de Interacción de estructuras de tipo </w:t>
+      </w:r>
+      <w:r>
+        <w:rPr>
+          <w:spacing w:val="0"/>
+          <w:i w:val="1"/>
+          <w:b w:val="1"/>
+          <w:color w:val="000000"/>
+          <w:sz w:val="22"/>
+          <w:szCs w:val="22"/>
+          <w:rFonts w:ascii="Times" w:eastAsia="Times" w:hAnsi="Times" w:hint="default"/>
+        </w:rPr>
+        <w:t>cíclica.</w:t>
+      </w:r>
+    </w:p>
+    <w:p>
+      <w:pPr>
+        <w:numPr>
+          <w:ilvl w:val="0"/>
+          <w:numId w:val="0"/>
+        </w:numPr>
+        <w:jc w:val="left"/>
+        <w:spacing w:lineRule="auto" w:line="259" w:before="0" w:after="160"/>
+        <w:widowControl w:val="1"/>
+        <w:ind w:right="0" w:left="0" w:firstLine="0"/>
+        <w:rPr>
+          <w:spacing w:val="0"/>
+          <w:i w:val="0"/>
+          <w:b w:val="1"/>
+          <w:color w:val="000000"/>
+          <w:sz w:val="22"/>
+          <w:szCs w:val="22"/>
+          <w:u w:val="none"/>
+          <w:rFonts w:ascii="Times" w:eastAsia="Times" w:hAnsi="Times" w:hint="default"/>
+        </w:rPr>
+        <w:wordWrap w:val="0"/>
+        <w:autoSpaceDE w:val="0"/>
+        <w:autoSpaceDN w:val="0"/>
+      </w:pPr>
+      <w:r>
+        <w:rPr>
+          <w:sz w:val="20"/>
+        </w:rPr>
+        <w:drawing>
+          <wp:inline distT="0" distB="0" distL="0" distR="0">
+            <wp:extent cx="5731510" cy="3013075"/>
+            <wp:effectExtent l="0" t="0" r="0" b="0"/>
+            <wp:docPr id="196" name="Imagen 21"/>
+            <wp:cNvGraphicFramePr>
+              <a:graphicFrameLocks xmlns:a="http://schemas.openxmlformats.org/drawingml/2006/main" noChangeAspect="1"/>
+            </wp:cNvGraphicFramePr>
+            <a:graphic xmlns:a="http://schemas.openxmlformats.org/drawingml/2006/main">
+              <a:graphicData uri="http://schemas.openxmlformats.org/drawingml/2006/picture">
+                <pic:pic xmlns:pic="http://schemas.openxmlformats.org/drawingml/2006/picture">
+                  <pic:nvPicPr>
+                    <pic:cNvPr id="27" name="Picture 27" descr="/Users/robertovelasquezdean/Library/Group Containers/L48J367XN4.com.infraware.PolarisOffice/EngineTemp/628/fImage1381861965408.png"/>
+                    <pic:cNvPicPr>
+                      <a:picLocks noChangeAspect="1" noChangeArrowheads="1"/>
+                    </pic:cNvPicPr>
+                  </pic:nvPicPr>
+                  <pic:blipFill>
+                    <a:blip r:embed="rId31">
+                      <a:extLst>
+                        <a:ext uri="{28A0092B-C50C-407E-A947-70E740481C1C}">
+                          <a14:useLocalDpi xmlns:a14="http://schemas.microsoft.com/office/drawing/2010/main" val="0"/>
+                        </a:ext>
+                      </a:extLst>
+                    </a:blip>
+                    <a:stretch>
+                      <a:fillRect/>
+                    </a:stretch>
+                  </pic:blipFill>
+                  <pic:spPr>
+                    <a:xfrm>
+                      <a:off x="0" y="0"/>
+                      <a:ext cx="5732145" cy="3013710"/>
+                    </a:xfrm>
+                    <a:prstGeom prst="rect"/>
+                    <a:ln cap="flat"/>
+                  </pic:spPr>
+                </pic:pic>
+              </a:graphicData>
+            </a:graphic>
+          </wp:inline>
+        </w:drawing>
+      </w:r>
+    </w:p>
+    <w:p>
+      <w:pPr>
+        <w:numPr>
+          <w:ilvl w:val="0"/>
+          <w:numId w:val="0"/>
+        </w:numPr>
+        <w:jc w:val="left"/>
+        <w:spacing w:lineRule="auto" w:line="259" w:before="0" w:after="160"/>
+        <w:widowControl w:val="1"/>
+        <w:ind w:right="0" w:left="0" w:firstLine="0"/>
+        <w:rPr>
+          <w:spacing w:val="0"/>
+          <w:i w:val="0"/>
+          <w:b w:val="0"/>
+          <w:color w:val="000000"/>
+          <w:sz w:val="22"/>
+          <w:szCs w:val="22"/>
+          <w:u w:val="none"/>
+          <w:rFonts w:ascii="Times" w:eastAsia="Times" w:hAnsi="Times" w:hint="default"/>
+        </w:rPr>
+        <w:wordWrap w:val="0"/>
+        <w:autoSpaceDE w:val="0"/>
+        <w:autoSpaceDN w:val="0"/>
+      </w:pPr>
+      <w:r>
+        <w:rPr>
+          <w:spacing w:val="0"/>
+          <w:i w:val="0"/>
+          <w:b w:val="0"/>
+          <w:color w:val="000000"/>
+          <w:sz w:val="22"/>
+          <w:szCs w:val="22"/>
+          <w:u w:val="none"/>
+          <w:rFonts w:ascii="Times" w:eastAsia="Times" w:hAnsi="Times" w:hint="default"/>
+        </w:rPr>
+        <w:t xml:space="preserve">En caso que no se desee trabajar con una estructura cíclica de tipo </w:t>
+      </w:r>
+      <w:r>
+        <w:rPr>
+          <w:spacing w:val="0"/>
+          <w:i w:val="1"/>
+          <w:b w:val="0"/>
+          <w:color w:val="000000"/>
+          <w:sz w:val="22"/>
+          <w:szCs w:val="22"/>
+          <w:u w:val="none"/>
+          <w:rFonts w:ascii="Times" w:eastAsia="Times" w:hAnsi="Times" w:hint="default"/>
+        </w:rPr>
+        <w:t>while,</w:t>
+      </w:r>
+      <w:r>
+        <w:rPr>
+          <w:spacing w:val="0"/>
+          <w:i w:val="0"/>
+          <w:b w:val="0"/>
+          <w:color w:val="000000"/>
+          <w:sz w:val="22"/>
+          <w:szCs w:val="22"/>
+          <w:u w:val="none"/>
+          <w:rFonts w:ascii="Times" w:eastAsia="Times" w:hAnsi="Times" w:hint="default"/>
+        </w:rPr>
+        <w:t xml:space="preserve"> podemos establecer un </w:t>
+      </w:r>
+      <w:r>
+        <w:rPr>
+          <w:spacing w:val="0"/>
+          <w:i w:val="0"/>
+          <w:b w:val="0"/>
+          <w:color w:val="000000"/>
+          <w:sz w:val="22"/>
+          <w:szCs w:val="22"/>
+          <w:u w:val="none"/>
+          <w:rFonts w:ascii="Times" w:eastAsia="Times" w:hAnsi="Times" w:hint="default"/>
+        </w:rPr>
+        <w:t xml:space="preserve">intervalo </w:t>
+      </w:r>
+      <w:r>
+        <w:rPr>
+          <w:spacing w:val="0"/>
+          <w:i w:val="1"/>
+          <w:b w:val="0"/>
+          <w:color w:val="000000"/>
+          <w:sz w:val="22"/>
+          <w:szCs w:val="22"/>
+          <w:u w:val="none"/>
+          <w:rFonts w:ascii="Times" w:eastAsia="Times" w:hAnsi="Times" w:hint="default"/>
+        </w:rPr>
+        <w:t xml:space="preserve">(range #a to #b)</w:t>
+      </w:r>
+      <w:r>
+        <w:rPr>
+          <w:spacing w:val="0"/>
+          <w:i w:val="0"/>
+          <w:b w:val="0"/>
+          <w:color w:val="000000"/>
+          <w:sz w:val="22"/>
+          <w:szCs w:val="22"/>
+          <w:u w:val="none"/>
+          <w:rFonts w:ascii="Times" w:eastAsia="Times" w:hAnsi="Times" w:hint="default"/>
+        </w:rPr>
+        <w:t xml:space="preserve"> que haga el simil de un bucle </w:t>
+      </w:r>
+      <w:r>
+        <w:rPr>
+          <w:spacing w:val="0"/>
+          <w:i w:val="1"/>
+          <w:b w:val="0"/>
+          <w:color w:val="000000"/>
+          <w:sz w:val="22"/>
+          <w:szCs w:val="22"/>
+          <w:u w:val="none"/>
+          <w:rFonts w:ascii="Times" w:eastAsia="Times" w:hAnsi="Times" w:hint="default"/>
+        </w:rPr>
+        <w:t>for</w:t>
+      </w:r>
+      <w:r>
+        <w:rPr>
+          <w:spacing w:val="0"/>
+          <w:i w:val="0"/>
+          <w:b w:val="0"/>
+          <w:color w:val="000000"/>
+          <w:sz w:val="22"/>
+          <w:szCs w:val="22"/>
+          <w:u w:val="none"/>
+          <w:rFonts w:ascii="Times" w:eastAsia="Times" w:hAnsi="Times" w:hint="default"/>
+        </w:rPr>
+        <w:t xml:space="preserve"> (en caso que se desee trabajar, justamente, </w:t>
+      </w:r>
+      <w:r>
+        <w:rPr>
+          <w:spacing w:val="0"/>
+          <w:i w:val="0"/>
+          <w:b w:val="0"/>
+          <w:color w:val="000000"/>
+          <w:sz w:val="22"/>
+          <w:szCs w:val="22"/>
+          <w:u w:val="none"/>
+          <w:rFonts w:ascii="Times" w:eastAsia="Times" w:hAnsi="Times" w:hint="default"/>
+        </w:rPr>
+        <w:t xml:space="preserve">con una estructura cíclica for).</w:t>
+      </w:r>
+    </w:p>
+    <w:p>
+      <w:pPr>
+        <w:numPr>
+          <w:ilvl w:val="0"/>
+          <w:numId w:val="0"/>
+        </w:numPr>
+        <w:jc w:val="left"/>
+        <w:spacing w:lineRule="auto" w:line="259" w:before="0" w:after="160"/>
+        <w:widowControl w:val="1"/>
+        <w:ind w:right="0" w:left="0" w:firstLine="0"/>
+        <w:rPr>
+          <w:spacing w:val="0"/>
+          <w:i w:val="0"/>
+          <w:b w:val="0"/>
+          <w:color w:val="000000"/>
+          <w:sz w:val="22"/>
+          <w:szCs w:val="22"/>
+          <w:u w:val="none"/>
+          <w:rFonts w:ascii="Times" w:eastAsia="Times" w:hAnsi="Times" w:hint="default"/>
+        </w:rPr>
+        <w:wordWrap w:val="0"/>
+        <w:autoSpaceDE w:val="0"/>
+        <w:autoSpaceDN w:val="0"/>
+      </w:pPr>
+    </w:p>
+    <w:p>
+      <w:pPr>
+        <w:numPr>
+          <w:ilvl w:val="0"/>
+          <w:numId w:val="0"/>
+        </w:numPr>
+        <w:jc w:val="left"/>
+        <w:spacing w:lineRule="auto" w:line="259" w:before="0" w:after="160"/>
+        <w:widowControl w:val="1"/>
+        <w:ind w:right="0" w:left="0" w:firstLine="0"/>
+        <w:rPr>
+          <w:spacing w:val="0"/>
+          <w:i w:val="0"/>
+          <w:b w:val="1"/>
+          <w:color w:val="000000"/>
+          <w:sz w:val="22"/>
+          <w:szCs w:val="22"/>
+          <w:rFonts w:ascii="Times" w:eastAsia="Times" w:hAnsi="Times" w:hint="default"/>
+        </w:rPr>
+        <w:wordWrap w:val="0"/>
+        <w:autoSpaceDE w:val="0"/>
+        <w:autoSpaceDN w:val="0"/>
+      </w:pPr>
+      <w:r>
+        <w:rPr>
+          <w:spacing w:val="0"/>
+          <w:i w:val="0"/>
+          <w:b w:val="1"/>
+          <w:color w:val="000000"/>
+          <w:sz w:val="22"/>
+          <w:szCs w:val="22"/>
+          <w:rFonts w:ascii="Times" w:eastAsia="Times" w:hAnsi="Times" w:hint="default"/>
+        </w:rPr>
+        <w:t xml:space="preserve">Marcos Paralelos</w:t>
+      </w:r>
+    </w:p>
+    <w:p>
+      <w:pPr>
+        <w:numPr>
+          <w:ilvl w:val="0"/>
+          <w:numId w:val="0"/>
+        </w:numPr>
+        <w:jc w:val="left"/>
+        <w:spacing w:lineRule="auto" w:line="259" w:before="0" w:after="160"/>
+        <w:widowControl w:val="1"/>
+        <w:ind w:right="0" w:left="0" w:firstLine="0"/>
+        <w:rPr>
+          <w:spacing w:val="0"/>
+          <w:i w:val="0"/>
+          <w:b w:val="0"/>
+          <w:color w:val="000000"/>
+          <w:sz w:val="22"/>
+          <w:szCs w:val="22"/>
+          <w:u w:val="none"/>
+          <w:rFonts w:ascii="Times" w:eastAsia="Times" w:hAnsi="Times" w:hint="default"/>
+        </w:rPr>
+        <w:wordWrap w:val="0"/>
+        <w:autoSpaceDE w:val="0"/>
+        <w:autoSpaceDN w:val="0"/>
+      </w:pPr>
+      <w:r>
+        <w:rPr>
+          <w:sz w:val="20"/>
+        </w:rPr>
+        <w:drawing>
+          <wp:inline distT="0" distB="0" distL="0" distR="0">
+            <wp:extent cx="5731510" cy="3064510"/>
+            <wp:effectExtent l="0" t="0" r="0" b="0"/>
+            <wp:docPr id="197" name="Imagen 22"/>
+            <wp:cNvGraphicFramePr>
+              <a:graphicFrameLocks xmlns:a="http://schemas.openxmlformats.org/drawingml/2006/main" noChangeAspect="1"/>
+            </wp:cNvGraphicFramePr>
+            <a:graphic xmlns:a="http://schemas.openxmlformats.org/drawingml/2006/main">
+              <a:graphicData uri="http://schemas.openxmlformats.org/drawingml/2006/picture">
+                <pic:pic xmlns:pic="http://schemas.openxmlformats.org/drawingml/2006/picture">
+                  <pic:nvPicPr>
+                    <pic:cNvPr id="28" name="Picture 28" descr="/Users/robertovelasquezdean/Library/Group Containers/L48J367XN4.com.infraware.PolarisOffice/EngineTemp/628/fImage1128011976833.png"/>
+                    <pic:cNvPicPr>
+                      <a:picLocks noChangeAspect="1" noChangeArrowheads="1"/>
+                    </pic:cNvPicPr>
+                  </pic:nvPicPr>
+                  <pic:blipFill>
+                    <a:blip r:embed="rId32">
+                      <a:extLst>
+                        <a:ext uri="{28A0092B-C50C-407E-A947-70E740481C1C}">
+                          <a14:useLocalDpi xmlns:a14="http://schemas.microsoft.com/office/drawing/2010/main" val="0"/>
+                        </a:ext>
+                      </a:extLst>
+                    </a:blip>
+                    <a:stretch>
+                      <a:fillRect/>
+                    </a:stretch>
+                  </pic:blipFill>
+                  <pic:spPr>
+                    <a:xfrm>
+                      <a:off x="0" y="0"/>
+                      <a:ext cx="5732145" cy="3065145"/>
+                    </a:xfrm>
+                    <a:prstGeom prst="rect"/>
+                    <a:ln cap="flat"/>
+                  </pic:spPr>
+                </pic:pic>
+              </a:graphicData>
+            </a:graphic>
+          </wp:inline>
+        </w:drawing>
+      </w:r>
+    </w:p>
+    <w:p>
+      <w:pPr>
+        <w:numPr>
+          <w:ilvl w:val="0"/>
+          <w:numId w:val="0"/>
+        </w:numPr>
+        <w:jc w:val="left"/>
+        <w:spacing w:lineRule="auto" w:line="259" w:before="0" w:after="160"/>
+        <w:widowControl w:val="1"/>
+        <w:ind w:right="0" w:left="0" w:firstLine="0"/>
+        <w:rPr>
+          <w:spacing w:val="0"/>
+          <w:i w:val="1"/>
+          <w:b w:val="0"/>
+          <w:color w:val="000000"/>
+          <w:sz w:val="22"/>
+          <w:szCs w:val="22"/>
+          <w:u w:val="none"/>
+          <w:rFonts w:ascii="Times" w:eastAsia="Times" w:hAnsi="Times" w:hint="default"/>
+        </w:rPr>
+        <w:wordWrap w:val="0"/>
+        <w:autoSpaceDE w:val="0"/>
+        <w:autoSpaceDN w:val="0"/>
+      </w:pPr>
+      <w:r>
+        <w:rPr>
+          <w:spacing w:val="0"/>
+          <w:i w:val="0"/>
+          <w:b w:val="0"/>
+          <w:color w:val="000000"/>
+          <w:sz w:val="22"/>
+          <w:szCs w:val="22"/>
+          <w:u w:val="none"/>
+          <w:rFonts w:ascii="Times" w:eastAsia="Times" w:hAnsi="Times" w:hint="default"/>
+        </w:rPr>
+        <w:t xml:space="preserve">Cuando queremos que dos o más de dos secciones, relativamente independientes entre sí, se ejecuten </w:t>
+      </w:r>
+      <w:r>
+        <w:rPr>
+          <w:spacing w:val="0"/>
+          <w:i w:val="0"/>
+          <w:b w:val="0"/>
+          <w:color w:val="000000"/>
+          <w:sz w:val="22"/>
+          <w:szCs w:val="22"/>
+          <w:u w:val="none"/>
+          <w:rFonts w:ascii="Times" w:eastAsia="Times" w:hAnsi="Times" w:hint="default"/>
+        </w:rPr>
+        <w:t xml:space="preserve">al mismo tiempo y no de forma secuencial; es decir, que primero no tenga que ejecutarse </w:t>
+      </w:r>
+      <w:r>
+        <w:rPr>
+          <w:spacing w:val="0"/>
+          <w:i w:val="1"/>
+          <w:b w:val="0"/>
+          <w:color w:val="000000"/>
+          <w:sz w:val="22"/>
+          <w:szCs w:val="22"/>
+          <w:u w:val="none"/>
+          <w:rFonts w:ascii="Times" w:eastAsia="Times" w:hAnsi="Times" w:hint="default"/>
+        </w:rPr>
+        <w:t xml:space="preserve">A </w:t>
+      </w:r>
+      <w:r>
+        <w:rPr>
+          <w:spacing w:val="0"/>
+          <w:i w:val="0"/>
+          <w:b w:val="0"/>
+          <w:color w:val="000000"/>
+          <w:sz w:val="22"/>
+          <w:szCs w:val="22"/>
+          <w:u w:val="none"/>
+          <w:rFonts w:ascii="Times" w:eastAsia="Times" w:hAnsi="Times" w:hint="default"/>
+        </w:rPr>
+        <w:t xml:space="preserve">para que </w:t>
+      </w:r>
+      <w:r>
+        <w:rPr>
+          <w:spacing w:val="0"/>
+          <w:i w:val="0"/>
+          <w:b w:val="0"/>
+          <w:color w:val="000000"/>
+          <w:sz w:val="22"/>
+          <w:szCs w:val="22"/>
+          <w:u w:val="none"/>
+          <w:rFonts w:ascii="Times" w:eastAsia="Times" w:hAnsi="Times" w:hint="default"/>
+        </w:rPr>
+        <w:t xml:space="preserve">luego se ejecute </w:t>
+      </w:r>
+      <w:r>
+        <w:rPr>
+          <w:spacing w:val="0"/>
+          <w:i w:val="1"/>
+          <w:b w:val="0"/>
+          <w:color w:val="000000"/>
+          <w:sz w:val="22"/>
+          <w:szCs w:val="22"/>
+          <w:u w:val="none"/>
+          <w:rFonts w:ascii="Times" w:eastAsia="Times" w:hAnsi="Times" w:hint="default"/>
+        </w:rPr>
+        <w:t xml:space="preserve">B; </w:t>
+      </w:r>
+      <w:r>
+        <w:rPr>
+          <w:spacing w:val="0"/>
+          <w:i w:val="0"/>
+          <w:b w:val="0"/>
+          <w:color w:val="000000"/>
+          <w:sz w:val="22"/>
+          <w:szCs w:val="22"/>
+          <w:u w:val="none"/>
+          <w:rFonts w:ascii="Times" w:eastAsia="Times" w:hAnsi="Times" w:hint="default"/>
+        </w:rPr>
+        <w:t xml:space="preserve">se establecen, entonces, marcos </w:t>
+      </w:r>
+      <w:r>
+        <w:rPr>
+          <w:spacing w:val="0"/>
+          <w:i w:val="1"/>
+          <w:b w:val="0"/>
+          <w:color w:val="000000"/>
+          <w:sz w:val="22"/>
+          <w:szCs w:val="22"/>
+          <w:u w:val="none"/>
+          <w:rFonts w:ascii="Times" w:eastAsia="Times" w:hAnsi="Times" w:hint="default"/>
+        </w:rPr>
+        <w:t xml:space="preserve">paralelos. </w:t>
+      </w:r>
+    </w:p>
+    <w:p>
+      <w:pPr>
+        <w:numPr>
+          <w:ilvl w:val="0"/>
+          <w:numId w:val="0"/>
+        </w:numPr>
+        <w:jc w:val="left"/>
+        <w:spacing w:lineRule="auto" w:line="259" w:before="0" w:after="160"/>
+        <w:widowControl w:val="1"/>
+        <w:ind w:right="0" w:left="0" w:firstLine="0"/>
+        <w:rPr>
+          <w:spacing w:val="0"/>
+          <w:i w:val="1"/>
+          <w:b w:val="0"/>
+          <w:color w:val="000000"/>
+          <w:sz w:val="22"/>
+          <w:szCs w:val="22"/>
+          <w:u w:val="none"/>
+          <w:rFonts w:ascii="Times" w:eastAsia="Times" w:hAnsi="Times" w:hint="default"/>
+        </w:rPr>
+        <w:wordWrap w:val="0"/>
+        <w:autoSpaceDE w:val="0"/>
+        <w:autoSpaceDN w:val="0"/>
+      </w:pPr>
+    </w:p>
+    <w:p>
+      <w:pPr>
+        <w:numPr>
+          <w:ilvl w:val="0"/>
+          <w:numId w:val="0"/>
+        </w:numPr>
+        <w:jc w:val="left"/>
+        <w:spacing w:lineRule="auto" w:line="259" w:before="0" w:after="160"/>
+        <w:widowControl w:val="1"/>
+        <w:ind w:right="0" w:left="0" w:firstLine="0"/>
+        <w:rPr>
+          <w:spacing w:val="0"/>
+          <w:vertAlign w:val="baseline"/>
+          <w:i w:val="0"/>
+          <w:b w:val="1"/>
+          <w:imprint w:val="0"/>
+          <w:emboss w:val="0"/>
+          <w:outline w:val="0"/>
+          <w:shadow w:val="0"/>
+          <w:color w:val="000000"/>
+          <w:position w:val="0"/>
+          <w:sz w:val="22"/>
+          <w:szCs w:val="22"/>
+          <w:u w:val="none"/>
+          <w:smallCaps w:val="0"/>
+          <w:rFonts w:ascii="Times" w:eastAsia="Times" w:hAnsi="Times" w:hint="default"/>
+        </w:rPr>
+        <w:wordWrap w:val="0"/>
+        <w:autoSpaceDE w:val="0"/>
+        <w:autoSpaceDN w:val="0"/>
+      </w:pPr>
+      <w:r>
+        <w:rPr>
+          <w:spacing w:val="0"/>
+          <w:vertAlign w:val="baseline"/>
+          <w:i w:val="0"/>
+          <w:b w:val="1"/>
+          <w:imprint w:val="0"/>
+          <w:emboss w:val="0"/>
+          <w:outline w:val="0"/>
+          <w:shadow w:val="0"/>
+          <w:color w:val="000000"/>
+          <w:position w:val="0"/>
+          <w:sz w:val="22"/>
+          <w:szCs w:val="22"/>
+          <w:u w:val="none"/>
+          <w:smallCaps w:val="0"/>
+          <w:rFonts w:ascii="Times" w:eastAsia="Times" w:hAnsi="Times" w:hint="default"/>
+        </w:rPr>
+        <w:t xml:space="preserve">Otros marcos</w:t>
+      </w:r>
+    </w:p>
+    <w:p>
+      <w:pPr>
+        <w:numPr>
+          <w:ilvl w:val="0"/>
+          <w:numId w:val="0"/>
+        </w:numPr>
+        <w:jc w:val="left"/>
+        <w:spacing w:lineRule="auto" w:line="259" w:before="0" w:after="160"/>
+        <w:widowControl w:val="1"/>
+        <w:ind w:right="0" w:left="0" w:firstLine="0"/>
+        <w:rPr>
+          <w:spacing w:val="0"/>
+          <w:vertAlign w:val="baseline"/>
+          <w:i w:val="0"/>
+          <w:b w:val="0"/>
+          <w:imprint w:val="0"/>
+          <w:emboss w:val="0"/>
+          <w:outline w:val="0"/>
+          <w:shadow w:val="0"/>
+          <w:color w:val="000000"/>
+          <w:position w:val="0"/>
+          <w:sz w:val="22"/>
+          <w:szCs w:val="22"/>
+          <w:u w:val="none"/>
+          <w:smallCaps w:val="0"/>
+          <w:rFonts w:ascii="Times" w:eastAsia="Times" w:hAnsi="Times" w:hint="default"/>
+        </w:rPr>
+        <w:wordWrap w:val="0"/>
+        <w:autoSpaceDE w:val="0"/>
+        <w:autoSpaceDN w:val="0"/>
+      </w:pPr>
+      <w:r>
+        <w:rPr>
+          <w:spacing w:val="0"/>
+          <w:vertAlign w:val="baseline"/>
+          <w:i w:val="0"/>
+          <w:b w:val="0"/>
+          <w:imprint w:val="0"/>
+          <w:emboss w:val="0"/>
+          <w:outline w:val="0"/>
+          <w:shadow w:val="0"/>
+          <w:color w:val="000000"/>
+          <w:position w:val="0"/>
+          <w:sz w:val="22"/>
+          <w:szCs w:val="22"/>
+          <w:u w:val="none"/>
+          <w:smallCaps w:val="0"/>
+          <w:rFonts w:ascii="Times" w:eastAsia="Times" w:hAnsi="Times" w:hint="default"/>
+        </w:rPr>
+        <w:t xml:space="preserve">Neg - Para una interacción inválida</w:t>
+      </w:r>
+    </w:p>
+    <w:p>
+      <w:pPr>
+        <w:numPr>
+          <w:ilvl w:val="0"/>
+          <w:numId w:val="0"/>
+        </w:numPr>
+        <w:jc w:val="left"/>
+        <w:spacing w:lineRule="auto" w:line="259" w:before="0" w:after="160"/>
+        <w:widowControl w:val="1"/>
+        <w:ind w:right="0" w:left="0" w:firstLine="0"/>
+        <w:rPr>
+          <w:spacing w:val="0"/>
+          <w:vertAlign w:val="baseline"/>
+          <w:i w:val="0"/>
+          <w:b w:val="0"/>
+          <w:imprint w:val="0"/>
+          <w:emboss w:val="0"/>
+          <w:outline w:val="0"/>
+          <w:shadow w:val="0"/>
+          <w:color w:val="000000"/>
+          <w:position w:val="0"/>
+          <w:sz w:val="22"/>
+          <w:szCs w:val="22"/>
+          <w:u w:val="none"/>
+          <w:smallCaps w:val="0"/>
+          <w:rFonts w:ascii="Times" w:eastAsia="Times" w:hAnsi="Times" w:hint="default"/>
+        </w:rPr>
+        <w:wordWrap w:val="0"/>
+        <w:autoSpaceDE w:val="0"/>
+        <w:autoSpaceDN w:val="0"/>
+      </w:pPr>
+      <w:r>
+        <w:rPr>
+          <w:spacing w:val="0"/>
+          <w:vertAlign w:val="baseline"/>
+          <w:i w:val="0"/>
+          <w:b w:val="0"/>
+          <w:imprint w:val="0"/>
+          <w:emboss w:val="0"/>
+          <w:outline w:val="0"/>
+          <w:shadow w:val="0"/>
+          <w:color w:val="000000"/>
+          <w:position w:val="0"/>
+          <w:sz w:val="22"/>
+          <w:szCs w:val="22"/>
+          <w:u w:val="none"/>
+          <w:smallCaps w:val="0"/>
+          <w:rFonts w:ascii="Times" w:eastAsia="Times" w:hAnsi="Times" w:hint="default"/>
+        </w:rPr>
+        <w:t xml:space="preserve">Ref - Hace una referencia a una interacción que está definida en otro diagrama</w:t>
+      </w:r>
+    </w:p>
+    <w:p>
+      <w:pPr>
+        <w:numPr>
+          <w:ilvl w:val="0"/>
+          <w:numId w:val="0"/>
+        </w:numPr>
+        <w:jc w:val="left"/>
+        <w:spacing w:lineRule="auto" w:line="259" w:before="0" w:after="160"/>
+        <w:widowControl w:val="1"/>
+        <w:ind w:right="0" w:left="0" w:firstLine="0"/>
+        <w:rPr>
+          <w:spacing w:val="0"/>
+          <w:vertAlign w:val="baseline"/>
+          <w:i w:val="0"/>
+          <w:b w:val="0"/>
+          <w:imprint w:val="0"/>
+          <w:emboss w:val="0"/>
+          <w:outline w:val="0"/>
+          <w:shadow w:val="0"/>
+          <w:color w:val="000000"/>
+          <w:position w:val="0"/>
+          <w:sz w:val="22"/>
+          <w:szCs w:val="22"/>
+          <w:u w:val="none"/>
+          <w:smallCaps w:val="0"/>
+          <w:rFonts w:ascii="Times" w:eastAsia="Times" w:hAnsi="Times" w:hint="default"/>
+        </w:rPr>
+        <w:wordWrap w:val="0"/>
+        <w:autoSpaceDE w:val="0"/>
+        <w:autoSpaceDN w:val="0"/>
+      </w:pPr>
+      <w:r>
+        <w:rPr>
+          <w:spacing w:val="0"/>
+          <w:vertAlign w:val="baseline"/>
+          <w:i w:val="0"/>
+          <w:b w:val="0"/>
+          <w:imprint w:val="0"/>
+          <w:emboss w:val="0"/>
+          <w:outline w:val="0"/>
+          <w:shadow w:val="0"/>
+          <w:color w:val="000000"/>
+          <w:position w:val="0"/>
+          <w:sz w:val="22"/>
+          <w:szCs w:val="22"/>
+          <w:u w:val="none"/>
+          <w:smallCaps w:val="0"/>
+          <w:rFonts w:ascii="Times" w:eastAsia="Times" w:hAnsi="Times" w:hint="default"/>
+        </w:rPr>
+        <w:t xml:space="preserve">Region - Es una región crítica, es decir que solamente un hilo puede ejecutarla a la vez</w:t>
+      </w:r>
+    </w:p>
+    <w:p>
+      <w:pPr>
+        <w:numPr>
+          <w:ilvl w:val="0"/>
+          <w:numId w:val="0"/>
+        </w:numPr>
+        <w:jc w:val="left"/>
+        <w:spacing w:lineRule="auto" w:line="259" w:before="0" w:after="160"/>
+        <w:widowControl w:val="1"/>
+        <w:ind w:right="0" w:left="0" w:firstLine="0"/>
+        <w:rPr>
+          <w:spacing w:val="0"/>
+          <w:vertAlign w:val="baseline"/>
+          <w:i w:val="0"/>
+          <w:b w:val="0"/>
+          <w:imprint w:val="0"/>
+          <w:emboss w:val="0"/>
+          <w:outline w:val="0"/>
+          <w:shadow w:val="0"/>
+          <w:color w:val="000000"/>
+          <w:position w:val="0"/>
+          <w:sz w:val="22"/>
+          <w:szCs w:val="22"/>
+          <w:u w:val="none"/>
+          <w:smallCaps w:val="0"/>
+          <w:rFonts w:ascii="Times" w:eastAsia="Times" w:hAnsi="Times" w:hint="default"/>
+        </w:rPr>
+        <w:wordWrap w:val="0"/>
+        <w:autoSpaceDE w:val="0"/>
+        <w:autoSpaceDN w:val="0"/>
+      </w:pPr>
+      <w:r>
+        <w:rPr>
+          <w:spacing w:val="0"/>
+          <w:vertAlign w:val="baseline"/>
+          <w:i w:val="0"/>
+          <w:b w:val="0"/>
+          <w:imprint w:val="0"/>
+          <w:emboss w:val="0"/>
+          <w:outline w:val="0"/>
+          <w:shadow w:val="0"/>
+          <w:color w:val="000000"/>
+          <w:position w:val="0"/>
+          <w:sz w:val="22"/>
+          <w:szCs w:val="22"/>
+          <w:u w:val="none"/>
+          <w:smallCaps w:val="0"/>
+          <w:rFonts w:ascii="Times" w:eastAsia="Times" w:hAnsi="Times" w:hint="default"/>
+        </w:rPr>
+        <w:t xml:space="preserve">Sd - Indica que es un diagrama de secuencia y envuelve a todo el diagrama.</w:t>
+      </w:r>
+    </w:p>
+    <w:p>
+      <w:pPr>
+        <w:numPr>
+          <w:ilvl w:val="0"/>
+          <w:numId w:val="0"/>
+        </w:numPr>
+        <w:jc w:val="left"/>
+        <w:spacing w:lineRule="auto" w:line="259" w:before="0" w:after="160"/>
+        <w:widowControl w:val="1"/>
+        <w:ind w:right="0" w:left="0" w:firstLine="0"/>
+        <w:rPr>
+          <w:spacing w:val="0"/>
+          <w:vertAlign w:val="baseline"/>
+          <w:i w:val="0"/>
+          <w:b w:val="0"/>
+          <w:imprint w:val="0"/>
+          <w:emboss w:val="0"/>
+          <w:outline w:val="0"/>
+          <w:shadow w:val="0"/>
+          <w:color w:val="000000"/>
+          <w:position w:val="0"/>
+          <w:sz w:val="22"/>
+          <w:szCs w:val="22"/>
+          <w:u w:val="none"/>
+          <w:smallCaps w:val="0"/>
+          <w:rFonts w:ascii="Times" w:eastAsia="Times" w:hAnsi="Times" w:hint="default"/>
+        </w:rPr>
+        <w:wordWrap w:val="0"/>
+        <w:autoSpaceDE w:val="0"/>
+        <w:autoSpaceDN w:val="0"/>
+      </w:pPr>
+    </w:p>
+    <w:p>
+      <w:pPr>
+        <w:numPr>
+          <w:ilvl w:val="0"/>
+          <w:numId w:val="0"/>
+        </w:numPr>
+        <w:jc w:val="left"/>
+        <w:spacing w:lineRule="auto" w:line="259" w:before="0" w:after="160"/>
+        <w:widowControl w:val="1"/>
+        <w:ind w:right="0" w:left="0" w:firstLine="0"/>
+        <w:rPr>
+          <w:spacing w:val="0"/>
+          <w:vertAlign w:val="baseline"/>
+          <w:i w:val="1"/>
+          <w:b w:val="1"/>
+          <w:imprint w:val="0"/>
+          <w:emboss w:val="0"/>
+          <w:outline w:val="0"/>
+          <w:shadow w:val="0"/>
+          <w:color w:val="000000"/>
+          <w:position w:val="0"/>
+          <w:sz w:val="24"/>
+          <w:szCs w:val="24"/>
+          <w:u w:val="none"/>
+          <w:smallCaps w:val="0"/>
+          <w:rFonts w:ascii="Times" w:eastAsia="Times" w:hAnsi="Times" w:hint="default"/>
+        </w:rPr>
+        <w:wordWrap w:val="0"/>
+        <w:autoSpaceDE w:val="0"/>
+        <w:autoSpaceDN w:val="0"/>
+      </w:pPr>
+      <w:r>
+        <w:rPr>
+          <w:spacing w:val="0"/>
+          <w:vertAlign w:val="baseline"/>
+          <w:i w:val="1"/>
+          <w:b w:val="1"/>
+          <w:imprint w:val="0"/>
+          <w:emboss w:val="0"/>
+          <w:outline w:val="0"/>
+          <w:shadow w:val="0"/>
+          <w:color w:val="000000"/>
+          <w:position w:val="0"/>
+          <w:sz w:val="24"/>
+          <w:szCs w:val="24"/>
+          <w:u w:val="none"/>
+          <w:smallCaps w:val="0"/>
+          <w:rFonts w:ascii="Times" w:eastAsia="Times" w:hAnsi="Times" w:hint="default"/>
+        </w:rPr>
+        <w:t xml:space="preserve">Ante todo ...</w:t>
+      </w:r>
+    </w:p>
+    <w:p>
+      <w:pPr>
+        <w:numPr>
+          <w:ilvl w:val="0"/>
+          <w:numId w:val="0"/>
+        </w:numPr>
+        <w:jc w:val="left"/>
+        <w:spacing w:lineRule="auto" w:line="259" w:before="0" w:after="160"/>
+        <w:widowControl w:val="1"/>
+        <w:ind w:right="0" w:left="0" w:firstLine="0"/>
+        <w:rPr>
+          <w:spacing w:val="0"/>
+          <w:vertAlign w:val="baseline"/>
+          <w:i w:val="1"/>
+          <w:b w:val="1"/>
+          <w:imprint w:val="0"/>
+          <w:emboss w:val="0"/>
+          <w:outline w:val="0"/>
+          <w:shadow w:val="0"/>
+          <w:color w:val="000000"/>
+          <w:position w:val="0"/>
+          <w:sz w:val="24"/>
+          <w:szCs w:val="24"/>
+          <w:u w:val="none"/>
+          <w:smallCaps w:val="0"/>
+          <w:rFonts w:ascii="Times" w:eastAsia="Times" w:hAnsi="Times" w:hint="default"/>
+        </w:rPr>
+        <w:wordWrap w:val="0"/>
+        <w:autoSpaceDE w:val="0"/>
+        <w:autoSpaceDN w:val="0"/>
+      </w:pPr>
+      <w:r>
+        <w:rPr>
+          <w:spacing w:val="0"/>
+          <w:vertAlign w:val="baseline"/>
+          <w:i w:val="1"/>
+          <w:b w:val="1"/>
+          <w:imprint w:val="0"/>
+          <w:emboss w:val="0"/>
+          <w:outline w:val="0"/>
+          <w:shadow w:val="0"/>
+          <w:color w:val="000000"/>
+          <w:position w:val="0"/>
+          <w:sz w:val="24"/>
+          <w:szCs w:val="24"/>
+          <w:u w:val="none"/>
+          <w:smallCaps w:val="0"/>
+          <w:rFonts w:ascii="Times" w:eastAsia="Times" w:hAnsi="Times" w:hint="default"/>
+        </w:rPr>
+        <w:t xml:space="preserve">un Diagrama de Secuencias muestra las interacciones, que hay entre objetos y actores, en </w:t>
+      </w:r>
+      <w:r>
+        <w:rPr>
+          <w:spacing w:val="0"/>
+          <w:vertAlign w:val="baseline"/>
+          <w:i w:val="1"/>
+          <w:b w:val="1"/>
+          <w:imprint w:val="0"/>
+          <w:emboss w:val="0"/>
+          <w:outline w:val="0"/>
+          <w:shadow w:val="0"/>
+          <w:color w:val="000000"/>
+          <w:position w:val="0"/>
+          <w:sz w:val="24"/>
+          <w:szCs w:val="24"/>
+          <w:u w:val="none"/>
+          <w:smallCaps w:val="0"/>
+          <w:rFonts w:ascii="Times" w:eastAsia="Times" w:hAnsi="Times" w:hint="default"/>
+        </w:rPr>
+        <w:t xml:space="preserve">el orden que son llevadas a cabo. En otras palabras, muestra una secuencia de eventos.</w:t>
       </w:r>
     </w:p>
     <w:sectPr>
@@ -2606,8 +6209,8 @@
         <w:numStart w:val="1"/>
         <w:pos w:val="docEnd"/>
       </w:endnotePr>
-      <w:headerReference w:type="default" r:id="rId12"/>
-      <w:footerReference w:type="default" r:id="rId13"/>
+      <w:headerReference w:type="default" r:id="rId33"/>
+      <w:footerReference w:type="default" r:id="rId34"/>
       <w:pgSz w:w="11906" w:h="16838"/>
       <w:pgMar w:top="1701" w:left="1440" w:bottom="1440" w:right="1440" w:header="708" w:footer="708" w:gutter="0"/>
       <w:pgNumType w:fmt="decimal"/>

</xml_diff>

<commit_message>
Avances Diagramas de Secuencia
</commit_message>
<xml_diff>
--- a/Sena/Registro de Aprendisaje - Analisis y desarrollo de sistemas informaticos/Fase 2.b Análisis/Trabajos y sus directrices/Especificación del modelo conceptual del sistema de información a desarrollar./Diagrama de Secuencias.docx
+++ b/Sena/Registro de Aprendisaje - Analisis y desarrollo de sistemas informaticos/Fase 2.b Análisis/Trabajos y sus directrices/Especificación del modelo conceptual del sistema de información a desarrollar./Diagrama de Secuencias.docx
@@ -65,7 +65,7 @@
         </w:rPr>
         <w:drawing>
           <wp:inline distT="0" distB="0" distL="0" distR="0">
-            <wp:extent cx="5733415" cy="2659380"/>
+            <wp:extent cx="5734050" cy="2660015"/>
             <wp:effectExtent l="0" t="0" r="0" b="0"/>
             <wp:docPr id="9" name="Imagen 1"/>
             <wp:cNvGraphicFramePr>
@@ -75,7 +75,7 @@
               <a:graphicData uri="http://schemas.openxmlformats.org/drawingml/2006/picture">
                 <pic:pic xmlns:pic="http://schemas.openxmlformats.org/drawingml/2006/picture">
                   <pic:nvPicPr>
-                    <pic:cNvPr id="1" name="Picture 1" descr="/Users/robertovelasquezdean/Library/Group Containers/L48J367XN4.com.infraware.PolarisOffice/EngineTemp/628/fImage22453616462.png"/>
+                    <pic:cNvPr id="1" name="Picture 1" descr="/Users/robertovelasquezdean/Library/Group Containers/L48J367XN4.com.infraware.PolarisOffice/EngineTemp/2335/fImage22453616462.png"/>
                     <pic:cNvPicPr>
                       <a:picLocks noChangeAspect="1" noChangeArrowheads="1"/>
                     </pic:cNvPicPr>
@@ -95,7 +95,7 @@
                   <pic:spPr>
                     <a:xfrm>
                       <a:off x="0" y="0"/>
-                      <a:ext cx="5734050" cy="2660015"/>
+                      <a:ext cx="5734685" cy="2660650"/>
                     </a:xfrm>
                     <a:prstGeom prst="rect"/>
                     <a:ln cap="flat"/>
@@ -192,7 +192,7 @@
         </w:rPr>
         <w:drawing>
           <wp:inline distT="0" distB="0" distL="0" distR="0">
-            <wp:extent cx="5733415" cy="2875280"/>
+            <wp:extent cx="5734050" cy="2875915"/>
             <wp:effectExtent l="0" t="0" r="0" b="0"/>
             <wp:docPr id="10" name="Imagen 2"/>
             <wp:cNvGraphicFramePr>
@@ -202,7 +202,7 @@
               <a:graphicData uri="http://schemas.openxmlformats.org/drawingml/2006/picture">
                 <pic:pic xmlns:pic="http://schemas.openxmlformats.org/drawingml/2006/picture">
                   <pic:nvPicPr>
-                    <pic:cNvPr id="2" name="Picture 2" descr="/Users/robertovelasquezdean/Library/Group Containers/L48J367XN4.com.infraware.PolarisOffice/EngineTemp/628/fImage146114179010.png"/>
+                    <pic:cNvPr id="2" name="Picture 2" descr="/Users/robertovelasquezdean/Library/Group Containers/L48J367XN4.com.infraware.PolarisOffice/EngineTemp/2335/fImage146114179010.png"/>
                     <pic:cNvPicPr>
                       <a:picLocks noChangeAspect="1" noChangeArrowheads="1"/>
                     </pic:cNvPicPr>
@@ -222,7 +222,7 @@
                   <pic:spPr>
                     <a:xfrm>
                       <a:off x="0" y="0"/>
-                      <a:ext cx="5734050" cy="2875915"/>
+                      <a:ext cx="5734685" cy="2876550"/>
                     </a:xfrm>
                     <a:prstGeom prst="rect"/>
                     <a:ln cap="flat"/>
@@ -1307,7 +1307,7 @@
         </w:rPr>
         <w:drawing>
           <wp:inline distT="0" distB="0" distL="0" distR="0">
-            <wp:extent cx="5733415" cy="2771775"/>
+            <wp:extent cx="5734050" cy="2772410"/>
             <wp:effectExtent l="0" t="0" r="0" b="0"/>
             <wp:docPr id="11" name="Imagen 3"/>
             <wp:cNvGraphicFramePr>
@@ -1317,7 +1317,7 @@
               <a:graphicData uri="http://schemas.openxmlformats.org/drawingml/2006/picture">
                 <pic:pic xmlns:pic="http://schemas.openxmlformats.org/drawingml/2006/picture">
                   <pic:nvPicPr>
-                    <pic:cNvPr id="3" name="Picture 3" descr="/Users/robertovelasquezdean/Library/Group Containers/L48J367XN4.com.infraware.PolarisOffice/EngineTemp/628/fImage117235203819.png"/>
+                    <pic:cNvPr id="3" name="Picture 3" descr="/Users/robertovelasquezdean/Library/Group Containers/L48J367XN4.com.infraware.PolarisOffice/EngineTemp/2335/fImage117235203819.png"/>
                     <pic:cNvPicPr>
                       <a:picLocks noChangeAspect="1" noChangeArrowheads="1"/>
                     </pic:cNvPicPr>
@@ -1337,7 +1337,7 @@
                   <pic:spPr>
                     <a:xfrm>
                       <a:off x="0" y="0"/>
-                      <a:ext cx="5734050" cy="2772410"/>
+                      <a:ext cx="5734685" cy="2773045"/>
                     </a:xfrm>
                     <a:prstGeom prst="rect"/>
                     <a:ln cap="flat"/>
@@ -1630,7 +1630,7 @@
         </w:rPr>
         <w:drawing>
           <wp:inline distT="0" distB="0" distL="0" distR="0">
-            <wp:extent cx="5733415" cy="2951480"/>
+            <wp:extent cx="5734050" cy="2952115"/>
             <wp:effectExtent l="0" t="0" r="0" b="0"/>
             <wp:docPr id="12" name="Imagen 4"/>
             <wp:cNvGraphicFramePr>
@@ -1640,7 +1640,7 @@
               <a:graphicData uri="http://schemas.openxmlformats.org/drawingml/2006/picture">
                 <pic:pic xmlns:pic="http://schemas.openxmlformats.org/drawingml/2006/picture">
                   <pic:nvPicPr>
-                    <pic:cNvPr id="4" name="Picture 4" descr="/Users/robertovelasquezdean/Library/Group Containers/L48J367XN4.com.infraware.PolarisOffice/EngineTemp/628/fImage119845218150.png"/>
+                    <pic:cNvPr id="4" name="Picture 4" descr="/Users/robertovelasquezdean/Library/Group Containers/L48J367XN4.com.infraware.PolarisOffice/EngineTemp/2335/fImage119845218150.png"/>
                     <pic:cNvPicPr>
                       <a:picLocks noChangeAspect="1" noChangeArrowheads="1"/>
                     </pic:cNvPicPr>
@@ -1660,7 +1660,7 @@
                   <pic:spPr>
                     <a:xfrm>
                       <a:off x="0" y="0"/>
-                      <a:ext cx="5734050" cy="2952115"/>
+                      <a:ext cx="5734685" cy="2952750"/>
                     </a:xfrm>
                     <a:prstGeom prst="rect"/>
                     <a:ln cap="flat"/>
@@ -1821,7 +1821,7 @@
         </w:rPr>
         <w:drawing>
           <wp:inline distT="0" distB="0" distL="0" distR="0">
-            <wp:extent cx="5732145" cy="2882900"/>
+            <wp:extent cx="5732780" cy="2883535"/>
             <wp:effectExtent l="0" t="0" r="0" b="0"/>
             <wp:docPr id="15" name="Imagen 5"/>
             <wp:cNvGraphicFramePr>
@@ -1831,7 +1831,7 @@
               <a:graphicData uri="http://schemas.openxmlformats.org/drawingml/2006/picture">
                 <pic:pic xmlns:pic="http://schemas.openxmlformats.org/drawingml/2006/picture">
                   <pic:nvPicPr>
-                    <pic:cNvPr id="5" name="Picture 5" descr="/Users/robertovelasquezdean/Library/Group Containers/L48J367XN4.com.infraware.PolarisOffice/EngineTemp/628/fImage107701151576.png"/>
+                    <pic:cNvPr id="5" name="Picture 5" descr="/Users/robertovelasquezdean/Library/Group Containers/L48J367XN4.com.infraware.PolarisOffice/EngineTemp/2335/fImage107701151576.png"/>
                     <pic:cNvPicPr>
                       <a:picLocks noChangeAspect="1" noChangeArrowheads="1"/>
                     </pic:cNvPicPr>
@@ -1851,7 +1851,7 @@
                   <pic:spPr>
                     <a:xfrm>
                       <a:off x="0" y="0"/>
-                      <a:ext cx="5732780" cy="2883535"/>
+                      <a:ext cx="5733415" cy="2884170"/>
                     </a:xfrm>
                     <a:prstGeom prst="rect"/>
                     <a:ln cap="flat"/>
@@ -2108,7 +2108,7 @@
         </w:rPr>
         <w:drawing>
           <wp:inline distT="0" distB="0" distL="0" distR="0">
-            <wp:extent cx="5732145" cy="2994660"/>
+            <wp:extent cx="5732780" cy="2995295"/>
             <wp:effectExtent l="0" t="0" r="0" b="0"/>
             <wp:docPr id="16" name="Imagen 6"/>
             <wp:cNvGraphicFramePr>
@@ -2118,7 +2118,7 @@
               <a:graphicData uri="http://schemas.openxmlformats.org/drawingml/2006/picture">
                 <pic:pic xmlns:pic="http://schemas.openxmlformats.org/drawingml/2006/picture">
                   <pic:nvPicPr>
-                    <pic:cNvPr id="6" name="Picture 6" descr="/Users/robertovelasquezdean/Library/Group Containers/L48J367XN4.com.infraware.PolarisOffice/EngineTemp/628/fImage123943188666.png"/>
+                    <pic:cNvPr id="6" name="Picture 6" descr="/Users/robertovelasquezdean/Library/Group Containers/L48J367XN4.com.infraware.PolarisOffice/EngineTemp/2335/fImage123943188666.png"/>
                     <pic:cNvPicPr>
                       <a:picLocks noChangeAspect="1" noChangeArrowheads="1"/>
                     </pic:cNvPicPr>
@@ -2138,7 +2138,7 @@
                   <pic:spPr>
                     <a:xfrm>
                       <a:off x="0" y="0"/>
-                      <a:ext cx="5732780" cy="2995295"/>
+                      <a:ext cx="5733415" cy="2995930"/>
                     </a:xfrm>
                     <a:prstGeom prst="rect"/>
                     <a:ln cap="flat"/>
@@ -2443,7 +2443,7 @@
         </w:rPr>
         <w:drawing>
           <wp:inline distT="0" distB="0" distL="0" distR="0">
-            <wp:extent cx="5732145" cy="3115945"/>
+            <wp:extent cx="5732780" cy="3116580"/>
             <wp:effectExtent l="0" t="0" r="0" b="0"/>
             <wp:docPr id="17" name="Imagen 7"/>
             <wp:cNvGraphicFramePr>
@@ -2453,7 +2453,7 @@
               <a:graphicData uri="http://schemas.openxmlformats.org/drawingml/2006/picture">
                 <pic:pic xmlns:pic="http://schemas.openxmlformats.org/drawingml/2006/picture">
                   <pic:nvPicPr>
-                    <pic:cNvPr id="7" name="Picture 7" descr="/Users/robertovelasquezdean/Library/Group Containers/L48J367XN4.com.infraware.PolarisOffice/EngineTemp/628/fImage124050197467.png"/>
+                    <pic:cNvPr id="7" name="Picture 7" descr="/Users/robertovelasquezdean/Library/Group Containers/L48J367XN4.com.infraware.PolarisOffice/EngineTemp/2335/fImage124050197467.png"/>
                     <pic:cNvPicPr>
                       <a:picLocks noChangeAspect="1" noChangeArrowheads="1"/>
                     </pic:cNvPicPr>
@@ -2473,7 +2473,7 @@
                   <pic:spPr>
                     <a:xfrm>
                       <a:off x="0" y="0"/>
-                      <a:ext cx="5732780" cy="3116580"/>
+                      <a:ext cx="5733415" cy="3117215"/>
                     </a:xfrm>
                     <a:prstGeom prst="rect"/>
                     <a:ln cap="flat"/>
@@ -2742,9 +2742,9 @@
         </w:rPr>
         <w:drawing>
           <wp:inline distT="0" distB="0" distL="0" distR="0">
-            <wp:extent cx="5731510" cy="3151505"/>
+            <wp:extent cx="5732145" cy="3152140"/>
             <wp:effectExtent l="0" t="0" r="0" b="0"/>
-            <wp:docPr id="20" name="Imagen 8"/>
+            <wp:docPr id="18" name="Imagen 8"/>
             <wp:cNvGraphicFramePr>
               <a:graphicFrameLocks xmlns:a="http://schemas.openxmlformats.org/drawingml/2006/main" noChangeAspect="1"/>
             </wp:cNvGraphicFramePr>
@@ -2752,7 +2752,7 @@
               <a:graphicData uri="http://schemas.openxmlformats.org/drawingml/2006/picture">
                 <pic:pic xmlns:pic="http://schemas.openxmlformats.org/drawingml/2006/picture">
                   <pic:nvPicPr>
-                    <pic:cNvPr id="8" name="Picture 8" descr="/Users/robertovelasquezdean/Library/Group Containers/L48J367XN4.com.infraware.PolarisOffice/EngineTemp/628/fImage130659206475.png"/>
+                    <pic:cNvPr id="8" name="Picture 8" descr="/Users/robertovelasquezdean/Library/Group Containers/L48J367XN4.com.infraware.PolarisOffice/EngineTemp/2335/fImage130659206475.png"/>
                     <pic:cNvPicPr>
                       <a:picLocks noChangeAspect="1" noChangeArrowheads="1"/>
                     </pic:cNvPicPr>
@@ -2773,7 +2773,7 @@
                   <pic:spPr>
                     <a:xfrm>
                       <a:off x="0" y="0"/>
-                      <a:ext cx="5732145" cy="3152140"/>
+                      <a:ext cx="5732780" cy="3152775"/>
                     </a:xfrm>
                     <a:prstGeom prst="rect"/>
                     <a:ln cap="flat"/>
@@ -3042,9 +3042,9 @@
         </w:rPr>
         <w:drawing>
           <wp:inline distT="0" distB="0" distL="0" distR="0">
-            <wp:extent cx="2085975" cy="419100"/>
+            <wp:extent cx="2086610" cy="419735"/>
             <wp:effectExtent l="0" t="0" r="0" b="0"/>
-            <wp:docPr id="82" name="Imagen 9"/>
+            <wp:docPr id="19" name="Imagen 9"/>
             <wp:cNvGraphicFramePr>
               <a:graphicFrameLocks xmlns:a="http://schemas.openxmlformats.org/drawingml/2006/main" noChangeAspect="1"/>
             </wp:cNvGraphicFramePr>
@@ -3052,7 +3052,7 @@
               <a:graphicData uri="http://schemas.openxmlformats.org/drawingml/2006/picture">
                 <pic:pic xmlns:pic="http://schemas.openxmlformats.org/drawingml/2006/picture">
                   <pic:nvPicPr>
-                    <pic:cNvPr id="9" name="Picture 9" descr="/Users/robertovelasquezdean/Library/Group Containers/L48J367XN4.com.infraware.PolarisOffice/EngineTemp/628/fImage9048828910.png"/>
+                    <pic:cNvPr id="9" name="Picture 9" descr="/Users/robertovelasquezdean/Library/Group Containers/L48J367XN4.com.infraware.PolarisOffice/EngineTemp/2335/fImage9048828910.png"/>
                     <pic:cNvPicPr>
                       <a:picLocks noChangeAspect="1" noChangeArrowheads="1"/>
                     </pic:cNvPicPr>
@@ -3081,7 +3081,7 @@
                   <pic:spPr>
                     <a:xfrm>
                       <a:off x="0" y="0"/>
-                      <a:ext cx="2086610" cy="419735"/>
+                      <a:ext cx="2087245" cy="420370"/>
                     </a:xfrm>
                     <a:prstGeom prst="rect"/>
                     <a:ln cap="flat"/>
@@ -3362,9 +3362,9 @@
         </w:rPr>
         <w:drawing>
           <wp:inline distT="0" distB="0" distL="0" distR="0">
-            <wp:extent cx="2105025" cy="476250"/>
+            <wp:extent cx="2105660" cy="476885"/>
             <wp:effectExtent l="0" t="0" r="0" b="0"/>
-            <wp:docPr id="83" name="Imagen 10"/>
+            <wp:docPr id="20" name="Imagen 10"/>
             <wp:cNvGraphicFramePr>
               <a:graphicFrameLocks xmlns:a="http://schemas.openxmlformats.org/drawingml/2006/main" noChangeAspect="1"/>
             </wp:cNvGraphicFramePr>
@@ -3372,7 +3372,7 @@
               <a:graphicData uri="http://schemas.openxmlformats.org/drawingml/2006/picture">
                 <pic:pic xmlns:pic="http://schemas.openxmlformats.org/drawingml/2006/picture">
                   <pic:nvPicPr>
-                    <pic:cNvPr id="11" name="Picture 11" descr="/Users/robertovelasquezdean/Library/Group Containers/L48J367XN4.com.infraware.PolarisOffice/EngineTemp/628/fImage3872836162.png"/>
+                    <pic:cNvPr id="11" name="Picture 11" descr="/Users/robertovelasquezdean/Library/Group Containers/L48J367XN4.com.infraware.PolarisOffice/EngineTemp/2335/fImage3872836162.png"/>
                     <pic:cNvPicPr>
                       <a:picLocks noChangeAspect="1" noChangeArrowheads="1"/>
                     </pic:cNvPicPr>
@@ -3401,7 +3401,7 @@
                   <pic:spPr>
                     <a:xfrm>
                       <a:off x="0" y="0"/>
-                      <a:ext cx="2105660" cy="476885"/>
+                      <a:ext cx="2106295" cy="477520"/>
                     </a:xfrm>
                     <a:prstGeom prst="rect"/>
                     <a:ln cap="flat"/>
@@ -3730,9 +3730,9 @@
         </w:rPr>
         <w:drawing>
           <wp:inline distT="0" distB="0" distL="0" distR="0">
-            <wp:extent cx="5731510" cy="3094990"/>
+            <wp:extent cx="5732145" cy="3095625"/>
             <wp:effectExtent l="0" t="0" r="0" b="0"/>
-            <wp:docPr id="119" name="Imagen 13"/>
+            <wp:docPr id="21" name="Imagen 13"/>
             <wp:cNvGraphicFramePr>
               <a:graphicFrameLocks xmlns:a="http://schemas.openxmlformats.org/drawingml/2006/main" noChangeAspect="1"/>
             </wp:cNvGraphicFramePr>
@@ -3740,7 +3740,7 @@
               <a:graphicData uri="http://schemas.openxmlformats.org/drawingml/2006/picture">
                 <pic:pic xmlns:pic="http://schemas.openxmlformats.org/drawingml/2006/picture">
                   <pic:nvPicPr>
-                    <pic:cNvPr id="13" name="Picture 13" descr="/Users/robertovelasquezdean/Library/Group Containers/L48J367XN4.com.infraware.PolarisOffice/EngineTemp/628/fImage1112951193266.png"/>
+                    <pic:cNvPr id="13" name="Picture 13" descr="/Users/robertovelasquezdean/Library/Group Containers/L48J367XN4.com.infraware.PolarisOffice/EngineTemp/2335/fImage1112951193266.png"/>
                     <pic:cNvPicPr>
                       <a:picLocks noChangeAspect="1" noChangeArrowheads="1"/>
                     </pic:cNvPicPr>
@@ -3760,7 +3760,7 @@
                   <pic:spPr>
                     <a:xfrm>
                       <a:off x="0" y="0"/>
-                      <a:ext cx="5732145" cy="3095625"/>
+                      <a:ext cx="5732780" cy="3096260"/>
                     </a:xfrm>
                     <a:prstGeom prst="rect"/>
                     <a:ln cap="flat"/>
@@ -3813,9 +3813,9 @@
         </w:rPr>
         <w:drawing>
           <wp:inline distT="0" distB="0" distL="0" distR="0">
-            <wp:extent cx="488950" cy="254000"/>
+            <wp:extent cx="489585" cy="254635"/>
             <wp:effectExtent l="0" t="0" r="0" b="0"/>
-            <wp:docPr id="95" name="Imagen 11"/>
+            <wp:docPr id="22" name="Imagen 11"/>
             <wp:cNvGraphicFramePr>
               <a:graphicFrameLocks xmlns:a="http://schemas.openxmlformats.org/drawingml/2006/main" noChangeAspect="1"/>
             </wp:cNvGraphicFramePr>
@@ -3823,7 +3823,7 @@
               <a:graphicData uri="http://schemas.openxmlformats.org/drawingml/2006/picture">
                 <pic:pic xmlns:pic="http://schemas.openxmlformats.org/drawingml/2006/picture">
                   <pic:nvPicPr>
-                    <pic:cNvPr id="14" name="Picture 14" descr="/Users/robertovelasquezdean/Library/Group Containers/L48J367XN4.com.infraware.PolarisOffice/EngineTemp/628/fImage2453953806.png"/>
+                    <pic:cNvPr id="14" name="Picture 14" descr="/Users/robertovelasquezdean/Library/Group Containers/L48J367XN4.com.infraware.PolarisOffice/EngineTemp/2335/fImage2453953806.png"/>
                     <pic:cNvPicPr>
                       <a:picLocks noChangeAspect="1" noChangeArrowheads="1"/>
                     </pic:cNvPicPr>
@@ -3852,7 +3852,7 @@
                   <pic:spPr>
                     <a:xfrm>
                       <a:off x="0" y="0"/>
-                      <a:ext cx="489585" cy="254635"/>
+                      <a:ext cx="490220" cy="255270"/>
                     </a:xfrm>
                     <a:prstGeom prst="rect"/>
                     <a:ln cap="flat"/>
@@ -3893,9 +3893,9 @@
         </w:rPr>
         <w:drawing>
           <wp:inline distT="0" distB="0" distL="0" distR="0">
-            <wp:extent cx="526415" cy="348615"/>
+            <wp:extent cx="527050" cy="349250"/>
             <wp:effectExtent l="0" t="0" r="0" b="0"/>
-            <wp:docPr id="106" name="Imagen 12"/>
+            <wp:docPr id="23" name="Imagen 12"/>
             <wp:cNvGraphicFramePr>
               <a:graphicFrameLocks xmlns:a="http://schemas.openxmlformats.org/drawingml/2006/main" noChangeAspect="1"/>
             </wp:cNvGraphicFramePr>
@@ -3903,7 +3903,7 @@
               <a:graphicData uri="http://schemas.openxmlformats.org/drawingml/2006/picture">
                 <pic:pic xmlns:pic="http://schemas.openxmlformats.org/drawingml/2006/picture">
                   <pic:nvPicPr>
-                    <pic:cNvPr id="16" name="Picture 16" descr="/Users/robertovelasquezdean/Library/Group Containers/L48J367XN4.com.infraware.PolarisOffice/EngineTemp/628/fImage32161065108.png"/>
+                    <pic:cNvPr id="16" name="Picture 16" descr="/Users/robertovelasquezdean/Library/Group Containers/L48J367XN4.com.infraware.PolarisOffice/EngineTemp/2335/fImage32161065108.png"/>
                     <pic:cNvPicPr>
                       <a:picLocks noChangeAspect="1" noChangeArrowheads="1"/>
                     </pic:cNvPicPr>
@@ -3932,7 +3932,7 @@
                   <pic:spPr>
                     <a:xfrm>
                       <a:off x="0" y="0"/>
-                      <a:ext cx="527050" cy="349250"/>
+                      <a:ext cx="527685" cy="349885"/>
                     </a:xfrm>
                     <a:prstGeom prst="rect"/>
                     <a:ln cap="flat"/>
@@ -4033,9 +4033,9 @@
         </w:rPr>
         <w:drawing>
           <wp:inline distT="0" distB="0" distL="0" distR="0">
-            <wp:extent cx="5731510" cy="2618105"/>
+            <wp:extent cx="5732145" cy="2618740"/>
             <wp:effectExtent l="0" t="0" r="0" b="0"/>
-            <wp:docPr id="133" name="Imagen 15"/>
+            <wp:docPr id="24" name="Imagen 15"/>
             <wp:cNvGraphicFramePr>
               <a:graphicFrameLocks xmlns:a="http://schemas.openxmlformats.org/drawingml/2006/main" noChangeAspect="1"/>
             </wp:cNvGraphicFramePr>
@@ -4043,7 +4043,7 @@
               <a:graphicData uri="http://schemas.openxmlformats.org/drawingml/2006/picture">
                 <pic:pic xmlns:pic="http://schemas.openxmlformats.org/drawingml/2006/picture">
                   <pic:nvPicPr>
-                    <pic:cNvPr id="18" name="Picture 18" descr="/Users/robertovelasquezdean/Library/Group Containers/L48J367XN4.com.infraware.PolarisOffice/EngineTemp/628/fImage1021431337507.png"/>
+                    <pic:cNvPr id="18" name="Picture 18" descr="/Users/robertovelasquezdean/Library/Group Containers/L48J367XN4.com.infraware.PolarisOffice/EngineTemp/2335/fImage1021431337507.png"/>
                     <pic:cNvPicPr>
                       <a:picLocks noChangeAspect="1" noChangeArrowheads="1"/>
                     </pic:cNvPicPr>
@@ -4063,7 +4063,7 @@
                   <pic:spPr>
                     <a:xfrm>
                       <a:off x="0" y="0"/>
-                      <a:ext cx="5732145" cy="2618740"/>
+                      <a:ext cx="5732780" cy="2619375"/>
                     </a:xfrm>
                     <a:prstGeom prst="rect"/>
                     <a:ln cap="flat"/>
@@ -4212,9 +4212,9 @@
         </w:rPr>
         <w:drawing>
           <wp:inline distT="0" distB="0" distL="0" distR="0">
-            <wp:extent cx="5731510" cy="2985135"/>
+            <wp:extent cx="5732145" cy="2985770"/>
             <wp:effectExtent l="0" t="0" r="0" b="0"/>
-            <wp:docPr id="134" name="Imagen 15"/>
+            <wp:docPr id="25" name="Imagen 15"/>
             <wp:cNvGraphicFramePr>
               <a:graphicFrameLocks xmlns:a="http://schemas.openxmlformats.org/drawingml/2006/main" noChangeAspect="1"/>
             </wp:cNvGraphicFramePr>
@@ -4222,7 +4222,7 @@
               <a:graphicData uri="http://schemas.openxmlformats.org/drawingml/2006/picture">
                 <pic:pic xmlns:pic="http://schemas.openxmlformats.org/drawingml/2006/picture">
                   <pic:nvPicPr>
-                    <pic:cNvPr id="19" name="Picture 19" descr="/Users/robertovelasquezdean/Library/Group Containers/L48J367XN4.com.infraware.PolarisOffice/EngineTemp/628/fImage1207621342173.png"/>
+                    <pic:cNvPr id="19" name="Picture 19" descr="/Users/robertovelasquezdean/Library/Group Containers/L48J367XN4.com.infraware.PolarisOffice/EngineTemp/2335/fImage1207621342173.png"/>
                     <pic:cNvPicPr>
                       <a:picLocks noChangeAspect="1" noChangeArrowheads="1"/>
                     </pic:cNvPicPr>
@@ -4242,7 +4242,7 @@
                   <pic:spPr>
                     <a:xfrm>
                       <a:off x="0" y="0"/>
-                      <a:ext cx="5732145" cy="2985770"/>
+                      <a:ext cx="5732780" cy="2986405"/>
                     </a:xfrm>
                     <a:prstGeom prst="rect"/>
                     <a:ln cap="flat"/>
@@ -4331,9 +4331,9 @@
         </w:rPr>
         <w:drawing>
           <wp:inline distT="0" distB="0" distL="0" distR="0">
-            <wp:extent cx="668655" cy="281940"/>
+            <wp:extent cx="669290" cy="282575"/>
             <wp:effectExtent l="0" t="0" r="0" b="0"/>
-            <wp:docPr id="147" name="Imagen 17"/>
+            <wp:docPr id="26" name="Imagen 17"/>
             <wp:cNvGraphicFramePr>
               <a:graphicFrameLocks xmlns:a="http://schemas.openxmlformats.org/drawingml/2006/main" noChangeAspect="1"/>
             </wp:cNvGraphicFramePr>
@@ -4341,7 +4341,7 @@
               <a:graphicData uri="http://schemas.openxmlformats.org/drawingml/2006/picture">
                 <pic:pic xmlns:pic="http://schemas.openxmlformats.org/drawingml/2006/picture">
                   <pic:nvPicPr>
-                    <pic:cNvPr id="20" name="Picture 20" descr="/Users/robertovelasquezdean/Library/Group Containers/L48J367XN4.com.infraware.PolarisOffice/EngineTemp/628/fImage18181477537.png"/>
+                    <pic:cNvPr id="20" name="Picture 20" descr="/Users/robertovelasquezdean/Library/Group Containers/L48J367XN4.com.infraware.PolarisOffice/EngineTemp/2335/fImage18181477537.png"/>
                     <pic:cNvPicPr>
                       <a:picLocks noChangeAspect="1" noChangeArrowheads="1"/>
                     </pic:cNvPicPr>
@@ -4370,7 +4370,7 @@
                   <pic:spPr>
                     <a:xfrm>
                       <a:off x="0" y="0"/>
-                      <a:ext cx="669290" cy="282575"/>
+                      <a:ext cx="669925" cy="283210"/>
                     </a:xfrm>
                     <a:prstGeom prst="rect"/>
                     <a:ln cap="flat"/>
@@ -4399,9 +4399,9 @@
         </w:rPr>
         <w:drawing>
           <wp:inline distT="0" distB="0" distL="0" distR="0">
-            <wp:extent cx="661035" cy="388620"/>
+            <wp:extent cx="661670" cy="389255"/>
             <wp:effectExtent l="0" t="0" r="0" b="0"/>
-            <wp:docPr id="146" name="Imagen 16"/>
+            <wp:docPr id="27" name="Imagen 16"/>
             <wp:cNvGraphicFramePr>
               <a:graphicFrameLocks xmlns:a="http://schemas.openxmlformats.org/drawingml/2006/main" noChangeAspect="1"/>
             </wp:cNvGraphicFramePr>
@@ -4409,7 +4409,7 @@
               <a:graphicData uri="http://schemas.openxmlformats.org/drawingml/2006/picture">
                 <pic:pic xmlns:pic="http://schemas.openxmlformats.org/drawingml/2006/picture">
                   <pic:nvPicPr>
-                    <pic:cNvPr id="22" name="Picture 22" descr="/Users/robertovelasquezdean/Library/Group Containers/L48J367XN4.com.infraware.PolarisOffice/EngineTemp/628/fImage26661467896.png"/>
+                    <pic:cNvPr id="22" name="Picture 22" descr="/Users/robertovelasquezdean/Library/Group Containers/L48J367XN4.com.infraware.PolarisOffice/EngineTemp/2335/fImage26661467896.png"/>
                     <pic:cNvPicPr>
                       <a:picLocks noChangeAspect="1" noChangeArrowheads="1"/>
                     </pic:cNvPicPr>
@@ -4438,7 +4438,7 @@
                   <pic:spPr>
                     <a:xfrm>
                       <a:off x="0" y="0"/>
-                      <a:ext cx="661670" cy="389255"/>
+                      <a:ext cx="662305" cy="389890"/>
                     </a:xfrm>
                     <a:prstGeom prst="rect"/>
                     <a:ln cap="flat"/>
@@ -4647,9 +4647,9 @@
         </w:rPr>
         <w:drawing>
           <wp:inline distT="0" distB="0" distL="0" distR="0">
-            <wp:extent cx="5731510" cy="3037840"/>
+            <wp:extent cx="5732145" cy="3038475"/>
             <wp:effectExtent l="0" t="0" r="0" b="0"/>
-            <wp:docPr id="188" name="Imagen 18"/>
+            <wp:docPr id="28" name="Imagen 18"/>
             <wp:cNvGraphicFramePr>
               <a:graphicFrameLocks xmlns:a="http://schemas.openxmlformats.org/drawingml/2006/main" noChangeAspect="1"/>
             </wp:cNvGraphicFramePr>
@@ -4657,7 +4657,7 @@
               <a:graphicData uri="http://schemas.openxmlformats.org/drawingml/2006/picture">
                 <pic:pic xmlns:pic="http://schemas.openxmlformats.org/drawingml/2006/picture">
                   <pic:nvPicPr>
-                    <pic:cNvPr id="24" name="Picture 24" descr="/Users/robertovelasquezdean/Library/Group Containers/L48J367XN4.com.infraware.PolarisOffice/EngineTemp/628/fImage15513118855.png"/>
+                    <pic:cNvPr id="24" name="Picture 24" descr="/Users/robertovelasquezdean/Library/Group Containers/L48J367XN4.com.infraware.PolarisOffice/EngineTemp/2335/fImage15513118855.png"/>
                     <pic:cNvPicPr>
                       <a:picLocks noChangeAspect="1" noChangeArrowheads="1"/>
                     </pic:cNvPicPr>
@@ -4677,7 +4677,7 @@
                   <pic:spPr>
                     <a:xfrm>
                       <a:off x="0" y="0"/>
-                      <a:ext cx="5732145" cy="3038475"/>
+                      <a:ext cx="5732780" cy="3039110"/>
                     </a:xfrm>
                     <a:prstGeom prst="rect"/>
                     <a:ln cap="flat"/>
@@ -4982,9 +4982,9 @@
         </w:rPr>
         <w:drawing>
           <wp:inline distT="0" distB="0" distL="0" distR="0">
-            <wp:extent cx="5731510" cy="3057525"/>
+            <wp:extent cx="5732145" cy="3058160"/>
             <wp:effectExtent l="0" t="0" r="0" b="0"/>
-            <wp:docPr id="192" name="Imagen 19"/>
+            <wp:docPr id="29" name="Imagen 19"/>
             <wp:cNvGraphicFramePr>
               <a:graphicFrameLocks xmlns:a="http://schemas.openxmlformats.org/drawingml/2006/main" noChangeAspect="1"/>
             </wp:cNvGraphicFramePr>
@@ -4992,7 +4992,7 @@
               <a:graphicData uri="http://schemas.openxmlformats.org/drawingml/2006/picture">
                 <pic:pic xmlns:pic="http://schemas.openxmlformats.org/drawingml/2006/picture">
                   <pic:nvPicPr>
-                    <pic:cNvPr id="25" name="Picture 25" descr="/Users/robertovelasquezdean/Library/Group Containers/L48J367XN4.com.infraware.PolarisOffice/EngineTemp/628/fImage1484861923224.png"/>
+                    <pic:cNvPr id="25" name="Picture 25" descr="/Users/robertovelasquezdean/Library/Group Containers/L48J367XN4.com.infraware.PolarisOffice/EngineTemp/2335/fImage1484861923224.png"/>
                     <pic:cNvPicPr>
                       <a:picLocks noChangeAspect="1" noChangeArrowheads="1"/>
                     </pic:cNvPicPr>
@@ -5012,7 +5012,7 @@
                   <pic:spPr>
                     <a:xfrm>
                       <a:off x="0" y="0"/>
-                      <a:ext cx="5732145" cy="3058160"/>
+                      <a:ext cx="5732780" cy="3058795"/>
                     </a:xfrm>
                     <a:prstGeom prst="rect"/>
                     <a:ln cap="flat"/>
@@ -5113,9 +5113,9 @@
         </w:rPr>
         <w:drawing>
           <wp:inline distT="0" distB="0" distL="0" distR="0">
-            <wp:extent cx="5731510" cy="3127375"/>
+            <wp:extent cx="5732145" cy="3128010"/>
             <wp:effectExtent l="0" t="0" r="0" b="0"/>
-            <wp:docPr id="193" name="Imagen 20"/>
+            <wp:docPr id="30" name="Imagen 20"/>
             <wp:cNvGraphicFramePr>
               <a:graphicFrameLocks xmlns:a="http://schemas.openxmlformats.org/drawingml/2006/main" noChangeAspect="1"/>
             </wp:cNvGraphicFramePr>
@@ -5123,7 +5123,7 @@
               <a:graphicData uri="http://schemas.openxmlformats.org/drawingml/2006/picture">
                 <pic:pic xmlns:pic="http://schemas.openxmlformats.org/drawingml/2006/picture">
                   <pic:nvPicPr>
-                    <pic:cNvPr id="26" name="Picture 26" descr="/Users/robertovelasquezdean/Library/Group Containers/L48J367XN4.com.infraware.PolarisOffice/EngineTemp/628/fImage1512131934466.png"/>
+                    <pic:cNvPr id="26" name="Picture 26" descr="/Users/robertovelasquezdean/Library/Group Containers/L48J367XN4.com.infraware.PolarisOffice/EngineTemp/2335/fImage1512131934466.png"/>
                     <pic:cNvPicPr>
                       <a:picLocks noChangeAspect="1" noChangeArrowheads="1"/>
                     </pic:cNvPicPr>
@@ -5143,7 +5143,7 @@
                   <pic:spPr>
                     <a:xfrm>
                       <a:off x="0" y="0"/>
-                      <a:ext cx="5732145" cy="3128010"/>
+                      <a:ext cx="5732780" cy="3128645"/>
                     </a:xfrm>
                     <a:prstGeom prst="rect"/>
                     <a:ln cap="flat"/>
@@ -5309,9 +5309,9 @@
         </w:rPr>
         <w:drawing>
           <wp:inline distT="0" distB="0" distL="0" distR="0">
-            <wp:extent cx="5731510" cy="3013075"/>
+            <wp:extent cx="5732145" cy="3013710"/>
             <wp:effectExtent l="0" t="0" r="0" b="0"/>
-            <wp:docPr id="196" name="Imagen 21"/>
+            <wp:docPr id="31" name="Imagen 21"/>
             <wp:cNvGraphicFramePr>
               <a:graphicFrameLocks xmlns:a="http://schemas.openxmlformats.org/drawingml/2006/main" noChangeAspect="1"/>
             </wp:cNvGraphicFramePr>
@@ -5319,7 +5319,7 @@
               <a:graphicData uri="http://schemas.openxmlformats.org/drawingml/2006/picture">
                 <pic:pic xmlns:pic="http://schemas.openxmlformats.org/drawingml/2006/picture">
                   <pic:nvPicPr>
-                    <pic:cNvPr id="27" name="Picture 27" descr="/Users/robertovelasquezdean/Library/Group Containers/L48J367XN4.com.infraware.PolarisOffice/EngineTemp/628/fImage1381861965408.png"/>
+                    <pic:cNvPr id="27" name="Picture 27" descr="/Users/robertovelasquezdean/Library/Group Containers/L48J367XN4.com.infraware.PolarisOffice/EngineTemp/2335/fImage1381861965408.png"/>
                     <pic:cNvPicPr>
                       <a:picLocks noChangeAspect="1" noChangeArrowheads="1"/>
                     </pic:cNvPicPr>
@@ -5339,7 +5339,7 @@
                   <pic:spPr>
                     <a:xfrm>
                       <a:off x="0" y="0"/>
-                      <a:ext cx="5732145" cy="3013710"/>
+                      <a:ext cx="5732780" cy="3014345"/>
                     </a:xfrm>
                     <a:prstGeom prst="rect"/>
                     <a:ln cap="flat"/>
@@ -5584,9 +5584,9 @@
         </w:rPr>
         <w:drawing>
           <wp:inline distT="0" distB="0" distL="0" distR="0">
-            <wp:extent cx="5731510" cy="3064510"/>
+            <wp:extent cx="5732145" cy="3065145"/>
             <wp:effectExtent l="0" t="0" r="0" b="0"/>
-            <wp:docPr id="197" name="Imagen 22"/>
+            <wp:docPr id="32" name="Imagen 22"/>
             <wp:cNvGraphicFramePr>
               <a:graphicFrameLocks xmlns:a="http://schemas.openxmlformats.org/drawingml/2006/main" noChangeAspect="1"/>
             </wp:cNvGraphicFramePr>
@@ -5594,7 +5594,7 @@
               <a:graphicData uri="http://schemas.openxmlformats.org/drawingml/2006/picture">
                 <pic:pic xmlns:pic="http://schemas.openxmlformats.org/drawingml/2006/picture">
                   <pic:nvPicPr>
-                    <pic:cNvPr id="28" name="Picture 28" descr="/Users/robertovelasquezdean/Library/Group Containers/L48J367XN4.com.infraware.PolarisOffice/EngineTemp/628/fImage1128011976833.png"/>
+                    <pic:cNvPr id="28" name="Picture 28" descr="/Users/robertovelasquezdean/Library/Group Containers/L48J367XN4.com.infraware.PolarisOffice/EngineTemp/2335/fImage1128011976833.png"/>
                     <pic:cNvPicPr>
                       <a:picLocks noChangeAspect="1" noChangeArrowheads="1"/>
                     </pic:cNvPicPr>
@@ -5614,7 +5614,7 @@
                   <pic:spPr>
                     <a:xfrm>
                       <a:off x="0" y="0"/>
-                      <a:ext cx="5732145" cy="3065145"/>
+                      <a:ext cx="5732780" cy="3065780"/>
                     </a:xfrm>
                     <a:prstGeom prst="rect"/>
                     <a:ln cap="flat"/>
@@ -6194,6 +6194,90 @@
           <w:rFonts w:ascii="Times" w:eastAsia="Times" w:hAnsi="Times" w:hint="default"/>
         </w:rPr>
         <w:t xml:space="preserve">el orden que son llevadas a cabo. En otras palabras, muestra una secuencia de eventos.</w:t>
+      </w:r>
+    </w:p>
+    <w:p>
+      <w:pPr>
+        <w:numPr>
+          <w:ilvl w:val="0"/>
+          <w:numId w:val="0"/>
+        </w:numPr>
+        <w:jc w:val="left"/>
+        <w:spacing w:lineRule="auto" w:line="259" w:before="0" w:after="160"/>
+        <w:widowControl w:val="1"/>
+        <w:ind w:right="0" w:left="0" w:firstLine="0"/>
+        <w:rPr>
+          <w:spacing w:val="0"/>
+          <w:vertAlign w:val="baseline"/>
+          <w:i w:val="1"/>
+          <w:b w:val="1"/>
+          <w:imprint w:val="0"/>
+          <w:emboss w:val="0"/>
+          <w:outline w:val="0"/>
+          <w:shadow w:val="0"/>
+          <w:color w:val="000000"/>
+          <w:position w:val="0"/>
+          <w:sz w:val="24"/>
+          <w:szCs w:val="24"/>
+          <w:u w:val="none"/>
+          <w:smallCaps w:val="0"/>
+          <w:rFonts w:ascii="Times" w:eastAsia="Times" w:hAnsi="Times" w:hint="default"/>
+        </w:rPr>
+        <w:wordWrap w:val="0"/>
+        <w:autoSpaceDE w:val="0"/>
+        <w:autoSpaceDN w:val="0"/>
+      </w:pPr>
+    </w:p>
+    <w:p>
+      <w:pPr>
+        <w:numPr>
+          <w:ilvl w:val="0"/>
+          <w:numId w:val="0"/>
+        </w:numPr>
+        <w:jc w:val="left"/>
+        <w:spacing w:lineRule="auto" w:line="259" w:before="0" w:after="160"/>
+        <w:widowControl w:val="1"/>
+        <w:ind w:right="0" w:left="0" w:firstLine="0"/>
+        <w:rPr>
+          <w:spacing w:val="0"/>
+          <w:vertAlign w:val="baseline"/>
+          <w:i w:val="1"/>
+          <w:b w:val="1"/>
+          <w:imprint w:val="0"/>
+          <w:emboss w:val="0"/>
+          <w:outline w:val="0"/>
+          <w:shadow w:val="0"/>
+          <w:color w:val="000000"/>
+          <w:position w:val="0"/>
+          <w:sz w:val="28"/>
+          <w:szCs w:val="28"/>
+          <w:u w:val="none"/>
+          <w:smallCaps w:val="0"/>
+          <w:rFonts w:ascii="Times" w:eastAsia="Times" w:hAnsi="Times" w:hint="default"/>
+        </w:rPr>
+        <w:wordWrap w:val="0"/>
+        <w:autoSpaceDE w:val="0"/>
+        <w:autoSpaceDN w:val="0"/>
+      </w:pPr>
+      <w:r>
+        <w:rPr>
+          <w:spacing w:val="0"/>
+          <w:vertAlign w:val="baseline"/>
+          <w:i w:val="1"/>
+          <w:b w:val="1"/>
+          <w:imprint w:val="0"/>
+          <w:emboss w:val="0"/>
+          <w:outline w:val="0"/>
+          <w:shadow w:val="0"/>
+          <w:color w:val="000000"/>
+          <w:position w:val="0"/>
+          <w:sz w:val="28"/>
+          <w:szCs w:val="28"/>
+          <w:u w:val="none"/>
+          <w:smallCaps w:val="0"/>
+          <w:rFonts w:ascii="Times" w:eastAsia="Times" w:hAnsi="Times" w:hint="default"/>
+        </w:rPr>
+        <w:t xml:space="preserve">Otros recursos: https://www.youtube.com/watch?v=pCK6prSq8aw</w:t>
       </w:r>
     </w:p>
     <w:sectPr>

</xml_diff>